<commit_message>
✨: add relative path to constructor
</commit_message>
<xml_diff>
--- a/Labs/Lab2/Lab2-Dominskyi-Valentyn-IP93.docx
+++ b/Labs/Lab2/Lab2-Dominskyi-Valentyn-IP93.docx
@@ -1648,6 +1648,7 @@
         <w:autoSpaceDN w:val="0"/>
         <w:adjustRightInd w:val="0"/>
         <w:spacing w:line="360" w:lineRule="auto"/>
+        <w:ind w:left="708" w:firstLine="708"/>
         <w:rPr>
           <w:rFonts w:ascii="Arial" w:hAnsi="Arial" w:cs="Arial"/>
           <w:bCs/>
@@ -1663,15 +1664,6 @@
           <w:sz w:val="28"/>
           <w:szCs w:val="28"/>
         </w:rPr>
-        <w:tab/>
-      </w:r>
-      <w:r>
-        <w:rPr>
-          <w:rFonts w:ascii="Arial" w:hAnsi="Arial" w:cs="Arial"/>
-          <w:bCs/>
-          <w:sz w:val="28"/>
-          <w:szCs w:val="28"/>
-        </w:rPr>
         <w:t>Я створив проект</w:t>
       </w:r>
       <w:r>
@@ -1710,10 +1702,18 @@
           <w:szCs w:val="28"/>
           <w:lang w:val="en-US"/>
         </w:rPr>
-        <w:t>NET 5</w:t>
-      </w:r>
-      <w:bookmarkStart w:id="0" w:name="_GoBack"/>
-      <w:bookmarkEnd w:id="0"/>
+        <w:t xml:space="preserve">NET 5, </w:t>
+      </w:r>
+      <w:r>
+        <w:rPr>
+          <w:rFonts w:ascii="Arial" w:hAnsi="Arial" w:cs="Arial"/>
+          <w:bCs/>
+          <w:sz w:val="28"/>
+          <w:szCs w:val="28"/>
+        </w:rPr>
+        <w:t xml:space="preserve">додав </w:t>
+      </w:r>
+      <w:proofErr w:type="spellStart"/>
       <w:r>
         <w:rPr>
           <w:rFonts w:ascii="Arial" w:hAnsi="Arial" w:cs="Arial"/>
@@ -1722,16 +1722,18 @@
           <w:szCs w:val="28"/>
           <w:lang w:val="en-US"/>
         </w:rPr>
-        <w:t xml:space="preserve">, </w:t>
-      </w:r>
-      <w:r>
-        <w:rPr>
-          <w:rFonts w:ascii="Arial" w:hAnsi="Arial" w:cs="Arial"/>
-          <w:bCs/>
-          <w:sz w:val="28"/>
-          <w:szCs w:val="28"/>
-        </w:rPr>
-        <w:t xml:space="preserve">додав </w:t>
+        <w:t>xUnit</w:t>
+      </w:r>
+      <w:proofErr w:type="spellEnd"/>
+      <w:r>
+        <w:rPr>
+          <w:rFonts w:ascii="Arial" w:hAnsi="Arial" w:cs="Arial"/>
+          <w:bCs/>
+          <w:sz w:val="28"/>
+          <w:szCs w:val="28"/>
+          <w:lang w:val="en-US"/>
+        </w:rPr>
+        <w:t xml:space="preserve"> Test Project “</w:t>
       </w:r>
       <w:proofErr w:type="spellStart"/>
       <w:r>
@@ -1742,7 +1744,7 @@
           <w:szCs w:val="28"/>
           <w:lang w:val="en-US"/>
         </w:rPr>
-        <w:t>xUnit</w:t>
+        <w:t>TestFileWorkingUtils</w:t>
       </w:r>
       <w:proofErr w:type="spellEnd"/>
       <w:r>
@@ -1753,25 +1755,380 @@
           <w:szCs w:val="28"/>
           <w:lang w:val="en-US"/>
         </w:rPr>
-        <w:t xml:space="preserve"> Test Project “</w:t>
-      </w:r>
-    </w:p>
-    <w:p>
-      <w:pPr>
-        <w:pStyle w:val="a3"/>
+        <w:t>”</w:t>
+      </w:r>
+      <w:r>
+        <w:rPr>
+          <w:rFonts w:ascii="Arial" w:hAnsi="Arial" w:cs="Arial"/>
+          <w:bCs/>
+          <w:sz w:val="28"/>
+          <w:szCs w:val="28"/>
+          <w:lang w:val="en-US"/>
+        </w:rPr>
+        <w:t xml:space="preserve"> </w:t>
+      </w:r>
+      <w:r>
+        <w:rPr>
+          <w:rFonts w:ascii="Arial" w:hAnsi="Arial" w:cs="Arial"/>
+          <w:bCs/>
+          <w:sz w:val="28"/>
+          <w:szCs w:val="28"/>
+        </w:rPr>
+        <w:t xml:space="preserve">та бібліотеку </w:t>
+      </w:r>
+      <w:proofErr w:type="spellStart"/>
+      <w:r>
+        <w:rPr>
+          <w:rFonts w:ascii="Arial" w:hAnsi="Arial" w:cs="Arial"/>
+          <w:bCs/>
+          <w:sz w:val="28"/>
+          <w:szCs w:val="28"/>
+        </w:rPr>
+        <w:t>IIG.Core.FileWorkingUtils</w:t>
+      </w:r>
+      <w:proofErr w:type="spellEnd"/>
+      <w:r>
+        <w:rPr>
+          <w:rFonts w:ascii="Arial" w:hAnsi="Arial" w:cs="Arial"/>
+          <w:bCs/>
+          <w:sz w:val="28"/>
+          <w:szCs w:val="28"/>
+          <w:lang w:val="en-US"/>
+        </w:rPr>
+        <w:t>:</w:t>
+      </w:r>
+    </w:p>
+    <w:p>
+      <w:pPr>
         <w:autoSpaceDE w:val="0"/>
         <w:autoSpaceDN w:val="0"/>
         <w:adjustRightInd w:val="0"/>
         <w:spacing w:line="360" w:lineRule="auto"/>
-        <w:ind w:left="1776"/>
-        <w:rPr>
-          <w:rFonts w:ascii="Arial" w:hAnsi="Arial" w:cs="Arial"/>
-          <w:bCs/>
-          <w:sz w:val="28"/>
-          <w:szCs w:val="28"/>
-          <w:lang w:val="uk-UA"/>
-        </w:rPr>
-      </w:pPr>
+        <w:ind w:left="708" w:firstLine="708"/>
+        <w:jc w:val="center"/>
+        <w:rPr>
+          <w:rFonts w:ascii="Arial" w:hAnsi="Arial" w:cs="Arial"/>
+          <w:bCs/>
+          <w:sz w:val="28"/>
+          <w:szCs w:val="28"/>
+          <w:lang w:val="en-US"/>
+        </w:rPr>
+      </w:pPr>
+      <w:r>
+        <w:rPr>
+          <w:rFonts w:ascii="Arial" w:hAnsi="Arial" w:cs="Arial"/>
+          <w:bCs/>
+          <w:sz w:val="28"/>
+          <w:szCs w:val="28"/>
+          <w:lang w:val="en-US"/>
+        </w:rPr>
+        <w:drawing>
+          <wp:inline distT="0" distB="0" distL="0" distR="0" wp14:anchorId="74B69F99" wp14:editId="4B27DC10">
+            <wp:extent cx="2368672" cy="2146410"/>
+            <wp:effectExtent l="0" t="0" r="0" b="6350"/>
+            <wp:docPr id="1" name="Рисунок 1"/>
+            <wp:cNvGraphicFramePr>
+              <a:graphicFrameLocks xmlns:a="http://schemas.openxmlformats.org/drawingml/2006/main" noChangeAspect="1"/>
+            </wp:cNvGraphicFramePr>
+            <a:graphic xmlns:a="http://schemas.openxmlformats.org/drawingml/2006/main">
+              <a:graphicData uri="http://schemas.openxmlformats.org/drawingml/2006/picture">
+                <pic:pic xmlns:pic="http://schemas.openxmlformats.org/drawingml/2006/picture">
+                  <pic:nvPicPr>
+                    <pic:cNvPr id="1" name=""/>
+                    <pic:cNvPicPr/>
+                  </pic:nvPicPr>
+                  <pic:blipFill>
+                    <a:blip r:embed="rId6"/>
+                    <a:stretch>
+                      <a:fillRect/>
+                    </a:stretch>
+                  </pic:blipFill>
+                  <pic:spPr>
+                    <a:xfrm>
+                      <a:off x="0" y="0"/>
+                      <a:ext cx="2368672" cy="2146410"/>
+                    </a:xfrm>
+                    <a:prstGeom prst="rect">
+                      <a:avLst/>
+                    </a:prstGeom>
+                  </pic:spPr>
+                </pic:pic>
+              </a:graphicData>
+            </a:graphic>
+          </wp:inline>
+        </w:drawing>
+      </w:r>
+    </w:p>
+    <w:p>
+      <w:pPr>
+        <w:autoSpaceDE w:val="0"/>
+        <w:autoSpaceDN w:val="0"/>
+        <w:adjustRightInd w:val="0"/>
+        <w:spacing w:line="360" w:lineRule="auto"/>
+        <w:ind w:left="708" w:firstLine="708"/>
+        <w:rPr>
+          <w:rFonts w:ascii="Arial" w:hAnsi="Arial" w:cs="Arial"/>
+          <w:bCs/>
+          <w:sz w:val="28"/>
+          <w:szCs w:val="28"/>
+        </w:rPr>
+      </w:pPr>
+      <w:r>
+        <w:rPr>
+          <w:rFonts w:ascii="Arial" w:hAnsi="Arial" w:cs="Arial"/>
+          <w:bCs/>
+          <w:sz w:val="28"/>
+          <w:szCs w:val="28"/>
+        </w:rPr>
+        <w:t>Для початку роботи Нам треба підключити</w:t>
+      </w:r>
+      <w:r>
+        <w:rPr>
+          <w:rFonts w:ascii="Arial" w:hAnsi="Arial" w:cs="Arial"/>
+          <w:bCs/>
+          <w:sz w:val="28"/>
+          <w:szCs w:val="28"/>
+          <w:lang w:val="en-US"/>
+        </w:rPr>
+        <w:t xml:space="preserve"> </w:t>
+      </w:r>
+      <w:r>
+        <w:rPr>
+          <w:rFonts w:ascii="Arial" w:hAnsi="Arial" w:cs="Arial"/>
+          <w:bCs/>
+          <w:sz w:val="28"/>
+          <w:szCs w:val="28"/>
+        </w:rPr>
+        <w:t>простір імен бібліотеки:</w:t>
+      </w:r>
+    </w:p>
+    <w:p>
+      <w:pPr>
+        <w:autoSpaceDE w:val="0"/>
+        <w:autoSpaceDN w:val="0"/>
+        <w:adjustRightInd w:val="0"/>
+        <w:spacing w:line="360" w:lineRule="auto"/>
+        <w:ind w:left="708" w:firstLine="708"/>
+        <w:jc w:val="center"/>
+        <w:rPr>
+          <w:rFonts w:ascii="Arial" w:hAnsi="Arial" w:cs="Arial"/>
+          <w:bCs/>
+          <w:sz w:val="28"/>
+          <w:szCs w:val="28"/>
+          <w:lang w:val="en-US"/>
+        </w:rPr>
+      </w:pPr>
+      <w:r>
+        <w:rPr>
+          <w:rFonts w:ascii="Arial" w:hAnsi="Arial" w:cs="Arial"/>
+          <w:bCs/>
+          <w:sz w:val="28"/>
+          <w:szCs w:val="28"/>
+          <w:lang w:val="en-US"/>
+        </w:rPr>
+        <w:drawing>
+          <wp:inline distT="0" distB="0" distL="0" distR="0" wp14:anchorId="296BB108" wp14:editId="4698ED4C">
+            <wp:extent cx="3016405" cy="774740"/>
+            <wp:effectExtent l="0" t="0" r="0" b="6350"/>
+            <wp:docPr id="2" name="Рисунок 2"/>
+            <wp:cNvGraphicFramePr>
+              <a:graphicFrameLocks xmlns:a="http://schemas.openxmlformats.org/drawingml/2006/main" noChangeAspect="1"/>
+            </wp:cNvGraphicFramePr>
+            <a:graphic xmlns:a="http://schemas.openxmlformats.org/drawingml/2006/main">
+              <a:graphicData uri="http://schemas.openxmlformats.org/drawingml/2006/picture">
+                <pic:pic xmlns:pic="http://schemas.openxmlformats.org/drawingml/2006/picture">
+                  <pic:nvPicPr>
+                    <pic:cNvPr id="1" name=""/>
+                    <pic:cNvPicPr/>
+                  </pic:nvPicPr>
+                  <pic:blipFill>
+                    <a:blip r:embed="rId7"/>
+                    <a:stretch>
+                      <a:fillRect/>
+                    </a:stretch>
+                  </pic:blipFill>
+                  <pic:spPr>
+                    <a:xfrm>
+                      <a:off x="0" y="0"/>
+                      <a:ext cx="3016405" cy="774740"/>
+                    </a:xfrm>
+                    <a:prstGeom prst="rect">
+                      <a:avLst/>
+                    </a:prstGeom>
+                  </pic:spPr>
+                </pic:pic>
+              </a:graphicData>
+            </a:graphic>
+          </wp:inline>
+        </w:drawing>
+      </w:r>
+    </w:p>
+    <w:p>
+      <w:pPr>
+        <w:spacing w:after="200" w:line="276" w:lineRule="auto"/>
+        <w:rPr>
+          <w:rFonts w:ascii="Arial" w:hAnsi="Arial" w:cs="Arial"/>
+          <w:bCs/>
+          <w:sz w:val="28"/>
+          <w:szCs w:val="28"/>
+          <w:lang w:val="en-US"/>
+        </w:rPr>
+      </w:pPr>
+      <w:r>
+        <w:rPr>
+          <w:rFonts w:ascii="Arial" w:hAnsi="Arial" w:cs="Arial"/>
+          <w:bCs/>
+          <w:sz w:val="28"/>
+          <w:szCs w:val="28"/>
+          <w:lang w:val="en-US"/>
+        </w:rPr>
+        <w:br w:type="page"/>
+      </w:r>
+      <w:bookmarkStart w:id="0" w:name="_GoBack"/>
+      <w:bookmarkEnd w:id="0"/>
+    </w:p>
+    <w:p>
+      <w:pPr>
+        <w:autoSpaceDE w:val="0"/>
+        <w:autoSpaceDN w:val="0"/>
+        <w:adjustRightInd w:val="0"/>
+        <w:spacing w:line="360" w:lineRule="auto"/>
+        <w:ind w:left="708"/>
+        <w:rPr>
+          <w:rFonts w:ascii="Arial" w:hAnsi="Arial" w:cs="Arial"/>
+          <w:bCs/>
+          <w:sz w:val="28"/>
+          <w:szCs w:val="28"/>
+          <w:lang w:val="en-US"/>
+        </w:rPr>
+      </w:pPr>
+      <w:r>
+        <w:rPr>
+          <w:rFonts w:ascii="Arial" w:hAnsi="Arial" w:cs="Arial"/>
+          <w:bCs/>
+          <w:sz w:val="28"/>
+          <w:szCs w:val="28"/>
+        </w:rPr>
+        <w:lastRenderedPageBreak/>
+        <w:t xml:space="preserve">Тепер спробую створити екземпляр класу </w:t>
+      </w:r>
+      <w:proofErr w:type="spellStart"/>
+      <w:r>
+        <w:rPr>
+          <w:rFonts w:ascii="Arial" w:hAnsi="Arial" w:cs="Arial"/>
+          <w:bCs/>
+          <w:sz w:val="28"/>
+          <w:szCs w:val="28"/>
+          <w:lang w:val="en-US"/>
+        </w:rPr>
+        <w:t>FileWorker</w:t>
+      </w:r>
+      <w:proofErr w:type="spellEnd"/>
+      <w:r>
+        <w:rPr>
+          <w:rFonts w:ascii="Arial" w:hAnsi="Arial" w:cs="Arial"/>
+          <w:bCs/>
+          <w:sz w:val="28"/>
+          <w:szCs w:val="28"/>
+          <w:lang w:val="en-US"/>
+        </w:rPr>
+        <w:t>:</w:t>
+      </w:r>
+    </w:p>
+    <w:p>
+      <w:pPr>
+        <w:autoSpaceDE w:val="0"/>
+        <w:autoSpaceDN w:val="0"/>
+        <w:adjustRightInd w:val="0"/>
+        <w:spacing w:line="360" w:lineRule="auto"/>
+        <w:ind w:left="708"/>
+        <w:jc w:val="center"/>
+        <w:rPr>
+          <w:rFonts w:ascii="Arial" w:hAnsi="Arial" w:cs="Arial"/>
+          <w:bCs/>
+          <w:sz w:val="28"/>
+          <w:szCs w:val="28"/>
+          <w:lang w:val="en-US"/>
+        </w:rPr>
+      </w:pPr>
+      <w:r>
+        <w:rPr>
+          <w:rFonts w:ascii="Arial" w:hAnsi="Arial" w:cs="Arial"/>
+          <w:bCs/>
+          <w:sz w:val="28"/>
+          <w:szCs w:val="28"/>
+          <w:lang w:val="en-US"/>
+        </w:rPr>
+        <w:drawing>
+          <wp:inline distT="0" distB="0" distL="0" distR="0" wp14:anchorId="5D3172AC" wp14:editId="2BA36A55">
+            <wp:extent cx="4813547" cy="781090"/>
+            <wp:effectExtent l="0" t="0" r="6350" b="0"/>
+            <wp:docPr id="3" name="Рисунок 3"/>
+            <wp:cNvGraphicFramePr>
+              <a:graphicFrameLocks xmlns:a="http://schemas.openxmlformats.org/drawingml/2006/main" noChangeAspect="1"/>
+            </wp:cNvGraphicFramePr>
+            <a:graphic xmlns:a="http://schemas.openxmlformats.org/drawingml/2006/main">
+              <a:graphicData uri="http://schemas.openxmlformats.org/drawingml/2006/picture">
+                <pic:pic xmlns:pic="http://schemas.openxmlformats.org/drawingml/2006/picture">
+                  <pic:nvPicPr>
+                    <pic:cNvPr id="1" name=""/>
+                    <pic:cNvPicPr/>
+                  </pic:nvPicPr>
+                  <pic:blipFill>
+                    <a:blip r:embed="rId8"/>
+                    <a:stretch>
+                      <a:fillRect/>
+                    </a:stretch>
+                  </pic:blipFill>
+                  <pic:spPr>
+                    <a:xfrm>
+                      <a:off x="0" y="0"/>
+                      <a:ext cx="4813547" cy="781090"/>
+                    </a:xfrm>
+                    <a:prstGeom prst="rect">
+                      <a:avLst/>
+                    </a:prstGeom>
+                  </pic:spPr>
+                </pic:pic>
+              </a:graphicData>
+            </a:graphic>
+          </wp:inline>
+        </w:drawing>
+      </w:r>
+    </w:p>
+    <w:p>
+      <w:pPr>
+        <w:autoSpaceDE w:val="0"/>
+        <w:autoSpaceDN w:val="0"/>
+        <w:adjustRightInd w:val="0"/>
+        <w:spacing w:line="360" w:lineRule="auto"/>
+        <w:ind w:left="708"/>
+        <w:rPr>
+          <w:rFonts w:ascii="Arial" w:hAnsi="Arial" w:cs="Arial"/>
+          <w:bCs/>
+          <w:sz w:val="28"/>
+          <w:szCs w:val="28"/>
+        </w:rPr>
+      </w:pPr>
+      <w:r>
+        <w:rPr>
+          <w:rFonts w:ascii="Arial" w:hAnsi="Arial" w:cs="Arial"/>
+          <w:bCs/>
+          <w:sz w:val="28"/>
+          <w:szCs w:val="28"/>
+        </w:rPr>
+        <w:t xml:space="preserve">Бачимо, що конструктор потребує </w:t>
+      </w:r>
+      <w:r>
+        <w:rPr>
+          <w:rFonts w:ascii="Arial" w:hAnsi="Arial" w:cs="Arial"/>
+          <w:bCs/>
+          <w:sz w:val="28"/>
+          <w:szCs w:val="28"/>
+          <w:lang w:val="en-US"/>
+        </w:rPr>
+        <w:t>string.</w:t>
+      </w:r>
     </w:p>
     <w:sectPr>
       <w:pgSz w:w="11906" w:h="16838"/>
@@ -3841,7 +4198,7 @@
 </file>
 
 <file path=customXml/itemProps1.xml><?xml version="1.0" encoding="utf-8"?>
-<ds:datastoreItem xmlns:ds="http://schemas.openxmlformats.org/officeDocument/2006/customXml" ds:itemID="{B33066A6-8236-46FF-B03E-CEF00370BF66}">
+<ds:datastoreItem xmlns:ds="http://schemas.openxmlformats.org/officeDocument/2006/customXml" ds:itemID="{981D5AD3-3472-417F-8C1B-93034DF127A2}">
   <ds:schemaRefs>
     <ds:schemaRef ds:uri="http://schemas.openxmlformats.org/officeDocument/2006/bibliography"/>
   </ds:schemaRefs>

</xml_diff>

<commit_message>
✨: add working path
</commit_message>
<xml_diff>
--- a/Labs/Lab2/Lab2-Dominskyi-Valentyn-IP93.docx
+++ b/Labs/Lab2/Lab2-Dominskyi-Valentyn-IP93.docx
@@ -1818,9 +1818,10 @@
         <w:rPr>
           <w:rFonts w:ascii="Arial" w:hAnsi="Arial" w:cs="Arial"/>
           <w:bCs/>
-          <w:sz w:val="28"/>
-          <w:szCs w:val="28"/>
-          <w:lang w:val="en-US"/>
+          <w:noProof/>
+          <w:sz w:val="28"/>
+          <w:szCs w:val="28"/>
+          <w:lang w:val="ru-RU" w:eastAsia="ru-RU"/>
         </w:rPr>
         <w:drawing>
           <wp:inline distT="0" distB="0" distL="0" distR="0" wp14:anchorId="74B69F99" wp14:editId="4B27DC10">
@@ -1880,7 +1881,55 @@
           <w:sz w:val="28"/>
           <w:szCs w:val="28"/>
         </w:rPr>
-        <w:t>Для початку роботи Нам треба підключити</w:t>
+        <w:t>Для початку</w:t>
+      </w:r>
+      <w:r>
+        <w:rPr>
+          <w:rFonts w:ascii="Arial" w:hAnsi="Arial" w:cs="Arial"/>
+          <w:bCs/>
+          <w:sz w:val="28"/>
+          <w:szCs w:val="28"/>
+          <w:lang w:val="en-US"/>
+        </w:rPr>
+        <w:t xml:space="preserve"> </w:t>
+      </w:r>
+      <w:r>
+        <w:rPr>
+          <w:rFonts w:ascii="Arial" w:hAnsi="Arial" w:cs="Arial"/>
+          <w:bCs/>
+          <w:sz w:val="28"/>
+          <w:szCs w:val="28"/>
+        </w:rPr>
+        <w:t xml:space="preserve">Нам треба зрозуміти, як з цим працювати, тому початок роботи буде у файлі </w:t>
+      </w:r>
+      <w:r>
+        <w:rPr>
+          <w:rFonts w:ascii="Arial" w:hAnsi="Arial" w:cs="Arial"/>
+          <w:bCs/>
+          <w:sz w:val="28"/>
+          <w:szCs w:val="28"/>
+          <w:lang w:val="en-US"/>
+        </w:rPr>
+        <w:t>Program</w:t>
+      </w:r>
+      <w:r>
+        <w:rPr>
+          <w:rFonts w:ascii="Arial" w:hAnsi="Arial" w:cs="Arial"/>
+          <w:bCs/>
+          <w:sz w:val="28"/>
+          <w:szCs w:val="28"/>
+          <w:lang w:val="en-US"/>
+        </w:rPr>
+        <w:t>.</w:t>
+      </w:r>
+      <w:r>
+        <w:rPr>
+          <w:rFonts w:ascii="Arial" w:hAnsi="Arial" w:cs="Arial"/>
+          <w:bCs/>
+          <w:sz w:val="28"/>
+          <w:szCs w:val="28"/>
+        </w:rPr>
+        <w:t xml:space="preserve"> Нам треба підключити</w:t>
       </w:r>
       <w:r>
         <w:rPr>
@@ -1927,10 +1976,10 @@
           <w:lang w:val="en-US"/>
         </w:rPr>
         <w:drawing>
-          <wp:inline distT="0" distB="0" distL="0" distR="0" wp14:anchorId="296BB108" wp14:editId="4698ED4C">
-            <wp:extent cx="3016405" cy="774740"/>
-            <wp:effectExtent l="0" t="0" r="0" b="6350"/>
-            <wp:docPr id="2" name="Рисунок 2"/>
+          <wp:inline distT="0" distB="0" distL="0" distR="0" wp14:anchorId="674C41C6" wp14:editId="018858A5">
+            <wp:extent cx="2908449" cy="196860"/>
+            <wp:effectExtent l="0" t="0" r="6350" b="0"/>
+            <wp:docPr id="7" name="Рисунок 7"/>
             <wp:cNvGraphicFramePr>
               <a:graphicFrameLocks xmlns:a="http://schemas.openxmlformats.org/drawingml/2006/main" noChangeAspect="1"/>
             </wp:cNvGraphicFramePr>
@@ -1950,7 +1999,7 @@
                   <pic:spPr>
                     <a:xfrm>
                       <a:off x="0" y="0"/>
-                      <a:ext cx="3016405" cy="774740"/>
+                      <a:ext cx="2908449" cy="196860"/>
                     </a:xfrm>
                     <a:prstGeom prst="rect">
                       <a:avLst/>
@@ -1984,8 +2033,6 @@
         </w:rPr>
         <w:br w:type="page"/>
       </w:r>
-      <w:bookmarkStart w:id="0" w:name="_GoBack"/>
-      <w:bookmarkEnd w:id="0"/>
     </w:p>
     <w:p>
       <w:pPr>
@@ -2055,9 +2102,10 @@
         <w:rPr>
           <w:rFonts w:ascii="Arial" w:hAnsi="Arial" w:cs="Arial"/>
           <w:bCs/>
-          <w:sz w:val="28"/>
-          <w:szCs w:val="28"/>
-          <w:lang w:val="en-US"/>
+          <w:noProof/>
+          <w:sz w:val="28"/>
+          <w:szCs w:val="28"/>
+          <w:lang w:val="ru-RU" w:eastAsia="ru-RU"/>
         </w:rPr>
         <w:drawing>
           <wp:inline distT="0" distB="0" distL="0" distR="0" wp14:anchorId="5D3172AC" wp14:editId="2BA36A55">
@@ -2102,33 +2150,531 @@
         <w:autoSpaceDN w:val="0"/>
         <w:adjustRightInd w:val="0"/>
         <w:spacing w:line="360" w:lineRule="auto"/>
+        <w:ind w:left="708" w:firstLine="708"/>
+        <w:rPr>
+          <w:rFonts w:ascii="Arial" w:hAnsi="Arial" w:cs="Arial"/>
+          <w:bCs/>
+          <w:sz w:val="28"/>
+          <w:szCs w:val="28"/>
+          <w:lang w:val="en-US"/>
+        </w:rPr>
+      </w:pPr>
+      <w:r>
+        <w:rPr>
+          <w:rFonts w:ascii="Arial" w:hAnsi="Arial" w:cs="Arial"/>
+          <w:bCs/>
+          <w:sz w:val="28"/>
+          <w:szCs w:val="28"/>
+        </w:rPr>
+        <w:t xml:space="preserve">Бачимо, що конструктор потребує </w:t>
+      </w:r>
+      <w:r>
+        <w:rPr>
+          <w:rFonts w:ascii="Arial" w:hAnsi="Arial" w:cs="Arial"/>
+          <w:bCs/>
+          <w:sz w:val="28"/>
+          <w:szCs w:val="28"/>
+          <w:lang w:val="en-US"/>
+        </w:rPr>
+        <w:t xml:space="preserve">string path. </w:t>
+      </w:r>
+      <w:r>
+        <w:rPr>
+          <w:rFonts w:ascii="Arial" w:hAnsi="Arial" w:cs="Arial"/>
+          <w:bCs/>
+          <w:sz w:val="28"/>
+          <w:szCs w:val="28"/>
+        </w:rPr>
+        <w:t>З назви</w:t>
+      </w:r>
+      <w:r>
+        <w:rPr>
+          <w:rFonts w:ascii="Arial" w:hAnsi="Arial" w:cs="Arial"/>
+          <w:bCs/>
+          <w:sz w:val="28"/>
+          <w:szCs w:val="28"/>
+          <w:lang w:val="en-US"/>
+        </w:rPr>
+        <w:t xml:space="preserve"> </w:t>
+      </w:r>
+      <w:r>
+        <w:rPr>
+          <w:rFonts w:ascii="Arial" w:hAnsi="Arial" w:cs="Arial"/>
+          <w:bCs/>
+          <w:sz w:val="28"/>
+          <w:szCs w:val="28"/>
+        </w:rPr>
+        <w:t>можна зрозуміти, що тре</w:t>
+      </w:r>
+      <w:r>
+        <w:rPr>
+          <w:rFonts w:ascii="Arial" w:hAnsi="Arial" w:cs="Arial"/>
+          <w:bCs/>
+          <w:sz w:val="28"/>
+          <w:szCs w:val="28"/>
+        </w:rPr>
+        <w:t>ба шлях до якогось файлу, тому я</w:t>
+      </w:r>
+      <w:r>
+        <w:rPr>
+          <w:rFonts w:ascii="Arial" w:hAnsi="Arial" w:cs="Arial"/>
+          <w:bCs/>
+          <w:sz w:val="28"/>
+          <w:szCs w:val="28"/>
+        </w:rPr>
+        <w:t xml:space="preserve"> створив </w:t>
+      </w:r>
+      <w:r>
+        <w:rPr>
+          <w:rFonts w:ascii="Arial" w:hAnsi="Arial" w:cs="Arial"/>
+          <w:bCs/>
+          <w:sz w:val="28"/>
+          <w:szCs w:val="28"/>
+          <w:lang w:val="en-US"/>
+        </w:rPr>
+        <w:t>TempFile.txt</w:t>
+      </w:r>
+      <w:r>
+        <w:rPr>
+          <w:rFonts w:ascii="Arial" w:hAnsi="Arial" w:cs="Arial"/>
+          <w:bCs/>
+          <w:sz w:val="28"/>
+          <w:szCs w:val="28"/>
+          <w:lang w:val="en-US"/>
+        </w:rPr>
+        <w:t xml:space="preserve"> </w:t>
+      </w:r>
+      <w:r>
+        <w:rPr>
+          <w:rFonts w:ascii="Arial" w:hAnsi="Arial" w:cs="Arial"/>
+          <w:bCs/>
+          <w:sz w:val="28"/>
+          <w:szCs w:val="28"/>
+        </w:rPr>
+        <w:t>та додав його відносний шлях до конструктору</w:t>
+      </w:r>
+      <w:r>
+        <w:rPr>
+          <w:rFonts w:ascii="Arial" w:hAnsi="Arial" w:cs="Arial"/>
+          <w:bCs/>
+          <w:sz w:val="28"/>
+          <w:szCs w:val="28"/>
+          <w:lang w:val="en-US"/>
+        </w:rPr>
+        <w:t>:</w:t>
+      </w:r>
+    </w:p>
+    <w:p>
+      <w:pPr>
+        <w:autoSpaceDE w:val="0"/>
+        <w:autoSpaceDN w:val="0"/>
+        <w:adjustRightInd w:val="0"/>
+        <w:spacing w:line="360" w:lineRule="auto"/>
         <w:ind w:left="708"/>
         <w:rPr>
           <w:rFonts w:ascii="Arial" w:hAnsi="Arial" w:cs="Arial"/>
           <w:bCs/>
           <w:sz w:val="28"/>
           <w:szCs w:val="28"/>
-        </w:rPr>
-      </w:pPr>
-      <w:r>
-        <w:rPr>
-          <w:rFonts w:ascii="Arial" w:hAnsi="Arial" w:cs="Arial"/>
-          <w:bCs/>
-          <w:sz w:val="28"/>
-          <w:szCs w:val="28"/>
-        </w:rPr>
-        <w:t xml:space="preserve">Бачимо, що конструктор потребує </w:t>
-      </w:r>
-      <w:r>
-        <w:rPr>
-          <w:rFonts w:ascii="Arial" w:hAnsi="Arial" w:cs="Arial"/>
-          <w:bCs/>
-          <w:sz w:val="28"/>
-          <w:szCs w:val="28"/>
           <w:lang w:val="en-US"/>
         </w:rPr>
-        <w:t>string.</w:t>
-      </w:r>
+      </w:pPr>
+      <w:r>
+        <w:rPr>
+          <w:rFonts w:ascii="Arial" w:hAnsi="Arial" w:cs="Arial"/>
+          <w:bCs/>
+          <w:sz w:val="28"/>
+          <w:szCs w:val="28"/>
+          <w:lang w:val="en-US"/>
+        </w:rPr>
+        <w:drawing>
+          <wp:inline distT="0" distB="0" distL="0" distR="0" wp14:anchorId="6F09E383" wp14:editId="235A971F">
+            <wp:extent cx="6045511" cy="368319"/>
+            <wp:effectExtent l="0" t="0" r="0" b="0"/>
+            <wp:docPr id="4" name="Рисунок 4"/>
+            <wp:cNvGraphicFramePr>
+              <a:graphicFrameLocks xmlns:a="http://schemas.openxmlformats.org/drawingml/2006/main" noChangeAspect="1"/>
+            </wp:cNvGraphicFramePr>
+            <a:graphic xmlns:a="http://schemas.openxmlformats.org/drawingml/2006/main">
+              <a:graphicData uri="http://schemas.openxmlformats.org/drawingml/2006/picture">
+                <pic:pic xmlns:pic="http://schemas.openxmlformats.org/drawingml/2006/picture">
+                  <pic:nvPicPr>
+                    <pic:cNvPr id="1" name=""/>
+                    <pic:cNvPicPr/>
+                  </pic:nvPicPr>
+                  <pic:blipFill>
+                    <a:blip r:embed="rId9"/>
+                    <a:stretch>
+                      <a:fillRect/>
+                    </a:stretch>
+                  </pic:blipFill>
+                  <pic:spPr>
+                    <a:xfrm>
+                      <a:off x="0" y="0"/>
+                      <a:ext cx="6045511" cy="368319"/>
+                    </a:xfrm>
+                    <a:prstGeom prst="rect">
+                      <a:avLst/>
+                    </a:prstGeom>
+                  </pic:spPr>
+                </pic:pic>
+              </a:graphicData>
+            </a:graphic>
+          </wp:inline>
+        </w:drawing>
+      </w:r>
+    </w:p>
+    <w:p>
+      <w:pPr>
+        <w:autoSpaceDE w:val="0"/>
+        <w:autoSpaceDN w:val="0"/>
+        <w:adjustRightInd w:val="0"/>
+        <w:spacing w:line="360" w:lineRule="auto"/>
+        <w:ind w:left="708" w:firstLine="708"/>
+        <w:rPr>
+          <w:rFonts w:ascii="Arial" w:hAnsi="Arial" w:cs="Arial"/>
+          <w:bCs/>
+          <w:sz w:val="28"/>
+          <w:szCs w:val="28"/>
+        </w:rPr>
+      </w:pPr>
+      <w:r>
+        <w:rPr>
+          <w:rFonts w:ascii="Arial" w:hAnsi="Arial" w:cs="Arial"/>
+          <w:bCs/>
+          <w:sz w:val="28"/>
+          <w:szCs w:val="28"/>
+        </w:rPr>
+        <w:t xml:space="preserve">Тепер </w:t>
+      </w:r>
+      <w:r>
+        <w:rPr>
+          <w:rFonts w:ascii="Arial" w:hAnsi="Arial" w:cs="Arial"/>
+          <w:bCs/>
+          <w:sz w:val="28"/>
+          <w:szCs w:val="28"/>
+        </w:rPr>
+        <w:t>я хочу переглянути публічні поля/методи цього екземпляру:</w:t>
+      </w:r>
+      <w:r>
+        <w:rPr>
+          <w:rFonts w:ascii="Arial" w:hAnsi="Arial" w:cs="Arial"/>
+          <w:bCs/>
+          <w:sz w:val="28"/>
+          <w:szCs w:val="28"/>
+        </w:rPr>
+        <w:br/>
+      </w:r>
+      <w:r>
+        <w:rPr>
+          <w:rFonts w:ascii="Arial" w:hAnsi="Arial" w:cs="Arial"/>
+          <w:bCs/>
+          <w:sz w:val="28"/>
+          <w:szCs w:val="28"/>
+        </w:rPr>
+        <w:drawing>
+          <wp:inline distT="0" distB="0" distL="0" distR="0" wp14:anchorId="6F6F6C13" wp14:editId="047625D2">
+            <wp:extent cx="5448580" cy="1955901"/>
+            <wp:effectExtent l="0" t="0" r="0" b="6350"/>
+            <wp:docPr id="5" name="Рисунок 5"/>
+            <wp:cNvGraphicFramePr>
+              <a:graphicFrameLocks xmlns:a="http://schemas.openxmlformats.org/drawingml/2006/main" noChangeAspect="1"/>
+            </wp:cNvGraphicFramePr>
+            <a:graphic xmlns:a="http://schemas.openxmlformats.org/drawingml/2006/main">
+              <a:graphicData uri="http://schemas.openxmlformats.org/drawingml/2006/picture">
+                <pic:pic xmlns:pic="http://schemas.openxmlformats.org/drawingml/2006/picture">
+                  <pic:nvPicPr>
+                    <pic:cNvPr id="1" name=""/>
+                    <pic:cNvPicPr/>
+                  </pic:nvPicPr>
+                  <pic:blipFill>
+                    <a:blip r:embed="rId10"/>
+                    <a:stretch>
+                      <a:fillRect/>
+                    </a:stretch>
+                  </pic:blipFill>
+                  <pic:spPr>
+                    <a:xfrm>
+                      <a:off x="0" y="0"/>
+                      <a:ext cx="5448580" cy="1955901"/>
+                    </a:xfrm>
+                    <a:prstGeom prst="rect">
+                      <a:avLst/>
+                    </a:prstGeom>
+                  </pic:spPr>
+                </pic:pic>
+              </a:graphicData>
+            </a:graphic>
+          </wp:inline>
+        </w:drawing>
+      </w:r>
+    </w:p>
+    <w:p>
+      <w:pPr>
+        <w:autoSpaceDE w:val="0"/>
+        <w:autoSpaceDN w:val="0"/>
+        <w:adjustRightInd w:val="0"/>
+        <w:spacing w:line="360" w:lineRule="auto"/>
+        <w:ind w:left="708" w:firstLine="708"/>
+        <w:rPr>
+          <w:rFonts w:ascii="Arial" w:hAnsi="Arial" w:cs="Arial"/>
+          <w:bCs/>
+          <w:sz w:val="28"/>
+          <w:szCs w:val="28"/>
+        </w:rPr>
+      </w:pPr>
+      <w:r>
+        <w:rPr>
+          <w:rFonts w:ascii="Arial" w:hAnsi="Arial" w:cs="Arial"/>
+          <w:bCs/>
+          <w:sz w:val="28"/>
+          <w:szCs w:val="28"/>
+        </w:rPr>
+        <w:t xml:space="preserve">Першим полем, що відноситься до Нашого екземпляру є </w:t>
+      </w:r>
+      <w:proofErr w:type="spellStart"/>
+      <w:r>
+        <w:rPr>
+          <w:rFonts w:ascii="Arial" w:hAnsi="Arial" w:cs="Arial"/>
+          <w:bCs/>
+          <w:sz w:val="28"/>
+          <w:szCs w:val="28"/>
+          <w:lang w:val="en-US"/>
+        </w:rPr>
+        <w:t>FilePath</w:t>
+      </w:r>
+      <w:proofErr w:type="spellEnd"/>
+      <w:r>
+        <w:rPr>
+          <w:rFonts w:ascii="Arial" w:hAnsi="Arial" w:cs="Arial"/>
+          <w:bCs/>
+          <w:sz w:val="28"/>
+          <w:szCs w:val="28"/>
+        </w:rPr>
+        <w:t xml:space="preserve">, яке можна тільки отримати (встановити його </w:t>
+      </w:r>
+      <w:r>
+        <w:rPr>
+          <w:rFonts w:ascii="Arial" w:hAnsi="Arial" w:cs="Arial"/>
+          <w:bCs/>
+          <w:sz w:val="28"/>
+          <w:szCs w:val="28"/>
+        </w:rPr>
+        <w:t xml:space="preserve">значення можна </w:t>
+      </w:r>
+      <w:r>
+        <w:rPr>
+          <w:rFonts w:ascii="Arial" w:hAnsi="Arial" w:cs="Arial"/>
+          <w:bCs/>
+          <w:sz w:val="28"/>
+          <w:szCs w:val="28"/>
+        </w:rPr>
+        <w:t>лише</w:t>
+      </w:r>
+      <w:r>
+        <w:rPr>
+          <w:rFonts w:ascii="Arial" w:hAnsi="Arial" w:cs="Arial"/>
+          <w:bCs/>
+          <w:sz w:val="28"/>
+          <w:szCs w:val="28"/>
+        </w:rPr>
+        <w:t xml:space="preserve"> при створенні</w:t>
+      </w:r>
+      <w:r>
+        <w:rPr>
+          <w:rFonts w:ascii="Arial" w:hAnsi="Arial" w:cs="Arial"/>
+          <w:bCs/>
+          <w:sz w:val="28"/>
+          <w:szCs w:val="28"/>
+        </w:rPr>
+        <w:t>)</w:t>
+      </w:r>
+      <w:r>
+        <w:rPr>
+          <w:rFonts w:ascii="Arial" w:hAnsi="Arial" w:cs="Arial"/>
+          <w:bCs/>
+          <w:sz w:val="28"/>
+          <w:szCs w:val="28"/>
+        </w:rPr>
+        <w:t>:</w:t>
+      </w:r>
+    </w:p>
+    <w:p>
+      <w:pPr>
+        <w:autoSpaceDE w:val="0"/>
+        <w:autoSpaceDN w:val="0"/>
+        <w:adjustRightInd w:val="0"/>
+        <w:spacing w:line="360" w:lineRule="auto"/>
+        <w:ind w:left="708"/>
+        <w:jc w:val="center"/>
+        <w:rPr>
+          <w:rFonts w:ascii="Arial" w:hAnsi="Arial" w:cs="Arial"/>
+          <w:bCs/>
+          <w:sz w:val="28"/>
+          <w:szCs w:val="28"/>
+        </w:rPr>
+      </w:pPr>
+      <w:r>
+        <w:rPr>
+          <w:rFonts w:ascii="Arial" w:hAnsi="Arial" w:cs="Arial"/>
+          <w:bCs/>
+          <w:sz w:val="28"/>
+          <w:szCs w:val="28"/>
+        </w:rPr>
+        <w:drawing>
+          <wp:inline distT="0" distB="0" distL="0" distR="0" wp14:anchorId="56DFECCE" wp14:editId="62BA0B95">
+            <wp:extent cx="3479979" cy="863644"/>
+            <wp:effectExtent l="0" t="0" r="6350" b="0"/>
+            <wp:docPr id="6" name="Рисунок 6"/>
+            <wp:cNvGraphicFramePr>
+              <a:graphicFrameLocks xmlns:a="http://schemas.openxmlformats.org/drawingml/2006/main" noChangeAspect="1"/>
+            </wp:cNvGraphicFramePr>
+            <a:graphic xmlns:a="http://schemas.openxmlformats.org/drawingml/2006/main">
+              <a:graphicData uri="http://schemas.openxmlformats.org/drawingml/2006/picture">
+                <pic:pic xmlns:pic="http://schemas.openxmlformats.org/drawingml/2006/picture">
+                  <pic:nvPicPr>
+                    <pic:cNvPr id="1" name=""/>
+                    <pic:cNvPicPr/>
+                  </pic:nvPicPr>
+                  <pic:blipFill>
+                    <a:blip r:embed="rId11"/>
+                    <a:stretch>
+                      <a:fillRect/>
+                    </a:stretch>
+                  </pic:blipFill>
+                  <pic:spPr>
+                    <a:xfrm>
+                      <a:off x="0" y="0"/>
+                      <a:ext cx="3479979" cy="863644"/>
+                    </a:xfrm>
+                    <a:prstGeom prst="rect">
+                      <a:avLst/>
+                    </a:prstGeom>
+                  </pic:spPr>
+                </pic:pic>
+              </a:graphicData>
+            </a:graphic>
+          </wp:inline>
+        </w:drawing>
+      </w:r>
+    </w:p>
+    <w:p>
+      <w:pPr>
+        <w:autoSpaceDE w:val="0"/>
+        <w:autoSpaceDN w:val="0"/>
+        <w:adjustRightInd w:val="0"/>
+        <w:spacing w:line="360" w:lineRule="auto"/>
+        <w:ind w:left="708"/>
+        <w:rPr>
+          <w:rFonts w:ascii="Arial" w:hAnsi="Arial" w:cs="Arial"/>
+          <w:bCs/>
+          <w:sz w:val="28"/>
+          <w:szCs w:val="28"/>
+        </w:rPr>
+      </w:pPr>
+      <w:r>
+        <w:rPr>
+          <w:rFonts w:ascii="Arial" w:hAnsi="Arial" w:cs="Arial"/>
+          <w:bCs/>
+          <w:sz w:val="28"/>
+          <w:szCs w:val="28"/>
+        </w:rPr>
+        <w:t>При спробі запуску проекту видає помилку:</w:t>
+      </w:r>
+    </w:p>
+    <w:p>
+      <w:pPr>
+        <w:autoSpaceDE w:val="0"/>
+        <w:autoSpaceDN w:val="0"/>
+        <w:adjustRightInd w:val="0"/>
+        <w:spacing w:line="360" w:lineRule="auto"/>
+        <w:ind w:left="708"/>
+        <w:jc w:val="center"/>
+        <w:rPr>
+          <w:rFonts w:ascii="Arial" w:hAnsi="Arial" w:cs="Arial"/>
+          <w:bCs/>
+          <w:sz w:val="28"/>
+          <w:szCs w:val="28"/>
+        </w:rPr>
+      </w:pPr>
+      <w:r>
+        <w:rPr>
+          <w:rFonts w:ascii="Arial" w:hAnsi="Arial" w:cs="Arial"/>
+          <w:bCs/>
+          <w:sz w:val="28"/>
+          <w:szCs w:val="28"/>
+        </w:rPr>
+        <w:drawing>
+          <wp:inline distT="0" distB="0" distL="0" distR="0" wp14:anchorId="2F20113A" wp14:editId="7D989593">
+            <wp:extent cx="5181866" cy="1124008"/>
+            <wp:effectExtent l="0" t="0" r="0" b="0"/>
+            <wp:docPr id="8" name="Рисунок 8"/>
+            <wp:cNvGraphicFramePr>
+              <a:graphicFrameLocks xmlns:a="http://schemas.openxmlformats.org/drawingml/2006/main" noChangeAspect="1"/>
+            </wp:cNvGraphicFramePr>
+            <a:graphic xmlns:a="http://schemas.openxmlformats.org/drawingml/2006/main">
+              <a:graphicData uri="http://schemas.openxmlformats.org/drawingml/2006/picture">
+                <pic:pic xmlns:pic="http://schemas.openxmlformats.org/drawingml/2006/picture">
+                  <pic:nvPicPr>
+                    <pic:cNvPr id="1" name=""/>
+                    <pic:cNvPicPr/>
+                  </pic:nvPicPr>
+                  <pic:blipFill>
+                    <a:blip r:embed="rId12"/>
+                    <a:stretch>
+                      <a:fillRect/>
+                    </a:stretch>
+                  </pic:blipFill>
+                  <pic:spPr>
+                    <a:xfrm>
+                      <a:off x="0" y="0"/>
+                      <a:ext cx="5181866" cy="1124008"/>
+                    </a:xfrm>
+                    <a:prstGeom prst="rect">
+                      <a:avLst/>
+                    </a:prstGeom>
+                  </pic:spPr>
+                </pic:pic>
+              </a:graphicData>
+            </a:graphic>
+          </wp:inline>
+        </w:drawing>
+      </w:r>
+    </w:p>
+    <w:p>
+      <w:pPr>
+        <w:autoSpaceDE w:val="0"/>
+        <w:autoSpaceDN w:val="0"/>
+        <w:adjustRightInd w:val="0"/>
+        <w:spacing w:line="360" w:lineRule="auto"/>
+        <w:ind w:left="708"/>
+        <w:rPr>
+          <w:rFonts w:ascii="Arial" w:hAnsi="Arial" w:cs="Arial"/>
+          <w:bCs/>
+          <w:sz w:val="28"/>
+          <w:szCs w:val="28"/>
+        </w:rPr>
+      </w:pPr>
+      <w:r>
+        <w:rPr>
+          <w:rFonts w:ascii="Arial" w:hAnsi="Arial" w:cs="Arial"/>
+          <w:bCs/>
+          <w:sz w:val="28"/>
+          <w:szCs w:val="28"/>
+        </w:rPr>
+        <w:t xml:space="preserve">Отже </w:t>
+      </w:r>
+      <w:r>
+        <w:rPr>
+          <w:rFonts w:ascii="Arial" w:hAnsi="Arial" w:cs="Arial"/>
+          <w:bCs/>
+          <w:sz w:val="28"/>
+          <w:szCs w:val="28"/>
+        </w:rPr>
+        <w:t>конструктор вимагає повний шлях</w:t>
+      </w:r>
+      <w:bookmarkStart w:id="0" w:name="_GoBack"/>
+      <w:bookmarkEnd w:id="0"/>
     </w:p>
     <w:sectPr>
       <w:pgSz w:w="11906" w:h="16838"/>
@@ -4198,7 +4744,7 @@
 </file>
 
 <file path=customXml/itemProps1.xml><?xml version="1.0" encoding="utf-8"?>
-<ds:datastoreItem xmlns:ds="http://schemas.openxmlformats.org/officeDocument/2006/customXml" ds:itemID="{981D5AD3-3472-417F-8C1B-93034DF127A2}">
+<ds:datastoreItem xmlns:ds="http://schemas.openxmlformats.org/officeDocument/2006/customXml" ds:itemID="{5FB8A3CD-2034-4351-8D3A-912B17717796}">
   <ds:schemaRefs>
     <ds:schemaRef ds:uri="http://schemas.openxmlformats.org/officeDocument/2006/bibliography"/>
   </ds:schemaRefs>

</xml_diff>

<commit_message>
✨: try to change sield after initialization
</commit_message>
<xml_diff>
--- a/Labs/Lab2/Lab2-Dominskyi-Valentyn-IP93.docx
+++ b/Labs/Lab2/Lab2-Dominskyi-Valentyn-IP93.docx
@@ -1627,7 +1627,7 @@
           <w:rFonts w:ascii="Arial" w:hAnsi="Arial" w:cs="Arial"/>
           <w:b/>
           <w:bCs/>
-          <w:sz w:val="28"/>
+          <w:sz w:val="40"/>
           <w:szCs w:val="28"/>
         </w:rPr>
       </w:pPr>
@@ -1636,10 +1636,36 @@
           <w:rFonts w:ascii="Arial" w:hAnsi="Arial" w:cs="Arial"/>
           <w:b/>
           <w:bCs/>
-          <w:sz w:val="28"/>
+          <w:sz w:val="40"/>
           <w:szCs w:val="28"/>
         </w:rPr>
         <w:t>Хід роботи:</w:t>
+      </w:r>
+    </w:p>
+    <w:p>
+      <w:pPr>
+        <w:autoSpaceDE w:val="0"/>
+        <w:autoSpaceDN w:val="0"/>
+        <w:adjustRightInd w:val="0"/>
+        <w:spacing w:line="360" w:lineRule="auto"/>
+        <w:jc w:val="center"/>
+        <w:rPr>
+          <w:rFonts w:ascii="Arial" w:hAnsi="Arial" w:cs="Arial"/>
+          <w:b/>
+          <w:bCs/>
+          <w:sz w:val="36"/>
+          <w:szCs w:val="28"/>
+        </w:rPr>
+      </w:pPr>
+      <w:r>
+        <w:rPr>
+          <w:rFonts w:ascii="Arial" w:hAnsi="Arial" w:cs="Arial"/>
+          <w:b/>
+          <w:bCs/>
+          <w:sz w:val="36"/>
+          <w:szCs w:val="28"/>
+        </w:rPr>
+        <w:t>Початок роботи:</w:t>
       </w:r>
     </w:p>
     <w:p>
@@ -2033,6 +2059,8 @@
         </w:rPr>
         <w:br w:type="page"/>
       </w:r>
+      <w:bookmarkStart w:id="0" w:name="_GoBack"/>
+      <w:bookmarkEnd w:id="0"/>
     </w:p>
     <w:p>
       <w:pPr>
@@ -2673,8 +2701,240 @@
         </w:rPr>
         <w:t>конструктор вимагає повний шлях</w:t>
       </w:r>
-      <w:bookmarkStart w:id="0" w:name="_GoBack"/>
-      <w:bookmarkEnd w:id="0"/>
+      <w:r>
+        <w:rPr>
+          <w:rFonts w:ascii="Arial" w:hAnsi="Arial" w:cs="Arial"/>
+          <w:bCs/>
+          <w:sz w:val="28"/>
+          <w:szCs w:val="28"/>
+        </w:rPr>
+        <w:t>:</w:t>
+      </w:r>
+    </w:p>
+    <w:p>
+      <w:pPr>
+        <w:autoSpaceDE w:val="0"/>
+        <w:autoSpaceDN w:val="0"/>
+        <w:adjustRightInd w:val="0"/>
+        <w:spacing w:line="360" w:lineRule="auto"/>
+        <w:ind w:left="708"/>
+        <w:jc w:val="center"/>
+        <w:rPr>
+          <w:rFonts w:ascii="Arial" w:hAnsi="Arial" w:cs="Arial"/>
+          <w:bCs/>
+          <w:sz w:val="28"/>
+          <w:szCs w:val="28"/>
+          <w:lang w:val="en-US"/>
+        </w:rPr>
+      </w:pPr>
+      <w:r>
+        <w:rPr>
+          <w:rFonts w:ascii="Arial" w:hAnsi="Arial" w:cs="Arial"/>
+          <w:bCs/>
+          <w:sz w:val="28"/>
+          <w:szCs w:val="28"/>
+          <w:lang w:val="en-US"/>
+        </w:rPr>
+        <w:drawing>
+          <wp:inline distT="0" distB="0" distL="0" distR="0" wp14:anchorId="4A59323A" wp14:editId="2CB8FD16">
+            <wp:extent cx="5105662" cy="615982"/>
+            <wp:effectExtent l="0" t="0" r="0" b="0"/>
+            <wp:docPr id="9" name="Рисунок 9"/>
+            <wp:cNvGraphicFramePr>
+              <a:graphicFrameLocks xmlns:a="http://schemas.openxmlformats.org/drawingml/2006/main" noChangeAspect="1"/>
+            </wp:cNvGraphicFramePr>
+            <a:graphic xmlns:a="http://schemas.openxmlformats.org/drawingml/2006/main">
+              <a:graphicData uri="http://schemas.openxmlformats.org/drawingml/2006/picture">
+                <pic:pic xmlns:pic="http://schemas.openxmlformats.org/drawingml/2006/picture">
+                  <pic:nvPicPr>
+                    <pic:cNvPr id="1" name=""/>
+                    <pic:cNvPicPr/>
+                  </pic:nvPicPr>
+                  <pic:blipFill>
+                    <a:blip r:embed="rId13"/>
+                    <a:stretch>
+                      <a:fillRect/>
+                    </a:stretch>
+                  </pic:blipFill>
+                  <pic:spPr>
+                    <a:xfrm>
+                      <a:off x="0" y="0"/>
+                      <a:ext cx="5105662" cy="615982"/>
+                    </a:xfrm>
+                    <a:prstGeom prst="rect">
+                      <a:avLst/>
+                    </a:prstGeom>
+                  </pic:spPr>
+                </pic:pic>
+              </a:graphicData>
+            </a:graphic>
+          </wp:inline>
+        </w:drawing>
+      </w:r>
+    </w:p>
+    <w:p>
+      <w:pPr>
+        <w:spacing w:after="200" w:line="276" w:lineRule="auto"/>
+        <w:rPr>
+          <w:rFonts w:ascii="Arial" w:hAnsi="Arial" w:cs="Arial"/>
+          <w:bCs/>
+          <w:sz w:val="28"/>
+          <w:szCs w:val="28"/>
+          <w:lang w:val="en-US"/>
+        </w:rPr>
+      </w:pPr>
+      <w:r>
+        <w:rPr>
+          <w:rFonts w:ascii="Arial" w:hAnsi="Arial" w:cs="Arial"/>
+          <w:bCs/>
+          <w:sz w:val="28"/>
+          <w:szCs w:val="28"/>
+          <w:lang w:val="en-US"/>
+        </w:rPr>
+        <w:br w:type="page"/>
+      </w:r>
+    </w:p>
+    <w:p>
+      <w:pPr>
+        <w:autoSpaceDE w:val="0"/>
+        <w:autoSpaceDN w:val="0"/>
+        <w:adjustRightInd w:val="0"/>
+        <w:spacing w:line="360" w:lineRule="auto"/>
+        <w:ind w:left="708"/>
+        <w:rPr>
+          <w:rFonts w:ascii="Arial" w:hAnsi="Arial" w:cs="Arial"/>
+          <w:bCs/>
+          <w:sz w:val="28"/>
+          <w:szCs w:val="28"/>
+        </w:rPr>
+      </w:pPr>
+      <w:r>
+        <w:rPr>
+          <w:rFonts w:ascii="Arial" w:hAnsi="Arial" w:cs="Arial"/>
+          <w:bCs/>
+          <w:sz w:val="28"/>
+          <w:szCs w:val="28"/>
+        </w:rPr>
+        <w:lastRenderedPageBreak/>
+        <w:t>Результат запуску:</w:t>
+      </w:r>
+    </w:p>
+    <w:p>
+      <w:pPr>
+        <w:autoSpaceDE w:val="0"/>
+        <w:autoSpaceDN w:val="0"/>
+        <w:adjustRightInd w:val="0"/>
+        <w:spacing w:line="360" w:lineRule="auto"/>
+        <w:ind w:left="708"/>
+        <w:jc w:val="center"/>
+        <w:rPr>
+          <w:rFonts w:ascii="Arial" w:hAnsi="Arial" w:cs="Arial"/>
+          <w:bCs/>
+          <w:sz w:val="28"/>
+          <w:szCs w:val="28"/>
+        </w:rPr>
+      </w:pPr>
+      <w:r>
+        <w:rPr>
+          <w:rFonts w:ascii="Arial" w:hAnsi="Arial" w:cs="Arial"/>
+          <w:bCs/>
+          <w:sz w:val="28"/>
+          <w:szCs w:val="28"/>
+        </w:rPr>
+        <w:drawing>
+          <wp:inline distT="0" distB="0" distL="0" distR="0" wp14:anchorId="38E2CE99" wp14:editId="1362FA55">
+            <wp:extent cx="5302523" cy="247663"/>
+            <wp:effectExtent l="0" t="0" r="0" b="0"/>
+            <wp:docPr id="10" name="Рисунок 10"/>
+            <wp:cNvGraphicFramePr>
+              <a:graphicFrameLocks xmlns:a="http://schemas.openxmlformats.org/drawingml/2006/main" noChangeAspect="1"/>
+            </wp:cNvGraphicFramePr>
+            <a:graphic xmlns:a="http://schemas.openxmlformats.org/drawingml/2006/main">
+              <a:graphicData uri="http://schemas.openxmlformats.org/drawingml/2006/picture">
+                <pic:pic xmlns:pic="http://schemas.openxmlformats.org/drawingml/2006/picture">
+                  <pic:nvPicPr>
+                    <pic:cNvPr id="1" name=""/>
+                    <pic:cNvPicPr/>
+                  </pic:nvPicPr>
+                  <pic:blipFill>
+                    <a:blip r:embed="rId14"/>
+                    <a:stretch>
+                      <a:fillRect/>
+                    </a:stretch>
+                  </pic:blipFill>
+                  <pic:spPr>
+                    <a:xfrm>
+                      <a:off x="0" y="0"/>
+                      <a:ext cx="5302523" cy="247663"/>
+                    </a:xfrm>
+                    <a:prstGeom prst="rect">
+                      <a:avLst/>
+                    </a:prstGeom>
+                  </pic:spPr>
+                </pic:pic>
+              </a:graphicData>
+            </a:graphic>
+          </wp:inline>
+        </w:drawing>
+      </w:r>
+    </w:p>
+    <w:p>
+      <w:pPr>
+        <w:autoSpaceDE w:val="0"/>
+        <w:autoSpaceDN w:val="0"/>
+        <w:adjustRightInd w:val="0"/>
+        <w:spacing w:line="360" w:lineRule="auto"/>
+        <w:ind w:left="708"/>
+        <w:rPr>
+          <w:rFonts w:ascii="Arial" w:hAnsi="Arial" w:cs="Arial"/>
+          <w:bCs/>
+          <w:sz w:val="28"/>
+          <w:szCs w:val="28"/>
+          <w:lang w:val="en-US"/>
+        </w:rPr>
+      </w:pPr>
+    </w:p>
+    <w:p>
+      <w:pPr>
+        <w:autoSpaceDE w:val="0"/>
+        <w:autoSpaceDN w:val="0"/>
+        <w:adjustRightInd w:val="0"/>
+        <w:spacing w:line="360" w:lineRule="auto"/>
+        <w:ind w:left="708"/>
+        <w:jc w:val="center"/>
+        <w:rPr>
+          <w:rFonts w:ascii="Arial" w:hAnsi="Arial" w:cs="Arial"/>
+          <w:b/>
+          <w:bCs/>
+          <w:sz w:val="36"/>
+          <w:szCs w:val="28"/>
+        </w:rPr>
+      </w:pPr>
+      <w:r>
+        <w:rPr>
+          <w:rFonts w:ascii="Arial" w:hAnsi="Arial" w:cs="Arial"/>
+          <w:b/>
+          <w:bCs/>
+          <w:sz w:val="36"/>
+          <w:szCs w:val="28"/>
+        </w:rPr>
+        <w:t>Тестування:</w:t>
+      </w:r>
+    </w:p>
+    <w:p>
+      <w:pPr>
+        <w:autoSpaceDE w:val="0"/>
+        <w:autoSpaceDN w:val="0"/>
+        <w:adjustRightInd w:val="0"/>
+        <w:spacing w:line="360" w:lineRule="auto"/>
+        <w:ind w:left="708"/>
+        <w:rPr>
+          <w:rFonts w:ascii="Arial" w:hAnsi="Arial" w:cs="Arial"/>
+          <w:bCs/>
+          <w:sz w:val="28"/>
+          <w:szCs w:val="28"/>
+        </w:rPr>
+      </w:pPr>
     </w:p>
     <w:sectPr>
       <w:pgSz w:w="11906" w:h="16838"/>
@@ -4744,7 +5004,7 @@
 </file>
 
 <file path=customXml/itemProps1.xml><?xml version="1.0" encoding="utf-8"?>
-<ds:datastoreItem xmlns:ds="http://schemas.openxmlformats.org/officeDocument/2006/customXml" ds:itemID="{5FB8A3CD-2034-4351-8D3A-912B17717796}">
+<ds:datastoreItem xmlns:ds="http://schemas.openxmlformats.org/officeDocument/2006/customXml" ds:itemID="{3EC5F5D8-22FB-430A-9095-0279DE27821A}">
   <ds:schemaRefs>
     <ds:schemaRef ds:uri="http://schemas.openxmlformats.org/officeDocument/2006/bibliography"/>
   </ds:schemaRefs>

</xml_diff>

<commit_message>
✨: add code for getFullPath
</commit_message>
<xml_diff>
--- a/Labs/Lab2/Lab2-Dominskyi-Valentyn-IP93.docx
+++ b/Labs/Lab2/Lab2-Dominskyi-Valentyn-IP93.docx
@@ -2958,7 +2958,16 @@
           <w:sz w:val="28"/>
           <w:szCs w:val="28"/>
         </w:rPr>
-        <w:t>ідентична до того, що Ми писали у конструкторі.</w:t>
+        <w:t>ідентичне</w:t>
+      </w:r>
+      <w:r>
+        <w:rPr>
+          <w:rFonts w:ascii="Arial" w:hAnsi="Arial" w:cs="Arial"/>
+          <w:bCs/>
+          <w:sz w:val="28"/>
+          <w:szCs w:val="28"/>
+        </w:rPr>
+        <w:t xml:space="preserve"> до того, що Ми писали у конструкторі.</w:t>
       </w:r>
     </w:p>
     <w:p>
@@ -3385,19 +3394,26 @@
           <w:sz w:val="28"/>
           <w:szCs w:val="28"/>
         </w:rPr>
-        <w:t xml:space="preserve">Також Ми можемо викликати цей метод використовуючи </w:t>
-      </w:r>
-      <w:proofErr w:type="spellStart"/>
-      <w:r>
-        <w:rPr>
-          <w:rFonts w:ascii="Arial" w:hAnsi="Arial" w:cs="Arial"/>
-          <w:bCs/>
-          <w:sz w:val="28"/>
-          <w:szCs w:val="28"/>
-        </w:rPr>
-        <w:t>класс</w:t>
-      </w:r>
-      <w:proofErr w:type="spellEnd"/>
+        <w:t>Також Ми можемо виклика</w:t>
+      </w:r>
+      <w:r>
+        <w:rPr>
+          <w:rFonts w:ascii="Arial" w:hAnsi="Arial" w:cs="Arial"/>
+          <w:bCs/>
+          <w:sz w:val="28"/>
+          <w:szCs w:val="28"/>
+        </w:rPr>
+        <w:t>ти цей метод використовуючи кла</w:t>
+      </w:r>
+      <w:r>
+        <w:rPr>
+          <w:rFonts w:ascii="Arial" w:hAnsi="Arial" w:cs="Arial"/>
+          <w:bCs/>
+          <w:sz w:val="28"/>
+          <w:szCs w:val="28"/>
+        </w:rPr>
+        <w:t>с</w:t>
+      </w:r>
       <w:r>
         <w:rPr>
           <w:rFonts w:ascii="Arial" w:hAnsi="Arial" w:cs="Arial"/>
@@ -3444,8 +3460,6 @@
         </w:rPr>
         <w:t>)</w:t>
       </w:r>
-      <w:bookmarkStart w:id="0" w:name="_GoBack"/>
-      <w:bookmarkEnd w:id="0"/>
       <w:r>
         <w:rPr>
           <w:rFonts w:ascii="Arial" w:hAnsi="Arial" w:cs="Arial"/>
@@ -3602,18 +3616,91 @@
     </w:p>
     <w:p>
       <w:pPr>
+        <w:spacing w:after="200" w:line="276" w:lineRule="auto"/>
+        <w:jc w:val="center"/>
+        <w:rPr>
+          <w:rFonts w:ascii="Arial" w:hAnsi="Arial" w:cs="Arial"/>
+          <w:b/>
+          <w:bCs/>
+          <w:sz w:val="32"/>
+          <w:szCs w:val="28"/>
+          <w:lang w:val="en-US"/>
+        </w:rPr>
+      </w:pPr>
+      <w:proofErr w:type="spellStart"/>
+      <w:r>
+        <w:rPr>
+          <w:rFonts w:ascii="Arial" w:hAnsi="Arial" w:cs="Arial"/>
+          <w:b/>
+          <w:bCs/>
+          <w:sz w:val="32"/>
+          <w:szCs w:val="28"/>
+          <w:lang w:val="en-US"/>
+        </w:rPr>
+        <w:lastRenderedPageBreak/>
+        <w:t>GetFullPath</w:t>
+      </w:r>
+      <w:proofErr w:type="spellEnd"/>
+    </w:p>
+    <w:p>
+      <w:pPr>
         <w:autoSpaceDE w:val="0"/>
         <w:autoSpaceDN w:val="0"/>
         <w:adjustRightInd w:val="0"/>
         <w:spacing w:line="360" w:lineRule="auto"/>
-        <w:ind w:left="708" w:firstLine="708"/>
-        <w:rPr>
-          <w:rFonts w:ascii="Arial" w:hAnsi="Arial" w:cs="Arial"/>
-          <w:bCs/>
-          <w:sz w:val="28"/>
-          <w:szCs w:val="28"/>
-        </w:rPr>
-      </w:pPr>
+        <w:jc w:val="center"/>
+        <w:rPr>
+          <w:rFonts w:ascii="Arial" w:hAnsi="Arial" w:cs="Arial"/>
+          <w:bCs/>
+          <w:sz w:val="28"/>
+          <w:szCs w:val="28"/>
+          <w:lang w:val="en-US"/>
+        </w:rPr>
+      </w:pPr>
+      <w:r>
+        <w:rPr>
+          <w:rFonts w:ascii="Arial" w:hAnsi="Arial" w:cs="Arial"/>
+          <w:bCs/>
+          <w:sz w:val="28"/>
+          <w:szCs w:val="28"/>
+          <w:lang w:val="en-US"/>
+        </w:rPr>
+        <w:drawing>
+          <wp:inline distT="0" distB="0" distL="0" distR="0" wp14:anchorId="215EBE7C" wp14:editId="7F3FAEC5">
+            <wp:extent cx="3416476" cy="1270065"/>
+            <wp:effectExtent l="0" t="0" r="0" b="6350"/>
+            <wp:docPr id="19" name="Рисунок 19"/>
+            <wp:cNvGraphicFramePr>
+              <a:graphicFrameLocks xmlns:a="http://schemas.openxmlformats.org/drawingml/2006/main" noChangeAspect="1"/>
+            </wp:cNvGraphicFramePr>
+            <a:graphic xmlns:a="http://schemas.openxmlformats.org/drawingml/2006/main">
+              <a:graphicData uri="http://schemas.openxmlformats.org/drawingml/2006/picture">
+                <pic:pic xmlns:pic="http://schemas.openxmlformats.org/drawingml/2006/picture">
+                  <pic:nvPicPr>
+                    <pic:cNvPr id="1" name=""/>
+                    <pic:cNvPicPr/>
+                  </pic:nvPicPr>
+                  <pic:blipFill>
+                    <a:blip r:embed="rId21"/>
+                    <a:stretch>
+                      <a:fillRect/>
+                    </a:stretch>
+                  </pic:blipFill>
+                  <pic:spPr>
+                    <a:xfrm>
+                      <a:off x="0" y="0"/>
+                      <a:ext cx="3416476" cy="1270065"/>
+                    </a:xfrm>
+                    <a:prstGeom prst="rect">
+                      <a:avLst/>
+                    </a:prstGeom>
+                  </pic:spPr>
+                </pic:pic>
+              </a:graphicData>
+            </a:graphic>
+          </wp:inline>
+        </w:drawing>
+      </w:r>
     </w:p>
     <w:p>
       <w:pPr>
@@ -3621,7 +3708,243 @@
         <w:autoSpaceDN w:val="0"/>
         <w:adjustRightInd w:val="0"/>
         <w:spacing w:line="360" w:lineRule="auto"/>
-        <w:ind w:left="708"/>
+        <w:rPr>
+          <w:rFonts w:ascii="Arial" w:hAnsi="Arial" w:cs="Arial"/>
+          <w:bCs/>
+          <w:sz w:val="28"/>
+          <w:szCs w:val="28"/>
+        </w:rPr>
+      </w:pPr>
+      <w:r>
+        <w:rPr>
+          <w:rFonts w:ascii="Arial" w:hAnsi="Arial" w:cs="Arial"/>
+          <w:bCs/>
+          <w:sz w:val="28"/>
+          <w:szCs w:val="28"/>
+          <w:lang w:val="en-US"/>
+        </w:rPr>
+        <w:tab/>
+      </w:r>
+      <w:r>
+        <w:rPr>
+          <w:rFonts w:ascii="Arial" w:hAnsi="Arial" w:cs="Arial"/>
+          <w:bCs/>
+          <w:sz w:val="28"/>
+          <w:szCs w:val="28"/>
+        </w:rPr>
+        <w:t>З назви можна здогадатися, що метод повинен повертати повний шлях до файлу, який Ми вказали при створенні екземпляру. Давайте перевіримо це:</w:t>
+      </w:r>
+    </w:p>
+    <w:p>
+      <w:pPr>
+        <w:autoSpaceDE w:val="0"/>
+        <w:autoSpaceDN w:val="0"/>
+        <w:adjustRightInd w:val="0"/>
+        <w:spacing w:line="360" w:lineRule="auto"/>
+        <w:jc w:val="center"/>
+        <w:rPr>
+          <w:rFonts w:ascii="Arial" w:hAnsi="Arial" w:cs="Arial"/>
+          <w:bCs/>
+          <w:sz w:val="28"/>
+          <w:szCs w:val="28"/>
+        </w:rPr>
+      </w:pPr>
+      <w:r>
+        <w:rPr>
+          <w:rFonts w:ascii="Arial" w:hAnsi="Arial" w:cs="Arial"/>
+          <w:bCs/>
+          <w:sz w:val="28"/>
+          <w:szCs w:val="28"/>
+        </w:rPr>
+        <w:drawing>
+          <wp:inline distT="0" distB="0" distL="0" distR="0" wp14:anchorId="7ADAE4E2" wp14:editId="6A802D78">
+            <wp:extent cx="5359675" cy="774740"/>
+            <wp:effectExtent l="0" t="0" r="0" b="6350"/>
+            <wp:docPr id="20" name="Рисунок 20"/>
+            <wp:cNvGraphicFramePr>
+              <a:graphicFrameLocks xmlns:a="http://schemas.openxmlformats.org/drawingml/2006/main" noChangeAspect="1"/>
+            </wp:cNvGraphicFramePr>
+            <a:graphic xmlns:a="http://schemas.openxmlformats.org/drawingml/2006/main">
+              <a:graphicData uri="http://schemas.openxmlformats.org/drawingml/2006/picture">
+                <pic:pic xmlns:pic="http://schemas.openxmlformats.org/drawingml/2006/picture">
+                  <pic:nvPicPr>
+                    <pic:cNvPr id="1" name=""/>
+                    <pic:cNvPicPr/>
+                  </pic:nvPicPr>
+                  <pic:blipFill>
+                    <a:blip r:embed="rId22"/>
+                    <a:stretch>
+                      <a:fillRect/>
+                    </a:stretch>
+                  </pic:blipFill>
+                  <pic:spPr>
+                    <a:xfrm>
+                      <a:off x="0" y="0"/>
+                      <a:ext cx="5359675" cy="774740"/>
+                    </a:xfrm>
+                    <a:prstGeom prst="rect">
+                      <a:avLst/>
+                    </a:prstGeom>
+                  </pic:spPr>
+                </pic:pic>
+              </a:graphicData>
+            </a:graphic>
+          </wp:inline>
+        </w:drawing>
+      </w:r>
+    </w:p>
+    <w:p>
+      <w:pPr>
+        <w:autoSpaceDE w:val="0"/>
+        <w:autoSpaceDN w:val="0"/>
+        <w:adjustRightInd w:val="0"/>
+        <w:spacing w:line="360" w:lineRule="auto"/>
+        <w:rPr>
+          <w:rFonts w:ascii="Arial" w:hAnsi="Arial" w:cs="Arial"/>
+          <w:bCs/>
+          <w:sz w:val="28"/>
+          <w:szCs w:val="28"/>
+        </w:rPr>
+      </w:pPr>
+      <w:r>
+        <w:rPr>
+          <w:rFonts w:ascii="Arial" w:hAnsi="Arial" w:cs="Arial"/>
+          <w:bCs/>
+          <w:sz w:val="28"/>
+          <w:szCs w:val="28"/>
+        </w:rPr>
+        <w:tab/>
+        <w:t>Тут теж є одне перевантаження</w:t>
+      </w:r>
+      <w:r>
+        <w:rPr>
+          <w:rFonts w:ascii="Arial" w:hAnsi="Arial" w:cs="Arial"/>
+          <w:bCs/>
+          <w:sz w:val="28"/>
+          <w:szCs w:val="28"/>
+        </w:rPr>
+        <w:t xml:space="preserve"> методу, тому давайте за аналогією з минулою функцією </w:t>
+      </w:r>
+      <w:r>
+        <w:rPr>
+          <w:rFonts w:ascii="Arial" w:hAnsi="Arial" w:cs="Arial"/>
+          <w:bCs/>
+          <w:sz w:val="28"/>
+          <w:szCs w:val="28"/>
+        </w:rPr>
+        <w:t>спробуємо його викликати:</w:t>
+      </w:r>
+    </w:p>
+    <w:p>
+      <w:pPr>
+        <w:autoSpaceDE w:val="0"/>
+        <w:autoSpaceDN w:val="0"/>
+        <w:adjustRightInd w:val="0"/>
+        <w:spacing w:line="360" w:lineRule="auto"/>
+        <w:jc w:val="center"/>
+        <w:rPr>
+          <w:rFonts w:ascii="Arial" w:hAnsi="Arial" w:cs="Arial"/>
+          <w:bCs/>
+          <w:sz w:val="28"/>
+          <w:szCs w:val="28"/>
+          <w:lang w:val="en-US"/>
+        </w:rPr>
+      </w:pPr>
+      <w:r>
+        <w:rPr>
+          <w:rFonts w:ascii="Arial" w:hAnsi="Arial" w:cs="Arial"/>
+          <w:bCs/>
+          <w:sz w:val="28"/>
+          <w:szCs w:val="28"/>
+          <w:lang w:val="en-US"/>
+        </w:rPr>
+        <w:drawing>
+          <wp:inline distT="0" distB="0" distL="0" distR="0" wp14:anchorId="2DD3DB1F" wp14:editId="1A44515F">
+            <wp:extent cx="5327924" cy="774740"/>
+            <wp:effectExtent l="0" t="0" r="6350" b="6350"/>
+            <wp:docPr id="21" name="Рисунок 21"/>
+            <wp:cNvGraphicFramePr>
+              <a:graphicFrameLocks xmlns:a="http://schemas.openxmlformats.org/drawingml/2006/main" noChangeAspect="1"/>
+            </wp:cNvGraphicFramePr>
+            <a:graphic xmlns:a="http://schemas.openxmlformats.org/drawingml/2006/main">
+              <a:graphicData uri="http://schemas.openxmlformats.org/drawingml/2006/picture">
+                <pic:pic xmlns:pic="http://schemas.openxmlformats.org/drawingml/2006/picture">
+                  <pic:nvPicPr>
+                    <pic:cNvPr id="1" name=""/>
+                    <pic:cNvPicPr/>
+                  </pic:nvPicPr>
+                  <pic:blipFill>
+                    <a:blip r:embed="rId23"/>
+                    <a:stretch>
+                      <a:fillRect/>
+                    </a:stretch>
+                  </pic:blipFill>
+                  <pic:spPr>
+                    <a:xfrm>
+                      <a:off x="0" y="0"/>
+                      <a:ext cx="5327924" cy="774740"/>
+                    </a:xfrm>
+                    <a:prstGeom prst="rect">
+                      <a:avLst/>
+                    </a:prstGeom>
+                  </pic:spPr>
+                </pic:pic>
+              </a:graphicData>
+            </a:graphic>
+          </wp:inline>
+        </w:drawing>
+      </w:r>
+    </w:p>
+    <w:p>
+      <w:pPr>
+        <w:autoSpaceDE w:val="0"/>
+        <w:autoSpaceDN w:val="0"/>
+        <w:adjustRightInd w:val="0"/>
+        <w:spacing w:line="360" w:lineRule="auto"/>
+        <w:rPr>
+          <w:rFonts w:ascii="Arial" w:hAnsi="Arial" w:cs="Arial"/>
+          <w:bCs/>
+          <w:sz w:val="28"/>
+          <w:szCs w:val="28"/>
+        </w:rPr>
+      </w:pPr>
+      <w:r>
+        <w:rPr>
+          <w:rFonts w:ascii="Arial" w:hAnsi="Arial" w:cs="Arial"/>
+          <w:bCs/>
+          <w:sz w:val="28"/>
+          <w:szCs w:val="28"/>
+          <w:lang w:val="en-US"/>
+        </w:rPr>
+        <w:tab/>
+      </w:r>
+      <w:r>
+        <w:rPr>
+          <w:rFonts w:ascii="Arial" w:hAnsi="Arial" w:cs="Arial"/>
+          <w:bCs/>
+          <w:sz w:val="28"/>
+          <w:szCs w:val="28"/>
+        </w:rPr>
+        <w:t>Наша теорія вірна і метод дійсно працює так само. Але викликати його не за допомогою екземпляру немає сенсу, оскільки Ми, по суті,</w:t>
+      </w:r>
+      <w:r>
+        <w:rPr>
+          <w:rFonts w:ascii="Arial" w:hAnsi="Arial" w:cs="Arial"/>
+          <w:bCs/>
+          <w:sz w:val="28"/>
+          <w:szCs w:val="28"/>
+        </w:rPr>
+        <w:t xml:space="preserve"> отримуємо той самий результат, що і передали як параметри</w:t>
+      </w:r>
+      <w:bookmarkStart w:id="0" w:name="_GoBack"/>
+      <w:bookmarkEnd w:id="0"/>
+    </w:p>
+    <w:p>
+      <w:pPr>
+        <w:autoSpaceDE w:val="0"/>
+        <w:autoSpaceDN w:val="0"/>
+        <w:adjustRightInd w:val="0"/>
+        <w:spacing w:line="360" w:lineRule="auto"/>
         <w:jc w:val="center"/>
         <w:rPr>
           <w:rFonts w:ascii="Arial" w:hAnsi="Arial" w:cs="Arial"/>
@@ -5725,7 +6048,7 @@
 </file>
 
 <file path=customXml/itemProps1.xml><?xml version="1.0" encoding="utf-8"?>
-<ds:datastoreItem xmlns:ds="http://schemas.openxmlformats.org/officeDocument/2006/customXml" ds:itemID="{E38C9726-7DA6-442E-9464-C7CE04379FC5}">
+<ds:datastoreItem xmlns:ds="http://schemas.openxmlformats.org/officeDocument/2006/customXml" ds:itemID="{B2F9D3E0-9003-4155-8C28-9C604E67C031}">
   <ds:schemaRefs>
     <ds:schemaRef ds:uri="http://schemas.openxmlformats.org/officeDocument/2006/bibliography"/>
   </ds:schemaRefs>

</xml_diff>

<commit_message>
✨: add code for readAll
</commit_message>
<xml_diff>
--- a/Labs/Lab2/Lab2-Dominskyi-Valentyn-IP93.docx
+++ b/Labs/Lab2/Lab2-Dominskyi-Valentyn-IP93.docx
@@ -3859,10 +3859,10 @@
           <w:lang w:val="en-US"/>
         </w:rPr>
         <w:drawing>
-          <wp:inline distT="0" distB="0" distL="0" distR="0" wp14:anchorId="2DD3DB1F" wp14:editId="1A44515F">
-            <wp:extent cx="5327924" cy="774740"/>
-            <wp:effectExtent l="0" t="0" r="6350" b="6350"/>
-            <wp:docPr id="21" name="Рисунок 21"/>
+          <wp:inline distT="0" distB="0" distL="0" distR="0" wp14:anchorId="7F60FECB" wp14:editId="0D1CA5ED">
+            <wp:extent cx="5289822" cy="749339"/>
+            <wp:effectExtent l="0" t="0" r="6350" b="0"/>
+            <wp:docPr id="22" name="Рисунок 22"/>
             <wp:cNvGraphicFramePr>
               <a:graphicFrameLocks xmlns:a="http://schemas.openxmlformats.org/drawingml/2006/main" noChangeAspect="1"/>
             </wp:cNvGraphicFramePr>
@@ -3882,7 +3882,7 @@
                   <pic:spPr>
                     <a:xfrm>
                       <a:off x="0" y="0"/>
-                      <a:ext cx="5327924" cy="774740"/>
+                      <a:ext cx="5289822" cy="749339"/>
                     </a:xfrm>
                     <a:prstGeom prst="rect">
                       <a:avLst/>
@@ -3936,8 +3936,534 @@
         </w:rPr>
         <w:t xml:space="preserve"> отримуємо той самий результат, що і передали як параметри</w:t>
       </w:r>
+      <w:r>
+        <w:rPr>
+          <w:rFonts w:ascii="Arial" w:hAnsi="Arial" w:cs="Arial"/>
+          <w:bCs/>
+          <w:sz w:val="28"/>
+          <w:szCs w:val="28"/>
+        </w:rPr>
+        <w:t>.</w:t>
+      </w:r>
+    </w:p>
+    <w:p>
+      <w:pPr>
+        <w:autoSpaceDE w:val="0"/>
+        <w:autoSpaceDN w:val="0"/>
+        <w:adjustRightInd w:val="0"/>
+        <w:spacing w:line="360" w:lineRule="auto"/>
+        <w:jc w:val="center"/>
+        <w:rPr>
+          <w:rFonts w:ascii="Arial" w:hAnsi="Arial" w:cs="Arial"/>
+          <w:b/>
+          <w:bCs/>
+          <w:sz w:val="32"/>
+          <w:szCs w:val="28"/>
+          <w:lang w:val="en-US"/>
+        </w:rPr>
+      </w:pPr>
+      <w:proofErr w:type="spellStart"/>
+      <w:r>
+        <w:rPr>
+          <w:rFonts w:ascii="Arial" w:hAnsi="Arial" w:cs="Arial"/>
+          <w:b/>
+          <w:bCs/>
+          <w:sz w:val="32"/>
+          <w:szCs w:val="28"/>
+          <w:lang w:val="en-US"/>
+        </w:rPr>
+        <w:t>ReadAll</w:t>
+      </w:r>
+      <w:proofErr w:type="spellEnd"/>
+    </w:p>
+    <w:p>
+      <w:pPr>
+        <w:autoSpaceDE w:val="0"/>
+        <w:autoSpaceDN w:val="0"/>
+        <w:adjustRightInd w:val="0"/>
+        <w:spacing w:line="360" w:lineRule="auto"/>
+        <w:jc w:val="center"/>
+        <w:rPr>
+          <w:rFonts w:ascii="Arial" w:hAnsi="Arial" w:cs="Arial"/>
+          <w:bCs/>
+          <w:sz w:val="28"/>
+          <w:szCs w:val="28"/>
+          <w:lang w:val="en-US"/>
+        </w:rPr>
+      </w:pPr>
+      <w:r>
+        <w:rPr>
+          <w:rFonts w:ascii="Arial" w:hAnsi="Arial" w:cs="Arial"/>
+          <w:bCs/>
+          <w:sz w:val="28"/>
+          <w:szCs w:val="28"/>
+          <w:lang w:val="en-US"/>
+        </w:rPr>
+        <w:drawing>
+          <wp:inline distT="0" distB="0" distL="0" distR="0" wp14:anchorId="40E357C4" wp14:editId="72758611">
+            <wp:extent cx="3206915" cy="1892397"/>
+            <wp:effectExtent l="0" t="0" r="0" b="0"/>
+            <wp:docPr id="23" name="Рисунок 23"/>
+            <wp:cNvGraphicFramePr>
+              <a:graphicFrameLocks xmlns:a="http://schemas.openxmlformats.org/drawingml/2006/main" noChangeAspect="1"/>
+            </wp:cNvGraphicFramePr>
+            <a:graphic xmlns:a="http://schemas.openxmlformats.org/drawingml/2006/main">
+              <a:graphicData uri="http://schemas.openxmlformats.org/drawingml/2006/picture">
+                <pic:pic xmlns:pic="http://schemas.openxmlformats.org/drawingml/2006/picture">
+                  <pic:nvPicPr>
+                    <pic:cNvPr id="1" name=""/>
+                    <pic:cNvPicPr/>
+                  </pic:nvPicPr>
+                  <pic:blipFill>
+                    <a:blip r:embed="rId24"/>
+                    <a:stretch>
+                      <a:fillRect/>
+                    </a:stretch>
+                  </pic:blipFill>
+                  <pic:spPr>
+                    <a:xfrm>
+                      <a:off x="0" y="0"/>
+                      <a:ext cx="3206915" cy="1892397"/>
+                    </a:xfrm>
+                    <a:prstGeom prst="rect">
+                      <a:avLst/>
+                    </a:prstGeom>
+                  </pic:spPr>
+                </pic:pic>
+              </a:graphicData>
+            </a:graphic>
+          </wp:inline>
+        </w:drawing>
+      </w:r>
+    </w:p>
+    <w:p>
+      <w:pPr>
+        <w:autoSpaceDE w:val="0"/>
+        <w:autoSpaceDN w:val="0"/>
+        <w:adjustRightInd w:val="0"/>
+        <w:spacing w:line="360" w:lineRule="auto"/>
+        <w:rPr>
+          <w:rFonts w:ascii="Arial" w:hAnsi="Arial" w:cs="Arial"/>
+          <w:bCs/>
+          <w:sz w:val="28"/>
+          <w:szCs w:val="28"/>
+          <w:lang w:val="en-US"/>
+        </w:rPr>
+      </w:pPr>
+      <w:r>
+        <w:rPr>
+          <w:rFonts w:ascii="Arial" w:hAnsi="Arial" w:cs="Arial"/>
+          <w:bCs/>
+          <w:sz w:val="28"/>
+          <w:szCs w:val="28"/>
+          <w:lang w:val="en-US"/>
+        </w:rPr>
+        <w:tab/>
+        <w:t xml:space="preserve">Visual Studio </w:t>
+      </w:r>
+      <w:r>
+        <w:rPr>
+          <w:rFonts w:ascii="Arial" w:hAnsi="Arial" w:cs="Arial"/>
+          <w:bCs/>
+          <w:sz w:val="28"/>
+          <w:szCs w:val="28"/>
+        </w:rPr>
+        <w:t xml:space="preserve">каже Нам, що цей метод може зчитувати дані з файлу, отже створення текстового файлу </w:t>
+      </w:r>
+      <w:proofErr w:type="spellStart"/>
+      <w:r>
+        <w:rPr>
+          <w:rFonts w:ascii="Arial" w:hAnsi="Arial" w:cs="Arial"/>
+          <w:bCs/>
+          <w:sz w:val="28"/>
+          <w:szCs w:val="28"/>
+          <w:lang w:val="en-US"/>
+        </w:rPr>
+        <w:t>TempFile</w:t>
+      </w:r>
+      <w:proofErr w:type="spellEnd"/>
+      <w:r>
+        <w:rPr>
+          <w:rFonts w:ascii="Arial" w:hAnsi="Arial" w:cs="Arial"/>
+          <w:bCs/>
+          <w:sz w:val="28"/>
+          <w:szCs w:val="28"/>
+          <w:lang w:val="en-US"/>
+        </w:rPr>
+        <w:t xml:space="preserve"> </w:t>
+      </w:r>
+      <w:r>
+        <w:rPr>
+          <w:rFonts w:ascii="Arial" w:hAnsi="Arial" w:cs="Arial"/>
+          <w:bCs/>
+          <w:sz w:val="28"/>
+          <w:szCs w:val="28"/>
+        </w:rPr>
+        <w:t xml:space="preserve">не було помилкою і Нам дійсно треба формат, який буде легко </w:t>
+      </w:r>
+      <w:proofErr w:type="spellStart"/>
+      <w:r>
+        <w:rPr>
+          <w:rFonts w:ascii="Arial" w:hAnsi="Arial" w:cs="Arial"/>
+          <w:bCs/>
+          <w:sz w:val="28"/>
+          <w:szCs w:val="28"/>
+        </w:rPr>
+        <w:t>читатися</w:t>
+      </w:r>
+      <w:proofErr w:type="spellEnd"/>
+      <w:r>
+        <w:rPr>
+          <w:rFonts w:ascii="Arial" w:hAnsi="Arial" w:cs="Arial"/>
+          <w:bCs/>
+          <w:sz w:val="28"/>
+          <w:szCs w:val="28"/>
+        </w:rPr>
+        <w:t>.</w:t>
+      </w:r>
+    </w:p>
+    <w:p>
+      <w:pPr>
+        <w:spacing w:after="200" w:line="276" w:lineRule="auto"/>
+        <w:rPr>
+          <w:rFonts w:ascii="Arial" w:hAnsi="Arial" w:cs="Arial"/>
+          <w:bCs/>
+          <w:sz w:val="28"/>
+          <w:szCs w:val="28"/>
+          <w:lang w:val="en-US"/>
+        </w:rPr>
+      </w:pPr>
+      <w:r>
+        <w:rPr>
+          <w:rFonts w:ascii="Arial" w:hAnsi="Arial" w:cs="Arial"/>
+          <w:bCs/>
+          <w:sz w:val="28"/>
+          <w:szCs w:val="28"/>
+          <w:lang w:val="en-US"/>
+        </w:rPr>
+        <w:br w:type="page"/>
+      </w:r>
+    </w:p>
+    <w:p>
+      <w:pPr>
+        <w:autoSpaceDE w:val="0"/>
+        <w:autoSpaceDN w:val="0"/>
+        <w:adjustRightInd w:val="0"/>
+        <w:spacing w:line="360" w:lineRule="auto"/>
+        <w:jc w:val="center"/>
+        <w:rPr>
+          <w:noProof/>
+          <w:lang w:val="ru-RU" w:eastAsia="ru-RU"/>
+        </w:rPr>
+      </w:pPr>
+      <w:r>
+        <w:rPr>
+          <w:rFonts w:ascii="Arial" w:hAnsi="Arial" w:cs="Arial"/>
+          <w:bCs/>
+          <w:sz w:val="28"/>
+          <w:szCs w:val="28"/>
+        </w:rPr>
+        <w:lastRenderedPageBreak/>
+        <w:drawing>
+          <wp:inline distT="0" distB="0" distL="0" distR="0" wp14:anchorId="7120AED0" wp14:editId="4B944685">
+            <wp:extent cx="3429176" cy="882695"/>
+            <wp:effectExtent l="0" t="0" r="0" b="0"/>
+            <wp:docPr id="24" name="Рисунок 24"/>
+            <wp:cNvGraphicFramePr>
+              <a:graphicFrameLocks xmlns:a="http://schemas.openxmlformats.org/drawingml/2006/main" noChangeAspect="1"/>
+            </wp:cNvGraphicFramePr>
+            <a:graphic xmlns:a="http://schemas.openxmlformats.org/drawingml/2006/main">
+              <a:graphicData uri="http://schemas.openxmlformats.org/drawingml/2006/picture">
+                <pic:pic xmlns:pic="http://schemas.openxmlformats.org/drawingml/2006/picture">
+                  <pic:nvPicPr>
+                    <pic:cNvPr id="1" name=""/>
+                    <pic:cNvPicPr/>
+                  </pic:nvPicPr>
+                  <pic:blipFill>
+                    <a:blip r:embed="rId25"/>
+                    <a:stretch>
+                      <a:fillRect/>
+                    </a:stretch>
+                  </pic:blipFill>
+                  <pic:spPr>
+                    <a:xfrm>
+                      <a:off x="0" y="0"/>
+                      <a:ext cx="3429176" cy="882695"/>
+                    </a:xfrm>
+                    <a:prstGeom prst="rect">
+                      <a:avLst/>
+                    </a:prstGeom>
+                  </pic:spPr>
+                </pic:pic>
+              </a:graphicData>
+            </a:graphic>
+          </wp:inline>
+        </w:drawing>
+      </w:r>
+      <w:r>
+        <w:rPr>
+          <w:noProof/>
+          <w:lang w:val="ru-RU" w:eastAsia="ru-RU"/>
+        </w:rPr>
+        <w:t xml:space="preserve"> </w:t>
+      </w:r>
+      <w:r>
+        <w:rPr>
+          <w:rFonts w:ascii="Arial" w:hAnsi="Arial" w:cs="Arial"/>
+          <w:bCs/>
+          <w:sz w:val="28"/>
+          <w:szCs w:val="28"/>
+        </w:rPr>
+        <w:drawing>
+          <wp:inline distT="0" distB="0" distL="0" distR="0" wp14:anchorId="42E8969A" wp14:editId="77E1173F">
+            <wp:extent cx="2236489" cy="882650"/>
+            <wp:effectExtent l="0" t="0" r="0" b="0"/>
+            <wp:docPr id="25" name="Рисунок 25"/>
+            <wp:cNvGraphicFramePr>
+              <a:graphicFrameLocks xmlns:a="http://schemas.openxmlformats.org/drawingml/2006/main" noChangeAspect="1"/>
+            </wp:cNvGraphicFramePr>
+            <a:graphic xmlns:a="http://schemas.openxmlformats.org/drawingml/2006/main">
+              <a:graphicData uri="http://schemas.openxmlformats.org/drawingml/2006/picture">
+                <pic:pic xmlns:pic="http://schemas.openxmlformats.org/drawingml/2006/picture">
+                  <pic:nvPicPr>
+                    <pic:cNvPr id="1" name=""/>
+                    <pic:cNvPicPr/>
+                  </pic:nvPicPr>
+                  <pic:blipFill>
+                    <a:blip r:embed="rId26"/>
+                    <a:stretch>
+                      <a:fillRect/>
+                    </a:stretch>
+                  </pic:blipFill>
+                  <pic:spPr>
+                    <a:xfrm>
+                      <a:off x="0" y="0"/>
+                      <a:ext cx="2238337" cy="883379"/>
+                    </a:xfrm>
+                    <a:prstGeom prst="rect">
+                      <a:avLst/>
+                    </a:prstGeom>
+                  </pic:spPr>
+                </pic:pic>
+              </a:graphicData>
+            </a:graphic>
+          </wp:inline>
+        </w:drawing>
+      </w:r>
+    </w:p>
+    <w:p>
+      <w:pPr>
+        <w:autoSpaceDE w:val="0"/>
+        <w:autoSpaceDN w:val="0"/>
+        <w:adjustRightInd w:val="0"/>
+        <w:spacing w:line="360" w:lineRule="auto"/>
+        <w:rPr>
+          <w:rFonts w:ascii="Arial" w:hAnsi="Arial" w:cs="Arial"/>
+          <w:bCs/>
+          <w:sz w:val="28"/>
+          <w:szCs w:val="28"/>
+        </w:rPr>
+      </w:pPr>
+      <w:r>
+        <w:rPr>
+          <w:rFonts w:ascii="Arial" w:hAnsi="Arial" w:cs="Arial"/>
+          <w:bCs/>
+          <w:sz w:val="28"/>
+          <w:szCs w:val="28"/>
+        </w:rPr>
+        <w:tab/>
+      </w:r>
+      <w:r>
+        <w:rPr>
+          <w:rFonts w:ascii="Arial" w:hAnsi="Arial" w:cs="Arial"/>
+          <w:bCs/>
+          <w:sz w:val="28"/>
+          <w:szCs w:val="28"/>
+        </w:rPr>
+        <w:t xml:space="preserve">Як бачимо, метод дійсно читає усі </w:t>
+      </w:r>
+      <w:r>
+        <w:rPr>
+          <w:rFonts w:ascii="Arial" w:hAnsi="Arial" w:cs="Arial"/>
+          <w:bCs/>
+          <w:sz w:val="28"/>
+          <w:szCs w:val="28"/>
+        </w:rPr>
+        <w:t xml:space="preserve">стрічки з файлу, які за допомогою </w:t>
+      </w:r>
+      <w:proofErr w:type="spellStart"/>
+      <w:r>
+        <w:rPr>
+          <w:rFonts w:ascii="Arial" w:hAnsi="Arial" w:cs="Arial"/>
+          <w:bCs/>
+          <w:sz w:val="28"/>
+          <w:szCs w:val="28"/>
+          <w:lang w:val="en-US"/>
+        </w:rPr>
+        <w:t>Console.WriteLine</w:t>
+      </w:r>
+      <w:proofErr w:type="spellEnd"/>
+      <w:r>
+        <w:rPr>
+          <w:rFonts w:ascii="Arial" w:hAnsi="Arial" w:cs="Arial"/>
+          <w:bCs/>
+          <w:sz w:val="28"/>
+          <w:szCs w:val="28"/>
+          <w:lang w:val="en-US"/>
+        </w:rPr>
+        <w:t xml:space="preserve">() </w:t>
+      </w:r>
+      <w:r>
+        <w:rPr>
+          <w:rFonts w:ascii="Arial" w:hAnsi="Arial" w:cs="Arial"/>
+          <w:bCs/>
+          <w:sz w:val="28"/>
+          <w:szCs w:val="28"/>
+        </w:rPr>
+        <w:t>можна вивести на екран.</w:t>
+      </w:r>
+    </w:p>
+    <w:p>
+      <w:pPr>
+        <w:autoSpaceDE w:val="0"/>
+        <w:autoSpaceDN w:val="0"/>
+        <w:adjustRightInd w:val="0"/>
+        <w:spacing w:line="360" w:lineRule="auto"/>
+        <w:rPr>
+          <w:rFonts w:ascii="Arial" w:hAnsi="Arial" w:cs="Arial"/>
+          <w:bCs/>
+          <w:sz w:val="28"/>
+          <w:szCs w:val="28"/>
+        </w:rPr>
+      </w:pPr>
+      <w:r>
+        <w:rPr>
+          <w:rFonts w:ascii="Arial" w:hAnsi="Arial" w:cs="Arial"/>
+          <w:bCs/>
+          <w:sz w:val="28"/>
+          <w:szCs w:val="28"/>
+        </w:rPr>
+        <w:tab/>
+        <w:t>Перевіримо другий варіант виклику даної функції:</w:t>
+      </w:r>
+    </w:p>
+    <w:p>
+      <w:pPr>
+        <w:autoSpaceDE w:val="0"/>
+        <w:autoSpaceDN w:val="0"/>
+        <w:adjustRightInd w:val="0"/>
+        <w:spacing w:line="360" w:lineRule="auto"/>
+        <w:jc w:val="center"/>
+        <w:rPr>
+          <w:rFonts w:ascii="Arial" w:hAnsi="Arial" w:cs="Arial"/>
+          <w:bCs/>
+          <w:sz w:val="28"/>
+          <w:szCs w:val="28"/>
+          <w:lang w:val="en-US"/>
+        </w:rPr>
+      </w:pPr>
+      <w:r>
+        <w:rPr>
+          <w:rFonts w:ascii="Arial" w:hAnsi="Arial" w:cs="Arial"/>
+          <w:bCs/>
+          <w:sz w:val="28"/>
+          <w:szCs w:val="28"/>
+          <w:lang w:val="en-US"/>
+        </w:rPr>
+        <w:drawing>
+          <wp:inline distT="0" distB="0" distL="0" distR="0" wp14:anchorId="0F27916C" wp14:editId="2B178B30">
+            <wp:extent cx="4470630" cy="965250"/>
+            <wp:effectExtent l="0" t="0" r="6350" b="6350"/>
+            <wp:docPr id="26" name="Рисунок 26"/>
+            <wp:cNvGraphicFramePr>
+              <a:graphicFrameLocks xmlns:a="http://schemas.openxmlformats.org/drawingml/2006/main" noChangeAspect="1"/>
+            </wp:cNvGraphicFramePr>
+            <a:graphic xmlns:a="http://schemas.openxmlformats.org/drawingml/2006/main">
+              <a:graphicData uri="http://schemas.openxmlformats.org/drawingml/2006/picture">
+                <pic:pic xmlns:pic="http://schemas.openxmlformats.org/drawingml/2006/picture">
+                  <pic:nvPicPr>
+                    <pic:cNvPr id="1" name=""/>
+                    <pic:cNvPicPr/>
+                  </pic:nvPicPr>
+                  <pic:blipFill>
+                    <a:blip r:embed="rId27"/>
+                    <a:stretch>
+                      <a:fillRect/>
+                    </a:stretch>
+                  </pic:blipFill>
+                  <pic:spPr>
+                    <a:xfrm>
+                      <a:off x="0" y="0"/>
+                      <a:ext cx="4470630" cy="965250"/>
+                    </a:xfrm>
+                    <a:prstGeom prst="rect">
+                      <a:avLst/>
+                    </a:prstGeom>
+                  </pic:spPr>
+                </pic:pic>
+              </a:graphicData>
+            </a:graphic>
+          </wp:inline>
+        </w:drawing>
+      </w:r>
+    </w:p>
+    <w:p>
+      <w:pPr>
+        <w:autoSpaceDE w:val="0"/>
+        <w:autoSpaceDN w:val="0"/>
+        <w:adjustRightInd w:val="0"/>
+        <w:spacing w:line="360" w:lineRule="auto"/>
+        <w:rPr>
+          <w:rFonts w:ascii="Arial" w:hAnsi="Arial" w:cs="Arial"/>
+          <w:bCs/>
+          <w:sz w:val="28"/>
+          <w:szCs w:val="28"/>
+        </w:rPr>
+      </w:pPr>
+      <w:r>
+        <w:rPr>
+          <w:rFonts w:ascii="Arial" w:hAnsi="Arial" w:cs="Arial"/>
+          <w:bCs/>
+          <w:sz w:val="28"/>
+          <w:szCs w:val="28"/>
+        </w:rPr>
+        <w:tab/>
+        <w:t>До консолі вивелися дані ідентичні до минулих, які</w:t>
+      </w:r>
+      <w:r>
+        <w:rPr>
+          <w:rFonts w:ascii="Arial" w:hAnsi="Arial" w:cs="Arial"/>
+          <w:bCs/>
+          <w:sz w:val="28"/>
+          <w:szCs w:val="28"/>
+        </w:rPr>
+        <w:t xml:space="preserve"> Ми</w:t>
+      </w:r>
       <w:bookmarkStart w:id="0" w:name="_GoBack"/>
       <w:bookmarkEnd w:id="0"/>
+      <w:r>
+        <w:rPr>
+          <w:rFonts w:ascii="Arial" w:hAnsi="Arial" w:cs="Arial"/>
+          <w:bCs/>
+          <w:sz w:val="28"/>
+          <w:szCs w:val="28"/>
+        </w:rPr>
+        <w:t xml:space="preserve"> отримали використовуючи екземпляр.</w:t>
+      </w:r>
+    </w:p>
+    <w:p>
+      <w:pPr>
+        <w:autoSpaceDE w:val="0"/>
+        <w:autoSpaceDN w:val="0"/>
+        <w:adjustRightInd w:val="0"/>
+        <w:spacing w:line="360" w:lineRule="auto"/>
+        <w:rPr>
+          <w:rFonts w:ascii="Arial" w:hAnsi="Arial" w:cs="Arial"/>
+          <w:bCs/>
+          <w:sz w:val="28"/>
+          <w:szCs w:val="28"/>
+        </w:rPr>
+      </w:pPr>
     </w:p>
     <w:p>
       <w:pPr>
@@ -6048,7 +6574,7 @@
 </file>
 
 <file path=customXml/itemProps1.xml><?xml version="1.0" encoding="utf-8"?>
-<ds:datastoreItem xmlns:ds="http://schemas.openxmlformats.org/officeDocument/2006/customXml" ds:itemID="{B2F9D3E0-9003-4155-8C28-9C604E67C031}">
+<ds:datastoreItem xmlns:ds="http://schemas.openxmlformats.org/officeDocument/2006/customXml" ds:itemID="{D66A0163-06FB-41FD-823C-B6DB3D696A06}">
   <ds:schemaRefs>
     <ds:schemaRef ds:uri="http://schemas.openxmlformats.org/officeDocument/2006/bibliography"/>
   </ds:schemaRefs>

</xml_diff>

<commit_message>
✨: add A LOT OF TESTS
</commit_message>
<xml_diff>
--- a/Labs/Lab2/Lab2-Dominskyi-Valentyn-IP93.docx
+++ b/Labs/Lab2/Lab2-Dominskyi-Valentyn-IP93.docx
@@ -6223,10 +6223,10 @@
           <w:szCs w:val="28"/>
         </w:rPr>
         <w:drawing>
-          <wp:inline distT="0" distB="0" distL="0" distR="0" wp14:anchorId="289A935C" wp14:editId="14DD5DE3">
-            <wp:extent cx="5943905" cy="1505027"/>
+          <wp:inline distT="0" distB="0" distL="0" distR="0" wp14:anchorId="68FBEBDE" wp14:editId="146521A7">
+            <wp:extent cx="5912154" cy="1543129"/>
             <wp:effectExtent l="0" t="0" r="0" b="0"/>
-            <wp:docPr id="38" name="Рисунок 38"/>
+            <wp:docPr id="39" name="Рисунок 39"/>
             <wp:cNvGraphicFramePr>
               <a:graphicFrameLocks xmlns:a="http://schemas.openxmlformats.org/drawingml/2006/main" noChangeAspect="1"/>
             </wp:cNvGraphicFramePr>
@@ -6246,7 +6246,7 @@
                   <pic:spPr>
                     <a:xfrm>
                       <a:off x="0" y="0"/>
-                      <a:ext cx="5943905" cy="1505027"/>
+                      <a:ext cx="5912154" cy="1543129"/>
                     </a:xfrm>
                     <a:prstGeom prst="rect">
                       <a:avLst/>
@@ -6277,8 +6277,422 @@
           <w:szCs w:val="28"/>
         </w:rPr>
         <w:tab/>
-        <w:t xml:space="preserve">Як бачимо </w:t>
-      </w:r>
+        <w:t>Як бачимо Стрічки ідентичні</w:t>
+      </w:r>
+    </w:p>
+    <w:p>
+      <w:pPr>
+        <w:spacing w:after="200" w:line="276" w:lineRule="auto"/>
+        <w:rPr>
+          <w:rFonts w:ascii="Arial" w:hAnsi="Arial" w:cs="Arial"/>
+          <w:bCs/>
+          <w:sz w:val="28"/>
+          <w:szCs w:val="28"/>
+          <w:lang w:val="en-US"/>
+        </w:rPr>
+      </w:pPr>
+      <w:r>
+        <w:rPr>
+          <w:rFonts w:ascii="Arial" w:hAnsi="Arial" w:cs="Arial"/>
+          <w:bCs/>
+          <w:sz w:val="28"/>
+          <w:szCs w:val="28"/>
+        </w:rPr>
+        <w:tab/>
+      </w:r>
+      <w:r>
+        <w:rPr>
+          <w:rFonts w:ascii="Arial" w:hAnsi="Arial" w:cs="Arial"/>
+          <w:bCs/>
+          <w:sz w:val="28"/>
+          <w:szCs w:val="28"/>
+        </w:rPr>
+        <w:t xml:space="preserve">Тепер спробуємо провернути ті самі експерименти, що й з методом </w:t>
+      </w:r>
+      <w:proofErr w:type="spellStart"/>
+      <w:r>
+        <w:rPr>
+          <w:rFonts w:ascii="Arial" w:hAnsi="Arial" w:cs="Arial"/>
+          <w:bCs/>
+          <w:sz w:val="28"/>
+          <w:szCs w:val="28"/>
+          <w:lang w:val="en-US"/>
+        </w:rPr>
+        <w:t>ReadAll</w:t>
+      </w:r>
+      <w:proofErr w:type="spellEnd"/>
+      <w:r>
+        <w:rPr>
+          <w:rFonts w:ascii="Arial" w:hAnsi="Arial" w:cs="Arial"/>
+          <w:bCs/>
+          <w:sz w:val="28"/>
+          <w:szCs w:val="28"/>
+          <w:lang w:val="en-US"/>
+        </w:rPr>
+        <w:t>:</w:t>
+      </w:r>
+    </w:p>
+    <w:p>
+      <w:pPr>
+        <w:spacing w:after="200" w:line="276" w:lineRule="auto"/>
+        <w:rPr>
+          <w:rFonts w:ascii="Arial" w:hAnsi="Arial" w:cs="Arial"/>
+          <w:bCs/>
+          <w:sz w:val="28"/>
+          <w:szCs w:val="28"/>
+          <w:lang w:val="en-US"/>
+        </w:rPr>
+      </w:pPr>
+      <w:r>
+        <w:rPr>
+          <w:rFonts w:ascii="Arial" w:hAnsi="Arial" w:cs="Arial"/>
+          <w:bCs/>
+          <w:sz w:val="28"/>
+          <w:szCs w:val="28"/>
+          <w:lang w:val="en-US"/>
+        </w:rPr>
+        <w:tab/>
+      </w:r>
+      <w:r>
+        <w:rPr>
+          <w:rFonts w:ascii="Arial" w:hAnsi="Arial" w:cs="Arial"/>
+          <w:bCs/>
+          <w:sz w:val="28"/>
+          <w:szCs w:val="28"/>
+        </w:rPr>
+        <w:t>*</w:t>
+      </w:r>
+      <w:r>
+        <w:rPr>
+          <w:rFonts w:ascii="Arial" w:hAnsi="Arial" w:cs="Arial"/>
+          <w:bCs/>
+          <w:sz w:val="28"/>
+          <w:szCs w:val="28"/>
+          <w:lang w:val="en-US"/>
+        </w:rPr>
+        <w:t>.md:</w:t>
+      </w:r>
+    </w:p>
+    <w:p>
+      <w:pPr>
+        <w:spacing w:after="200" w:line="276" w:lineRule="auto"/>
+        <w:rPr>
+          <w:rFonts w:ascii="Arial" w:hAnsi="Arial" w:cs="Arial"/>
+          <w:bCs/>
+          <w:sz w:val="28"/>
+          <w:szCs w:val="28"/>
+          <w:lang w:val="en-US"/>
+        </w:rPr>
+      </w:pPr>
+      <w:r>
+        <w:rPr>
+          <w:rFonts w:ascii="Arial" w:hAnsi="Arial" w:cs="Arial"/>
+          <w:bCs/>
+          <w:sz w:val="28"/>
+          <w:szCs w:val="28"/>
+          <w:lang w:val="en-US"/>
+        </w:rPr>
+        <w:tab/>
+      </w:r>
+      <w:r>
+        <w:rPr>
+          <w:rFonts w:ascii="Arial" w:hAnsi="Arial" w:cs="Arial"/>
+          <w:bCs/>
+          <w:sz w:val="28"/>
+          <w:szCs w:val="28"/>
+          <w:lang w:val="en-US"/>
+        </w:rPr>
+        <w:drawing>
+          <wp:inline distT="0" distB="0" distL="0" distR="0" wp14:anchorId="110F38F3" wp14:editId="2F04C583">
+            <wp:extent cx="6140766" cy="1644735"/>
+            <wp:effectExtent l="0" t="0" r="0" b="0"/>
+            <wp:docPr id="40" name="Рисунок 40"/>
+            <wp:cNvGraphicFramePr>
+              <a:graphicFrameLocks xmlns:a="http://schemas.openxmlformats.org/drawingml/2006/main" noChangeAspect="1"/>
+            </wp:cNvGraphicFramePr>
+            <a:graphic xmlns:a="http://schemas.openxmlformats.org/drawingml/2006/main">
+              <a:graphicData uri="http://schemas.openxmlformats.org/drawingml/2006/picture">
+                <pic:pic xmlns:pic="http://schemas.openxmlformats.org/drawingml/2006/picture">
+                  <pic:nvPicPr>
+                    <pic:cNvPr id="1" name=""/>
+                    <pic:cNvPicPr/>
+                  </pic:nvPicPr>
+                  <pic:blipFill>
+                    <a:blip r:embed="rId41"/>
+                    <a:stretch>
+                      <a:fillRect/>
+                    </a:stretch>
+                  </pic:blipFill>
+                  <pic:spPr>
+                    <a:xfrm>
+                      <a:off x="0" y="0"/>
+                      <a:ext cx="6140766" cy="1644735"/>
+                    </a:xfrm>
+                    <a:prstGeom prst="rect">
+                      <a:avLst/>
+                    </a:prstGeom>
+                  </pic:spPr>
+                </pic:pic>
+              </a:graphicData>
+            </a:graphic>
+          </wp:inline>
+        </w:drawing>
+      </w:r>
+    </w:p>
+    <w:p>
+      <w:pPr>
+        <w:autoSpaceDE w:val="0"/>
+        <w:autoSpaceDN w:val="0"/>
+        <w:adjustRightInd w:val="0"/>
+        <w:spacing w:line="360" w:lineRule="auto"/>
+        <w:rPr>
+          <w:rFonts w:ascii="Arial" w:hAnsi="Arial" w:cs="Arial"/>
+          <w:bCs/>
+          <w:sz w:val="28"/>
+          <w:szCs w:val="28"/>
+          <w:lang w:val="en-US"/>
+        </w:rPr>
+      </w:pPr>
+      <w:r>
+        <w:rPr>
+          <w:rFonts w:ascii="Arial" w:hAnsi="Arial" w:cs="Arial"/>
+          <w:bCs/>
+          <w:sz w:val="28"/>
+          <w:szCs w:val="28"/>
+        </w:rPr>
+        <w:tab/>
+        <w:t xml:space="preserve"> </w:t>
+      </w:r>
+      <w:r>
+        <w:rPr>
+          <w:rFonts w:ascii="Arial" w:hAnsi="Arial" w:cs="Arial"/>
+          <w:bCs/>
+          <w:sz w:val="28"/>
+          <w:szCs w:val="28"/>
+          <w:lang w:val="en-US"/>
+        </w:rPr>
+        <w:t>*.</w:t>
+      </w:r>
+      <w:proofErr w:type="spellStart"/>
+      <w:r>
+        <w:rPr>
+          <w:rFonts w:ascii="Arial" w:hAnsi="Arial" w:cs="Arial"/>
+          <w:bCs/>
+          <w:sz w:val="28"/>
+          <w:szCs w:val="28"/>
+          <w:lang w:val="en-US"/>
+        </w:rPr>
+        <w:t>xslx</w:t>
+      </w:r>
+      <w:proofErr w:type="spellEnd"/>
+      <w:r>
+        <w:rPr>
+          <w:rFonts w:ascii="Arial" w:hAnsi="Arial" w:cs="Arial"/>
+          <w:bCs/>
+          <w:sz w:val="28"/>
+          <w:szCs w:val="28"/>
+          <w:lang w:val="en-US"/>
+        </w:rPr>
+        <w:t>:</w:t>
+      </w:r>
+    </w:p>
+    <w:p>
+      <w:pPr>
+        <w:autoSpaceDE w:val="0"/>
+        <w:autoSpaceDN w:val="0"/>
+        <w:adjustRightInd w:val="0"/>
+        <w:spacing w:line="360" w:lineRule="auto"/>
+        <w:jc w:val="center"/>
+        <w:rPr>
+          <w:rFonts w:ascii="Arial" w:hAnsi="Arial" w:cs="Arial"/>
+          <w:bCs/>
+          <w:sz w:val="28"/>
+          <w:szCs w:val="28"/>
+          <w:lang w:val="en-US"/>
+        </w:rPr>
+      </w:pPr>
+      <w:r>
+        <w:rPr>
+          <w:rFonts w:ascii="Arial" w:hAnsi="Arial" w:cs="Arial"/>
+          <w:bCs/>
+          <w:sz w:val="28"/>
+          <w:szCs w:val="28"/>
+          <w:lang w:val="en-US"/>
+        </w:rPr>
+        <w:drawing>
+          <wp:inline distT="0" distB="0" distL="0" distR="0" wp14:anchorId="64121C8F" wp14:editId="645743AC">
+            <wp:extent cx="6350326" cy="2248016"/>
+            <wp:effectExtent l="0" t="0" r="0" b="0"/>
+            <wp:docPr id="41" name="Рисунок 41"/>
+            <wp:cNvGraphicFramePr>
+              <a:graphicFrameLocks xmlns:a="http://schemas.openxmlformats.org/drawingml/2006/main" noChangeAspect="1"/>
+            </wp:cNvGraphicFramePr>
+            <a:graphic xmlns:a="http://schemas.openxmlformats.org/drawingml/2006/main">
+              <a:graphicData uri="http://schemas.openxmlformats.org/drawingml/2006/picture">
+                <pic:pic xmlns:pic="http://schemas.openxmlformats.org/drawingml/2006/picture">
+                  <pic:nvPicPr>
+                    <pic:cNvPr id="1" name=""/>
+                    <pic:cNvPicPr/>
+                  </pic:nvPicPr>
+                  <pic:blipFill>
+                    <a:blip r:embed="rId42"/>
+                    <a:stretch>
+                      <a:fillRect/>
+                    </a:stretch>
+                  </pic:blipFill>
+                  <pic:spPr>
+                    <a:xfrm>
+                      <a:off x="0" y="0"/>
+                      <a:ext cx="6350326" cy="2248016"/>
+                    </a:xfrm>
+                    <a:prstGeom prst="rect">
+                      <a:avLst/>
+                    </a:prstGeom>
+                  </pic:spPr>
+                </pic:pic>
+              </a:graphicData>
+            </a:graphic>
+          </wp:inline>
+        </w:drawing>
+      </w:r>
+    </w:p>
+    <w:p>
+      <w:pPr>
+        <w:autoSpaceDE w:val="0"/>
+        <w:autoSpaceDN w:val="0"/>
+        <w:adjustRightInd w:val="0"/>
+        <w:spacing w:line="360" w:lineRule="auto"/>
+        <w:rPr>
+          <w:rFonts w:ascii="Arial" w:hAnsi="Arial" w:cs="Arial"/>
+          <w:bCs/>
+          <w:sz w:val="28"/>
+          <w:szCs w:val="28"/>
+          <w:lang w:val="en-US"/>
+        </w:rPr>
+      </w:pPr>
+      <w:r>
+        <w:rPr>
+          <w:rFonts w:ascii="Arial" w:hAnsi="Arial" w:cs="Arial"/>
+          <w:bCs/>
+          <w:sz w:val="28"/>
+          <w:szCs w:val="28"/>
+          <w:lang w:val="en-US"/>
+        </w:rPr>
+        <w:lastRenderedPageBreak/>
+        <w:tab/>
+        <w:t>*.xml:</w:t>
+      </w:r>
+    </w:p>
+    <w:p>
+      <w:pPr>
+        <w:autoSpaceDE w:val="0"/>
+        <w:autoSpaceDN w:val="0"/>
+        <w:adjustRightInd w:val="0"/>
+        <w:spacing w:line="360" w:lineRule="auto"/>
+        <w:jc w:val="center"/>
+        <w:rPr>
+          <w:rFonts w:ascii="Arial" w:hAnsi="Arial" w:cs="Arial"/>
+          <w:bCs/>
+          <w:sz w:val="28"/>
+          <w:szCs w:val="28"/>
+          <w:lang w:val="en-US"/>
+        </w:rPr>
+      </w:pPr>
+      <w:r>
+        <w:rPr>
+          <w:rFonts w:ascii="Arial" w:hAnsi="Arial" w:cs="Arial"/>
+          <w:bCs/>
+          <w:sz w:val="28"/>
+          <w:szCs w:val="28"/>
+          <w:lang w:val="en-US"/>
+        </w:rPr>
+        <w:drawing>
+          <wp:inline distT="0" distB="0" distL="0" distR="0" wp14:anchorId="781EE6ED" wp14:editId="06695379">
+            <wp:extent cx="6261422" cy="2063856"/>
+            <wp:effectExtent l="0" t="0" r="6350" b="0"/>
+            <wp:docPr id="42" name="Рисунок 42"/>
+            <wp:cNvGraphicFramePr>
+              <a:graphicFrameLocks xmlns:a="http://schemas.openxmlformats.org/drawingml/2006/main" noChangeAspect="1"/>
+            </wp:cNvGraphicFramePr>
+            <a:graphic xmlns:a="http://schemas.openxmlformats.org/drawingml/2006/main">
+              <a:graphicData uri="http://schemas.openxmlformats.org/drawingml/2006/picture">
+                <pic:pic xmlns:pic="http://schemas.openxmlformats.org/drawingml/2006/picture">
+                  <pic:nvPicPr>
+                    <pic:cNvPr id="1" name=""/>
+                    <pic:cNvPicPr/>
+                  </pic:nvPicPr>
+                  <pic:blipFill>
+                    <a:blip r:embed="rId43"/>
+                    <a:stretch>
+                      <a:fillRect/>
+                    </a:stretch>
+                  </pic:blipFill>
+                  <pic:spPr>
+                    <a:xfrm>
+                      <a:off x="0" y="0"/>
+                      <a:ext cx="6261422" cy="2063856"/>
+                    </a:xfrm>
+                    <a:prstGeom prst="rect">
+                      <a:avLst/>
+                    </a:prstGeom>
+                  </pic:spPr>
+                </pic:pic>
+              </a:graphicData>
+            </a:graphic>
+          </wp:inline>
+        </w:drawing>
+      </w:r>
+    </w:p>
+    <w:p>
+      <w:pPr>
+        <w:autoSpaceDE w:val="0"/>
+        <w:autoSpaceDN w:val="0"/>
+        <w:adjustRightInd w:val="0"/>
+        <w:spacing w:line="360" w:lineRule="auto"/>
+        <w:ind w:firstLine="708"/>
+        <w:rPr>
+          <w:rFonts w:ascii="Arial" w:hAnsi="Arial" w:cs="Arial"/>
+          <w:bCs/>
+          <w:sz w:val="28"/>
+          <w:szCs w:val="28"/>
+          <w:lang w:val="en-US"/>
+        </w:rPr>
+      </w:pPr>
+      <w:r>
+        <w:rPr>
+          <w:rFonts w:ascii="Arial" w:hAnsi="Arial" w:cs="Arial"/>
+          <w:bCs/>
+          <w:sz w:val="28"/>
+          <w:szCs w:val="28"/>
+        </w:rPr>
+        <w:t xml:space="preserve">Та </w:t>
+      </w:r>
+      <w:r>
+        <w:rPr>
+          <w:rFonts w:ascii="Arial" w:hAnsi="Arial" w:cs="Arial"/>
+          <w:bCs/>
+          <w:sz w:val="28"/>
+          <w:szCs w:val="28"/>
+          <w:lang w:val="en-US"/>
+        </w:rPr>
+        <w:t>*.csv:</w:t>
+      </w:r>
+    </w:p>
+    <w:p>
+      <w:pPr>
+        <w:autoSpaceDE w:val="0"/>
+        <w:autoSpaceDN w:val="0"/>
+        <w:adjustRightInd w:val="0"/>
+        <w:spacing w:line="360" w:lineRule="auto"/>
+        <w:jc w:val="center"/>
+        <w:rPr>
+          <w:rFonts w:ascii="Arial" w:hAnsi="Arial" w:cs="Arial"/>
+          <w:bCs/>
+          <w:sz w:val="28"/>
+          <w:szCs w:val="28"/>
+          <w:lang w:val="en-US"/>
+        </w:rPr>
+      </w:pPr>
       <w:bookmarkStart w:id="0" w:name="_GoBack"/>
       <w:bookmarkEnd w:id="0"/>
       <w:r>
@@ -6287,73 +6701,44 @@
           <w:bCs/>
           <w:sz w:val="28"/>
           <w:szCs w:val="28"/>
-        </w:rPr>
-        <w:t>Стрічки ідентичні</w:t>
-      </w:r>
-    </w:p>
-    <w:p>
-      <w:pPr>
-        <w:spacing w:after="200" w:line="276" w:lineRule="auto"/>
-        <w:rPr>
-          <w:rFonts w:ascii="Arial" w:hAnsi="Arial" w:cs="Arial"/>
-          <w:bCs/>
-          <w:sz w:val="28"/>
-          <w:szCs w:val="28"/>
-          <w:lang w:val="en-US"/>
-        </w:rPr>
-      </w:pPr>
-      <w:r>
-        <w:rPr>
-          <w:rFonts w:ascii="Arial" w:hAnsi="Arial" w:cs="Arial"/>
-          <w:bCs/>
-          <w:sz w:val="28"/>
-          <w:szCs w:val="28"/>
-        </w:rPr>
-        <w:tab/>
-      </w:r>
-      <w:r>
-        <w:rPr>
-          <w:rFonts w:ascii="Arial" w:hAnsi="Arial" w:cs="Arial"/>
-          <w:bCs/>
-          <w:sz w:val="28"/>
-          <w:szCs w:val="28"/>
-        </w:rPr>
-        <w:t xml:space="preserve">Тепер спробуємо провернути ті самі експерименти, що й з методом </w:t>
-      </w:r>
-      <w:proofErr w:type="spellStart"/>
-      <w:r>
-        <w:rPr>
-          <w:rFonts w:ascii="Arial" w:hAnsi="Arial" w:cs="Arial"/>
-          <w:bCs/>
-          <w:sz w:val="28"/>
-          <w:szCs w:val="28"/>
-          <w:lang w:val="en-US"/>
-        </w:rPr>
-        <w:t>ReadAll</w:t>
-      </w:r>
-      <w:proofErr w:type="spellEnd"/>
-      <w:r>
-        <w:rPr>
-          <w:rFonts w:ascii="Arial" w:hAnsi="Arial" w:cs="Arial"/>
-          <w:bCs/>
-          <w:sz w:val="28"/>
-          <w:szCs w:val="28"/>
-          <w:lang w:val="en-US"/>
-        </w:rPr>
-        <w:t>:</w:t>
-      </w:r>
-    </w:p>
-    <w:p>
-      <w:pPr>
-        <w:spacing w:after="200" w:line="276" w:lineRule="auto"/>
-        <w:rPr>
-          <w:rFonts w:ascii="Arial" w:hAnsi="Arial" w:cs="Arial"/>
-          <w:bCs/>
-          <w:sz w:val="28"/>
-          <w:szCs w:val="28"/>
-          <w:lang w:val="en-US"/>
-        </w:rPr>
-      </w:pPr>
+          <w:lang w:val="en-US"/>
+        </w:rPr>
+        <w:drawing>
+          <wp:inline distT="0" distB="0" distL="0" distR="0" wp14:anchorId="21C31A82" wp14:editId="650F71ED">
+            <wp:extent cx="6350326" cy="1612983"/>
+            <wp:effectExtent l="0" t="0" r="0" b="6350"/>
+            <wp:docPr id="43" name="Рисунок 43"/>
+            <wp:cNvGraphicFramePr>
+              <a:graphicFrameLocks xmlns:a="http://schemas.openxmlformats.org/drawingml/2006/main" noChangeAspect="1"/>
+            </wp:cNvGraphicFramePr>
+            <a:graphic xmlns:a="http://schemas.openxmlformats.org/drawingml/2006/main">
+              <a:graphicData uri="http://schemas.openxmlformats.org/drawingml/2006/picture">
+                <pic:pic xmlns:pic="http://schemas.openxmlformats.org/drawingml/2006/picture">
+                  <pic:nvPicPr>
+                    <pic:cNvPr id="1" name=""/>
+                    <pic:cNvPicPr/>
+                  </pic:nvPicPr>
+                  <pic:blipFill>
+                    <a:blip r:embed="rId44"/>
+                    <a:stretch>
+                      <a:fillRect/>
+                    </a:stretch>
+                  </pic:blipFill>
+                  <pic:spPr>
+                    <a:xfrm>
+                      <a:off x="0" y="0"/>
+                      <a:ext cx="6350326" cy="1612983"/>
+                    </a:xfrm>
+                    <a:prstGeom prst="rect">
+                      <a:avLst/>
+                    </a:prstGeom>
+                  </pic:spPr>
+                </pic:pic>
+              </a:graphicData>
+            </a:graphic>
+          </wp:inline>
+        </w:drawing>
+      </w:r>
     </w:p>
     <w:p>
       <w:pPr>
@@ -6361,22 +6746,49 @@
         <w:autoSpaceDN w:val="0"/>
         <w:adjustRightInd w:val="0"/>
         <w:spacing w:line="360" w:lineRule="auto"/>
-        <w:rPr>
-          <w:rFonts w:ascii="Arial" w:hAnsi="Arial" w:cs="Arial"/>
-          <w:bCs/>
-          <w:sz w:val="28"/>
-          <w:szCs w:val="28"/>
-        </w:rPr>
-      </w:pPr>
-      <w:r>
-        <w:rPr>
-          <w:rFonts w:ascii="Arial" w:hAnsi="Arial" w:cs="Arial"/>
-          <w:bCs/>
-          <w:sz w:val="28"/>
-          <w:szCs w:val="28"/>
-        </w:rPr>
-        <w:tab/>
-        <w:t xml:space="preserve"> </w:t>
+        <w:ind w:firstLine="708"/>
+        <w:rPr>
+          <w:rFonts w:ascii="Arial" w:hAnsi="Arial" w:cs="Arial"/>
+          <w:bCs/>
+          <w:sz w:val="28"/>
+          <w:szCs w:val="28"/>
+        </w:rPr>
+      </w:pPr>
+      <w:r>
+        <w:rPr>
+          <w:rFonts w:ascii="Arial" w:hAnsi="Arial" w:cs="Arial"/>
+          <w:bCs/>
+          <w:sz w:val="28"/>
+          <w:szCs w:val="28"/>
+        </w:rPr>
+        <w:t xml:space="preserve">Можемо </w:t>
+      </w:r>
+      <w:r>
+        <w:rPr>
+          <w:rFonts w:ascii="Arial" w:hAnsi="Arial" w:cs="Arial"/>
+          <w:bCs/>
+          <w:sz w:val="28"/>
+          <w:szCs w:val="28"/>
+        </w:rPr>
+        <w:t>дійти до того самого висновку</w:t>
+      </w:r>
+      <w:r>
+        <w:rPr>
+          <w:rFonts w:ascii="Arial" w:hAnsi="Arial" w:cs="Arial"/>
+          <w:bCs/>
+          <w:sz w:val="28"/>
+          <w:szCs w:val="28"/>
+        </w:rPr>
+        <w:t>, що й з минулим методом</w:t>
+      </w:r>
+      <w:r>
+        <w:rPr>
+          <w:rFonts w:ascii="Arial" w:hAnsi="Arial" w:cs="Arial"/>
+          <w:bCs/>
+          <w:sz w:val="28"/>
+          <w:szCs w:val="28"/>
+        </w:rPr>
+        <w:t>.</w:t>
       </w:r>
     </w:p>
     <w:p>
@@ -8488,7 +8900,7 @@
 </file>
 
 <file path=customXml/itemProps1.xml><?xml version="1.0" encoding="utf-8"?>
-<ds:datastoreItem xmlns:ds="http://schemas.openxmlformats.org/officeDocument/2006/customXml" ds:itemID="{59F3B29E-4A6F-49EA-B992-B190F914EA49}">
+<ds:datastoreItem xmlns:ds="http://schemas.openxmlformats.org/officeDocument/2006/customXml" ds:itemID="{270F1128-04CD-4A25-A917-B235E69F997F}">
   <ds:schemaRefs>
     <ds:schemaRef ds:uri="http://schemas.openxmlformats.org/officeDocument/2006/bibliography"/>
   </ds:schemaRefs>

</xml_diff>

<commit_message>
✨: try to break TryWrite
</commit_message>
<xml_diff>
--- a/Labs/Lab2/Lab2-Dominskyi-Valentyn-IP93.docx
+++ b/Labs/Lab2/Lab2-Dominskyi-Valentyn-IP93.docx
@@ -5468,9 +5468,10 @@
         <w:rPr>
           <w:rFonts w:ascii="Arial" w:hAnsi="Arial" w:cs="Arial"/>
           <w:bCs/>
-          <w:sz w:val="28"/>
-          <w:szCs w:val="28"/>
-          <w:lang w:val="en-US"/>
+          <w:noProof/>
+          <w:sz w:val="28"/>
+          <w:szCs w:val="28"/>
+          <w:lang w:val="ru-RU" w:eastAsia="ru-RU"/>
         </w:rPr>
         <w:drawing>
           <wp:inline distT="0" distB="0" distL="0" distR="0" wp14:anchorId="0F630BAB" wp14:editId="0FDD396C">
@@ -5724,9 +5725,10 @@
         <w:rPr>
           <w:rFonts w:ascii="Arial" w:hAnsi="Arial" w:cs="Arial"/>
           <w:bCs/>
-          <w:sz w:val="28"/>
-          <w:szCs w:val="28"/>
-          <w:lang w:val="en-US"/>
+          <w:noProof/>
+          <w:sz w:val="28"/>
+          <w:szCs w:val="28"/>
+          <w:lang w:val="ru-RU" w:eastAsia="ru-RU"/>
         </w:rPr>
         <w:drawing>
           <wp:inline distT="0" distB="0" distL="0" distR="0" wp14:anchorId="69026539" wp14:editId="59E56539">
@@ -5918,14 +5920,6 @@
           <w:szCs w:val="28"/>
         </w:rPr>
         <w:tab/>
-      </w:r>
-      <w:r>
-        <w:rPr>
-          <w:rFonts w:ascii="Arial" w:hAnsi="Arial" w:cs="Arial"/>
-          <w:bCs/>
-          <w:sz w:val="28"/>
-          <w:szCs w:val="28"/>
-        </w:rPr>
         <w:t xml:space="preserve">Звичайний </w:t>
       </w:r>
       <w:proofErr w:type="spellStart"/>
@@ -5999,9 +5993,10 @@
         <w:rPr>
           <w:rFonts w:ascii="Arial" w:hAnsi="Arial" w:cs="Arial"/>
           <w:bCs/>
-          <w:sz w:val="28"/>
-          <w:szCs w:val="28"/>
-          <w:lang w:val="en-US"/>
+          <w:noProof/>
+          <w:sz w:val="28"/>
+          <w:szCs w:val="28"/>
+          <w:lang w:val="ru-RU" w:eastAsia="ru-RU"/>
         </w:rPr>
         <w:drawing>
           <wp:inline distT="0" distB="0" distL="0" distR="0" wp14:anchorId="35642147" wp14:editId="550AC9BB">
@@ -6083,25 +6078,7 @@
           <w:szCs w:val="28"/>
         </w:rPr>
         <w:lastRenderedPageBreak/>
-        <w:t>Т</w:t>
-      </w:r>
-      <w:r>
-        <w:rPr>
-          <w:rFonts w:ascii="Arial" w:hAnsi="Arial" w:cs="Arial"/>
-          <w:bCs/>
-          <w:sz w:val="28"/>
-          <w:szCs w:val="28"/>
-        </w:rPr>
-        <w:t>ому</w:t>
-      </w:r>
-      <w:r>
-        <w:rPr>
-          <w:rFonts w:ascii="Arial" w:hAnsi="Arial" w:cs="Arial"/>
-          <w:bCs/>
-          <w:sz w:val="28"/>
-          <w:szCs w:val="28"/>
-        </w:rPr>
-        <w:t xml:space="preserve"> треба використати цикл:</w:t>
+        <w:t>Тому треба використати цикл:</w:t>
       </w:r>
     </w:p>
     <w:p>
@@ -6122,8 +6099,10 @@
         <w:rPr>
           <w:rFonts w:ascii="Arial" w:hAnsi="Arial" w:cs="Arial"/>
           <w:bCs/>
-          <w:sz w:val="28"/>
-          <w:szCs w:val="28"/>
+          <w:noProof/>
+          <w:sz w:val="28"/>
+          <w:szCs w:val="28"/>
+          <w:lang w:val="ru-RU" w:eastAsia="ru-RU"/>
         </w:rPr>
         <w:drawing>
           <wp:inline distT="0" distB="0" distL="0" distR="0" wp14:anchorId="3DA35B66" wp14:editId="1002486B">
@@ -6219,8 +6198,10 @@
         <w:rPr>
           <w:rFonts w:ascii="Arial" w:hAnsi="Arial" w:cs="Arial"/>
           <w:bCs/>
-          <w:sz w:val="28"/>
-          <w:szCs w:val="28"/>
+          <w:noProof/>
+          <w:sz w:val="28"/>
+          <w:szCs w:val="28"/>
+          <w:lang w:val="ru-RU" w:eastAsia="ru-RU"/>
         </w:rPr>
         <w:drawing>
           <wp:inline distT="0" distB="0" distL="0" distR="0" wp14:anchorId="68FBEBDE" wp14:editId="146521A7">
@@ -6398,9 +6379,10 @@
         <w:rPr>
           <w:rFonts w:ascii="Arial" w:hAnsi="Arial" w:cs="Arial"/>
           <w:bCs/>
-          <w:sz w:val="28"/>
-          <w:szCs w:val="28"/>
-          <w:lang w:val="en-US"/>
+          <w:noProof/>
+          <w:sz w:val="28"/>
+          <w:szCs w:val="28"/>
+          <w:lang w:val="ru-RU" w:eastAsia="ru-RU"/>
         </w:rPr>
         <w:drawing>
           <wp:inline distT="0" distB="0" distL="0" distR="0" wp14:anchorId="110F38F3" wp14:editId="2F04C583">
@@ -6515,9 +6497,10 @@
         <w:rPr>
           <w:rFonts w:ascii="Arial" w:hAnsi="Arial" w:cs="Arial"/>
           <w:bCs/>
-          <w:sz w:val="28"/>
-          <w:szCs w:val="28"/>
-          <w:lang w:val="en-US"/>
+          <w:noProof/>
+          <w:sz w:val="28"/>
+          <w:szCs w:val="28"/>
+          <w:lang w:val="ru-RU" w:eastAsia="ru-RU"/>
         </w:rPr>
         <w:drawing>
           <wp:inline distT="0" distB="0" distL="0" distR="0" wp14:anchorId="64121C8F" wp14:editId="645743AC">
@@ -6602,9 +6585,10 @@
         <w:rPr>
           <w:rFonts w:ascii="Arial" w:hAnsi="Arial" w:cs="Arial"/>
           <w:bCs/>
-          <w:sz w:val="28"/>
-          <w:szCs w:val="28"/>
-          <w:lang w:val="en-US"/>
+          <w:noProof/>
+          <w:sz w:val="28"/>
+          <w:szCs w:val="28"/>
+          <w:lang w:val="ru-RU" w:eastAsia="ru-RU"/>
         </w:rPr>
         <w:drawing>
           <wp:inline distT="0" distB="0" distL="0" distR="0" wp14:anchorId="781EE6ED" wp14:editId="06695379">
@@ -6693,15 +6677,14 @@
           <w:lang w:val="en-US"/>
         </w:rPr>
       </w:pPr>
-      <w:bookmarkStart w:id="0" w:name="_GoBack"/>
-      <w:bookmarkEnd w:id="0"/>
-      <w:r>
-        <w:rPr>
-          <w:rFonts w:ascii="Arial" w:hAnsi="Arial" w:cs="Arial"/>
-          <w:bCs/>
-          <w:sz w:val="28"/>
-          <w:szCs w:val="28"/>
-          <w:lang w:val="en-US"/>
+      <w:r>
+        <w:rPr>
+          <w:rFonts w:ascii="Arial" w:hAnsi="Arial" w:cs="Arial"/>
+          <w:bCs/>
+          <w:noProof/>
+          <w:sz w:val="28"/>
+          <w:szCs w:val="28"/>
+          <w:lang w:val="ru-RU" w:eastAsia="ru-RU"/>
         </w:rPr>
         <w:drawing>
           <wp:inline distT="0" distB="0" distL="0" distR="0" wp14:anchorId="21C31A82" wp14:editId="650F71ED">
@@ -6790,6 +6773,799 @@
         </w:rPr>
         <w:t>.</w:t>
       </w:r>
+    </w:p>
+    <w:p>
+      <w:pPr>
+        <w:autoSpaceDE w:val="0"/>
+        <w:autoSpaceDN w:val="0"/>
+        <w:adjustRightInd w:val="0"/>
+        <w:spacing w:line="360" w:lineRule="auto"/>
+        <w:ind w:firstLine="708"/>
+        <w:jc w:val="center"/>
+        <w:rPr>
+          <w:rFonts w:ascii="Arial" w:hAnsi="Arial" w:cs="Arial"/>
+          <w:b/>
+          <w:bCs/>
+          <w:sz w:val="32"/>
+          <w:szCs w:val="28"/>
+          <w:lang w:val="en-US"/>
+        </w:rPr>
+      </w:pPr>
+      <w:proofErr w:type="spellStart"/>
+      <w:r>
+        <w:rPr>
+          <w:rFonts w:ascii="Arial" w:hAnsi="Arial" w:cs="Arial"/>
+          <w:b/>
+          <w:bCs/>
+          <w:sz w:val="32"/>
+          <w:szCs w:val="28"/>
+          <w:lang w:val="en-US"/>
+        </w:rPr>
+        <w:t>TryToWrite</w:t>
+      </w:r>
+      <w:proofErr w:type="spellEnd"/>
+    </w:p>
+    <w:p>
+      <w:pPr>
+        <w:autoSpaceDE w:val="0"/>
+        <w:autoSpaceDN w:val="0"/>
+        <w:adjustRightInd w:val="0"/>
+        <w:spacing w:line="360" w:lineRule="auto"/>
+        <w:ind w:firstLine="708"/>
+        <w:jc w:val="center"/>
+        <w:rPr>
+          <w:rFonts w:ascii="Arial" w:hAnsi="Arial" w:cs="Arial"/>
+          <w:bCs/>
+          <w:sz w:val="28"/>
+          <w:szCs w:val="28"/>
+          <w:lang w:val="en-US"/>
+        </w:rPr>
+      </w:pPr>
+      <w:r>
+        <w:rPr>
+          <w:rFonts w:ascii="Arial" w:hAnsi="Arial" w:cs="Arial"/>
+          <w:bCs/>
+          <w:sz w:val="28"/>
+          <w:szCs w:val="28"/>
+          <w:lang w:val="en-US"/>
+        </w:rPr>
+        <w:drawing>
+          <wp:inline distT="0" distB="0" distL="0" distR="0" wp14:anchorId="0E7F5373" wp14:editId="362B27BA">
+            <wp:extent cx="4502381" cy="1873346"/>
+            <wp:effectExtent l="0" t="0" r="0" b="0"/>
+            <wp:docPr id="14" name="Рисунок 14"/>
+            <wp:cNvGraphicFramePr>
+              <a:graphicFrameLocks xmlns:a="http://schemas.openxmlformats.org/drawingml/2006/main" noChangeAspect="1"/>
+            </wp:cNvGraphicFramePr>
+            <a:graphic xmlns:a="http://schemas.openxmlformats.org/drawingml/2006/main">
+              <a:graphicData uri="http://schemas.openxmlformats.org/drawingml/2006/picture">
+                <pic:pic xmlns:pic="http://schemas.openxmlformats.org/drawingml/2006/picture">
+                  <pic:nvPicPr>
+                    <pic:cNvPr id="1" name=""/>
+                    <pic:cNvPicPr/>
+                  </pic:nvPicPr>
+                  <pic:blipFill>
+                    <a:blip r:embed="rId45"/>
+                    <a:stretch>
+                      <a:fillRect/>
+                    </a:stretch>
+                  </pic:blipFill>
+                  <pic:spPr>
+                    <a:xfrm>
+                      <a:off x="0" y="0"/>
+                      <a:ext cx="4502381" cy="1873346"/>
+                    </a:xfrm>
+                    <a:prstGeom prst="rect">
+                      <a:avLst/>
+                    </a:prstGeom>
+                  </pic:spPr>
+                </pic:pic>
+              </a:graphicData>
+            </a:graphic>
+          </wp:inline>
+        </w:drawing>
+      </w:r>
+    </w:p>
+    <w:p>
+      <w:pPr>
+        <w:autoSpaceDE w:val="0"/>
+        <w:autoSpaceDN w:val="0"/>
+        <w:adjustRightInd w:val="0"/>
+        <w:spacing w:line="360" w:lineRule="auto"/>
+        <w:ind w:firstLine="708"/>
+        <w:rPr>
+          <w:rFonts w:ascii="Arial" w:hAnsi="Arial" w:cs="Arial"/>
+          <w:bCs/>
+          <w:sz w:val="28"/>
+          <w:szCs w:val="28"/>
+        </w:rPr>
+      </w:pPr>
+      <w:r>
+        <w:rPr>
+          <w:rFonts w:ascii="Arial" w:hAnsi="Arial" w:cs="Arial"/>
+          <w:bCs/>
+          <w:sz w:val="28"/>
+          <w:szCs w:val="28"/>
+        </w:rPr>
+        <w:t>Скоріше всього даний метод намагається лише один раз записати певну стрічку до файлу, тому давайте спробуємо це зробити:</w:t>
+      </w:r>
+    </w:p>
+    <w:p>
+      <w:pPr>
+        <w:autoSpaceDE w:val="0"/>
+        <w:autoSpaceDN w:val="0"/>
+        <w:adjustRightInd w:val="0"/>
+        <w:spacing w:line="360" w:lineRule="auto"/>
+        <w:jc w:val="center"/>
+        <w:rPr>
+          <w:rFonts w:ascii="Arial" w:hAnsi="Arial" w:cs="Arial"/>
+          <w:bCs/>
+          <w:sz w:val="28"/>
+          <w:szCs w:val="28"/>
+        </w:rPr>
+      </w:pPr>
+      <w:r>
+        <w:rPr>
+          <w:rFonts w:ascii="Arial" w:hAnsi="Arial" w:cs="Arial"/>
+          <w:bCs/>
+          <w:sz w:val="28"/>
+          <w:szCs w:val="28"/>
+        </w:rPr>
+        <w:drawing>
+          <wp:inline distT="0" distB="0" distL="0" distR="0" wp14:anchorId="0C84D199" wp14:editId="61B5B1C3">
+            <wp:extent cx="5708943" cy="1047804"/>
+            <wp:effectExtent l="0" t="0" r="6350" b="0"/>
+            <wp:docPr id="36" name="Рисунок 36"/>
+            <wp:cNvGraphicFramePr>
+              <a:graphicFrameLocks xmlns:a="http://schemas.openxmlformats.org/drawingml/2006/main" noChangeAspect="1"/>
+            </wp:cNvGraphicFramePr>
+            <a:graphic xmlns:a="http://schemas.openxmlformats.org/drawingml/2006/main">
+              <a:graphicData uri="http://schemas.openxmlformats.org/drawingml/2006/picture">
+                <pic:pic xmlns:pic="http://schemas.openxmlformats.org/drawingml/2006/picture">
+                  <pic:nvPicPr>
+                    <pic:cNvPr id="1" name=""/>
+                    <pic:cNvPicPr/>
+                  </pic:nvPicPr>
+                  <pic:blipFill>
+                    <a:blip r:embed="rId46"/>
+                    <a:stretch>
+                      <a:fillRect/>
+                    </a:stretch>
+                  </pic:blipFill>
+                  <pic:spPr>
+                    <a:xfrm>
+                      <a:off x="0" y="0"/>
+                      <a:ext cx="5708943" cy="1047804"/>
+                    </a:xfrm>
+                    <a:prstGeom prst="rect">
+                      <a:avLst/>
+                    </a:prstGeom>
+                  </pic:spPr>
+                </pic:pic>
+              </a:graphicData>
+            </a:graphic>
+          </wp:inline>
+        </w:drawing>
+      </w:r>
+    </w:p>
+    <w:p>
+      <w:pPr>
+        <w:spacing w:after="200" w:line="276" w:lineRule="auto"/>
+        <w:rPr>
+          <w:rFonts w:ascii="Arial" w:hAnsi="Arial" w:cs="Arial"/>
+          <w:bCs/>
+          <w:sz w:val="28"/>
+          <w:szCs w:val="28"/>
+        </w:rPr>
+      </w:pPr>
+      <w:r>
+        <w:rPr>
+          <w:rFonts w:ascii="Arial" w:hAnsi="Arial" w:cs="Arial"/>
+          <w:bCs/>
+          <w:sz w:val="28"/>
+          <w:szCs w:val="28"/>
+        </w:rPr>
+        <w:br w:type="page"/>
+      </w:r>
+    </w:p>
+    <w:p>
+      <w:pPr>
+        <w:autoSpaceDE w:val="0"/>
+        <w:autoSpaceDN w:val="0"/>
+        <w:adjustRightInd w:val="0"/>
+        <w:spacing w:line="360" w:lineRule="auto"/>
+        <w:ind w:firstLine="708"/>
+        <w:rPr>
+          <w:rFonts w:ascii="Arial" w:hAnsi="Arial" w:cs="Arial"/>
+          <w:bCs/>
+          <w:sz w:val="28"/>
+          <w:szCs w:val="28"/>
+        </w:rPr>
+      </w:pPr>
+      <w:r>
+        <w:rPr>
+          <w:rFonts w:ascii="Arial" w:hAnsi="Arial" w:cs="Arial"/>
+          <w:bCs/>
+          <w:sz w:val="28"/>
+          <w:szCs w:val="28"/>
+        </w:rPr>
+        <w:lastRenderedPageBreak/>
+        <w:t>Як бачимо, минулий текст</w:t>
+      </w:r>
+    </w:p>
+    <w:p>
+      <w:pPr>
+        <w:autoSpaceDE w:val="0"/>
+        <w:autoSpaceDN w:val="0"/>
+        <w:adjustRightInd w:val="0"/>
+        <w:spacing w:line="360" w:lineRule="auto"/>
+        <w:ind w:firstLine="708"/>
+        <w:jc w:val="center"/>
+        <w:rPr>
+          <w:rFonts w:ascii="Arial" w:hAnsi="Arial" w:cs="Arial"/>
+          <w:bCs/>
+          <w:sz w:val="28"/>
+          <w:szCs w:val="28"/>
+        </w:rPr>
+      </w:pPr>
+      <w:r>
+        <w:rPr>
+          <w:rFonts w:ascii="Arial" w:hAnsi="Arial" w:cs="Arial"/>
+          <w:bCs/>
+          <w:sz w:val="28"/>
+          <w:szCs w:val="28"/>
+        </w:rPr>
+        <w:drawing>
+          <wp:inline distT="0" distB="0" distL="0" distR="0" wp14:anchorId="2896C442" wp14:editId="3A6E5DA9">
+            <wp:extent cx="1505027" cy="825542"/>
+            <wp:effectExtent l="0" t="0" r="0" b="0"/>
+            <wp:docPr id="38" name="Рисунок 38"/>
+            <wp:cNvGraphicFramePr>
+              <a:graphicFrameLocks xmlns:a="http://schemas.openxmlformats.org/drawingml/2006/main" noChangeAspect="1"/>
+            </wp:cNvGraphicFramePr>
+            <a:graphic xmlns:a="http://schemas.openxmlformats.org/drawingml/2006/main">
+              <a:graphicData uri="http://schemas.openxmlformats.org/drawingml/2006/picture">
+                <pic:pic xmlns:pic="http://schemas.openxmlformats.org/drawingml/2006/picture">
+                  <pic:nvPicPr>
+                    <pic:cNvPr id="1" name=""/>
+                    <pic:cNvPicPr/>
+                  </pic:nvPicPr>
+                  <pic:blipFill>
+                    <a:blip r:embed="rId47"/>
+                    <a:stretch>
+                      <a:fillRect/>
+                    </a:stretch>
+                  </pic:blipFill>
+                  <pic:spPr>
+                    <a:xfrm>
+                      <a:off x="0" y="0"/>
+                      <a:ext cx="1505027" cy="825542"/>
+                    </a:xfrm>
+                    <a:prstGeom prst="rect">
+                      <a:avLst/>
+                    </a:prstGeom>
+                  </pic:spPr>
+                </pic:pic>
+              </a:graphicData>
+            </a:graphic>
+          </wp:inline>
+        </w:drawing>
+      </w:r>
+    </w:p>
+    <w:p>
+      <w:pPr>
+        <w:autoSpaceDE w:val="0"/>
+        <w:autoSpaceDN w:val="0"/>
+        <w:adjustRightInd w:val="0"/>
+        <w:spacing w:line="360" w:lineRule="auto"/>
+        <w:ind w:left="708" w:firstLine="708"/>
+        <w:rPr>
+          <w:rFonts w:ascii="Arial" w:hAnsi="Arial" w:cs="Arial"/>
+          <w:bCs/>
+          <w:sz w:val="28"/>
+          <w:szCs w:val="28"/>
+        </w:rPr>
+      </w:pPr>
+      <w:r>
+        <w:rPr>
+          <w:rFonts w:ascii="Arial" w:hAnsi="Arial" w:cs="Arial"/>
+          <w:bCs/>
+          <w:sz w:val="28"/>
+          <w:szCs w:val="28"/>
+        </w:rPr>
+        <w:t>б</w:t>
+      </w:r>
+      <w:r>
+        <w:rPr>
+          <w:rFonts w:ascii="Arial" w:hAnsi="Arial" w:cs="Arial"/>
+          <w:bCs/>
+          <w:sz w:val="28"/>
+          <w:szCs w:val="28"/>
+        </w:rPr>
+        <w:t xml:space="preserve">ув замінений на </w:t>
+      </w:r>
+      <w:r>
+        <w:rPr>
+          <w:rFonts w:ascii="Arial" w:hAnsi="Arial" w:cs="Arial"/>
+          <w:bCs/>
+          <w:sz w:val="28"/>
+          <w:szCs w:val="28"/>
+          <w:lang w:val="en-US"/>
+        </w:rPr>
+        <w:t>“Text from Visual Studio”</w:t>
+      </w:r>
+      <w:r>
+        <w:rPr>
+          <w:rFonts w:ascii="Arial" w:hAnsi="Arial" w:cs="Arial"/>
+          <w:bCs/>
+          <w:sz w:val="28"/>
+          <w:szCs w:val="28"/>
+          <w:lang w:val="en-US"/>
+        </w:rPr>
+        <w:t xml:space="preserve">. </w:t>
+      </w:r>
+      <w:proofErr w:type="spellStart"/>
+      <w:r>
+        <w:rPr>
+          <w:rFonts w:ascii="Arial" w:hAnsi="Arial" w:cs="Arial"/>
+          <w:bCs/>
+          <w:sz w:val="28"/>
+          <w:szCs w:val="28"/>
+          <w:lang w:val="en-US"/>
+        </w:rPr>
+        <w:t>Але</w:t>
+      </w:r>
+      <w:proofErr w:type="spellEnd"/>
+      <w:r>
+        <w:rPr>
+          <w:rFonts w:ascii="Arial" w:hAnsi="Arial" w:cs="Arial"/>
+          <w:bCs/>
+          <w:sz w:val="28"/>
+          <w:szCs w:val="28"/>
+          <w:lang w:val="en-US"/>
+        </w:rPr>
+        <w:t xml:space="preserve"> ж </w:t>
+      </w:r>
+      <w:r>
+        <w:rPr>
+          <w:rFonts w:ascii="Arial" w:hAnsi="Arial" w:cs="Arial"/>
+          <w:bCs/>
+          <w:sz w:val="28"/>
+          <w:szCs w:val="28"/>
+        </w:rPr>
+        <w:t xml:space="preserve">к-сть спроб = </w:t>
+      </w:r>
+      <w:proofErr w:type="gramStart"/>
+      <w:r>
+        <w:rPr>
+          <w:rFonts w:ascii="Arial" w:hAnsi="Arial" w:cs="Arial"/>
+          <w:bCs/>
+          <w:sz w:val="28"/>
+          <w:szCs w:val="28"/>
+        </w:rPr>
+        <w:t>1</w:t>
+      </w:r>
+      <w:proofErr w:type="gramEnd"/>
+      <w:r>
+        <w:rPr>
+          <w:rFonts w:ascii="Arial" w:hAnsi="Arial" w:cs="Arial"/>
+          <w:bCs/>
+          <w:sz w:val="28"/>
+          <w:szCs w:val="28"/>
+        </w:rPr>
+        <w:t>, тому давайте спробуємо не дати функції записати текст до файлу:</w:t>
+      </w:r>
+    </w:p>
+    <w:p>
+      <w:pPr>
+        <w:autoSpaceDE w:val="0"/>
+        <w:autoSpaceDN w:val="0"/>
+        <w:adjustRightInd w:val="0"/>
+        <w:spacing w:line="360" w:lineRule="auto"/>
+        <w:rPr>
+          <w:rFonts w:ascii="Arial" w:hAnsi="Arial" w:cs="Arial"/>
+          <w:bCs/>
+          <w:sz w:val="28"/>
+          <w:szCs w:val="28"/>
+        </w:rPr>
+      </w:pPr>
+      <w:r>
+        <w:rPr>
+          <w:rFonts w:ascii="Arial" w:hAnsi="Arial" w:cs="Arial"/>
+          <w:bCs/>
+          <w:sz w:val="28"/>
+          <w:szCs w:val="28"/>
+          <w:lang w:val="en-US"/>
+        </w:rPr>
+        <w:tab/>
+      </w:r>
+      <w:r>
+        <w:rPr>
+          <w:rFonts w:ascii="Arial" w:hAnsi="Arial" w:cs="Arial"/>
+          <w:bCs/>
+          <w:sz w:val="28"/>
+          <w:szCs w:val="28"/>
+        </w:rPr>
+        <w:t xml:space="preserve">Спочатку були спроби знайти такий символ, який </w:t>
+      </w:r>
+      <w:r>
+        <w:rPr>
+          <w:rFonts w:ascii="Arial" w:hAnsi="Arial" w:cs="Arial"/>
+          <w:bCs/>
+          <w:sz w:val="28"/>
+          <w:szCs w:val="28"/>
+        </w:rPr>
+        <w:t xml:space="preserve">не зможе </w:t>
+      </w:r>
+      <w:proofErr w:type="spellStart"/>
+      <w:r>
+        <w:rPr>
+          <w:rFonts w:ascii="Arial" w:hAnsi="Arial" w:cs="Arial"/>
+          <w:bCs/>
+          <w:sz w:val="28"/>
+          <w:szCs w:val="28"/>
+        </w:rPr>
+        <w:t>розпізнатися</w:t>
+      </w:r>
+      <w:proofErr w:type="spellEnd"/>
+      <w:r>
+        <w:rPr>
+          <w:rFonts w:ascii="Arial" w:hAnsi="Arial" w:cs="Arial"/>
+          <w:bCs/>
+          <w:sz w:val="28"/>
+          <w:szCs w:val="28"/>
+        </w:rPr>
+        <w:t>, але дуже швидко ця ідея зійшла нанівець.</w:t>
+      </w:r>
+      <w:r>
+        <w:rPr>
+          <w:rFonts w:ascii="Arial" w:hAnsi="Arial" w:cs="Arial"/>
+          <w:bCs/>
+          <w:sz w:val="28"/>
+          <w:szCs w:val="28"/>
+        </w:rPr>
+        <w:t xml:space="preserve"> Тому наступним кроком стала зміна </w:t>
+      </w:r>
+      <w:r>
+        <w:rPr>
+          <w:rFonts w:ascii="Arial" w:hAnsi="Arial" w:cs="Arial"/>
+          <w:bCs/>
+          <w:sz w:val="28"/>
+          <w:szCs w:val="28"/>
+        </w:rPr>
+        <w:t>шляху з:</w:t>
+      </w:r>
+    </w:p>
+    <w:p>
+      <w:pPr>
+        <w:autoSpaceDE w:val="0"/>
+        <w:autoSpaceDN w:val="0"/>
+        <w:adjustRightInd w:val="0"/>
+        <w:spacing w:line="360" w:lineRule="auto"/>
+        <w:jc w:val="center"/>
+        <w:rPr>
+          <w:rFonts w:ascii="Arial" w:hAnsi="Arial" w:cs="Arial"/>
+          <w:bCs/>
+          <w:sz w:val="28"/>
+          <w:szCs w:val="28"/>
+        </w:rPr>
+      </w:pPr>
+      <w:r>
+        <w:rPr>
+          <w:rFonts w:ascii="Arial" w:hAnsi="Arial" w:cs="Arial"/>
+          <w:bCs/>
+          <w:sz w:val="28"/>
+          <w:szCs w:val="28"/>
+        </w:rPr>
+        <w:drawing>
+          <wp:inline distT="0" distB="0" distL="0" distR="0" wp14:anchorId="55CAF8C9" wp14:editId="1930EC89">
+            <wp:extent cx="5245370" cy="457223"/>
+            <wp:effectExtent l="0" t="0" r="0" b="0"/>
+            <wp:docPr id="44" name="Рисунок 44"/>
+            <wp:cNvGraphicFramePr>
+              <a:graphicFrameLocks xmlns:a="http://schemas.openxmlformats.org/drawingml/2006/main" noChangeAspect="1"/>
+            </wp:cNvGraphicFramePr>
+            <a:graphic xmlns:a="http://schemas.openxmlformats.org/drawingml/2006/main">
+              <a:graphicData uri="http://schemas.openxmlformats.org/drawingml/2006/picture">
+                <pic:pic xmlns:pic="http://schemas.openxmlformats.org/drawingml/2006/picture">
+                  <pic:nvPicPr>
+                    <pic:cNvPr id="1" name=""/>
+                    <pic:cNvPicPr/>
+                  </pic:nvPicPr>
+                  <pic:blipFill>
+                    <a:blip r:embed="rId48"/>
+                    <a:stretch>
+                      <a:fillRect/>
+                    </a:stretch>
+                  </pic:blipFill>
+                  <pic:spPr>
+                    <a:xfrm>
+                      <a:off x="0" y="0"/>
+                      <a:ext cx="5245370" cy="457223"/>
+                    </a:xfrm>
+                    <a:prstGeom prst="rect">
+                      <a:avLst/>
+                    </a:prstGeom>
+                  </pic:spPr>
+                </pic:pic>
+              </a:graphicData>
+            </a:graphic>
+          </wp:inline>
+        </w:drawing>
+      </w:r>
+    </w:p>
+    <w:p>
+      <w:pPr>
+        <w:autoSpaceDE w:val="0"/>
+        <w:autoSpaceDN w:val="0"/>
+        <w:adjustRightInd w:val="0"/>
+        <w:spacing w:line="360" w:lineRule="auto"/>
+        <w:ind w:firstLine="708"/>
+        <w:rPr>
+          <w:rFonts w:ascii="Arial" w:hAnsi="Arial" w:cs="Arial"/>
+          <w:bCs/>
+          <w:sz w:val="28"/>
+          <w:szCs w:val="28"/>
+          <w:lang w:val="en-US"/>
+        </w:rPr>
+      </w:pPr>
+      <w:r>
+        <w:rPr>
+          <w:rFonts w:ascii="Arial" w:hAnsi="Arial" w:cs="Arial"/>
+          <w:bCs/>
+          <w:sz w:val="28"/>
+          <w:szCs w:val="28"/>
+        </w:rPr>
+        <w:t>на:</w:t>
+      </w:r>
+    </w:p>
+    <w:p>
+      <w:pPr>
+        <w:autoSpaceDE w:val="0"/>
+        <w:autoSpaceDN w:val="0"/>
+        <w:adjustRightInd w:val="0"/>
+        <w:spacing w:line="360" w:lineRule="auto"/>
+        <w:ind w:firstLine="708"/>
+        <w:jc w:val="center"/>
+        <w:rPr>
+          <w:rFonts w:ascii="Arial" w:hAnsi="Arial" w:cs="Arial"/>
+          <w:bCs/>
+          <w:sz w:val="28"/>
+          <w:szCs w:val="28"/>
+        </w:rPr>
+      </w:pPr>
+      <w:r>
+        <w:rPr>
+          <w:rFonts w:ascii="Arial" w:hAnsi="Arial" w:cs="Arial"/>
+          <w:bCs/>
+          <w:sz w:val="28"/>
+          <w:szCs w:val="28"/>
+        </w:rPr>
+        <w:drawing>
+          <wp:inline distT="0" distB="0" distL="0" distR="0" wp14:anchorId="4FDBFEA1" wp14:editId="7F82C97F">
+            <wp:extent cx="5880402" cy="469924"/>
+            <wp:effectExtent l="0" t="0" r="6350" b="6350"/>
+            <wp:docPr id="47" name="Рисунок 47"/>
+            <wp:cNvGraphicFramePr>
+              <a:graphicFrameLocks xmlns:a="http://schemas.openxmlformats.org/drawingml/2006/main" noChangeAspect="1"/>
+            </wp:cNvGraphicFramePr>
+            <a:graphic xmlns:a="http://schemas.openxmlformats.org/drawingml/2006/main">
+              <a:graphicData uri="http://schemas.openxmlformats.org/drawingml/2006/picture">
+                <pic:pic xmlns:pic="http://schemas.openxmlformats.org/drawingml/2006/picture">
+                  <pic:nvPicPr>
+                    <pic:cNvPr id="1" name=""/>
+                    <pic:cNvPicPr/>
+                  </pic:nvPicPr>
+                  <pic:blipFill>
+                    <a:blip r:embed="rId49"/>
+                    <a:stretch>
+                      <a:fillRect/>
+                    </a:stretch>
+                  </pic:blipFill>
+                  <pic:spPr>
+                    <a:xfrm>
+                      <a:off x="0" y="0"/>
+                      <a:ext cx="5880402" cy="469924"/>
+                    </a:xfrm>
+                    <a:prstGeom prst="rect">
+                      <a:avLst/>
+                    </a:prstGeom>
+                  </pic:spPr>
+                </pic:pic>
+              </a:graphicData>
+            </a:graphic>
+          </wp:inline>
+        </w:drawing>
+      </w:r>
+      <w:bookmarkStart w:id="0" w:name="_GoBack"/>
+      <w:bookmarkEnd w:id="0"/>
+    </w:p>
+    <w:p>
+      <w:pPr>
+        <w:autoSpaceDE w:val="0"/>
+        <w:autoSpaceDN w:val="0"/>
+        <w:adjustRightInd w:val="0"/>
+        <w:spacing w:line="360" w:lineRule="auto"/>
+        <w:rPr>
+          <w:rFonts w:ascii="Arial" w:hAnsi="Arial" w:cs="Arial"/>
+          <w:bCs/>
+          <w:sz w:val="28"/>
+          <w:szCs w:val="28"/>
+        </w:rPr>
+      </w:pPr>
+      <w:r>
+        <w:rPr>
+          <w:rFonts w:ascii="Arial" w:hAnsi="Arial" w:cs="Arial"/>
+          <w:bCs/>
+          <w:sz w:val="28"/>
+          <w:szCs w:val="28"/>
+        </w:rPr>
+        <w:tab/>
+        <w:t xml:space="preserve">Але при запуску проекту я помітив стрічку </w:t>
+      </w:r>
+      <w:r>
+        <w:rPr>
+          <w:rFonts w:ascii="Arial" w:hAnsi="Arial" w:cs="Arial"/>
+          <w:bCs/>
+          <w:sz w:val="28"/>
+          <w:szCs w:val="28"/>
+          <w:lang w:val="en-US"/>
+        </w:rPr>
+        <w:t xml:space="preserve">“True”. </w:t>
+      </w:r>
+      <w:r>
+        <w:rPr>
+          <w:rFonts w:ascii="Arial" w:hAnsi="Arial" w:cs="Arial"/>
+          <w:bCs/>
+          <w:sz w:val="28"/>
+          <w:szCs w:val="28"/>
+        </w:rPr>
+        <w:t>Спочатку Я не розумів, чому метод пройшов успішно, адже такого файлу просто нема.</w:t>
+      </w:r>
+      <w:r>
+        <w:rPr>
+          <w:rFonts w:ascii="Arial" w:hAnsi="Arial" w:cs="Arial"/>
+          <w:bCs/>
+          <w:sz w:val="28"/>
+          <w:szCs w:val="28"/>
+        </w:rPr>
+        <w:t xml:space="preserve"> Лише через хвилину до мене дійшло, що був створений новий файл з назвою, як</w:t>
+      </w:r>
+      <w:r>
+        <w:rPr>
+          <w:rFonts w:ascii="Arial" w:hAnsi="Arial" w:cs="Arial"/>
+          <w:bCs/>
+          <w:sz w:val="28"/>
+          <w:szCs w:val="28"/>
+        </w:rPr>
+        <w:t xml:space="preserve">а задана у константі з текстом і текстом, </w:t>
+      </w:r>
+      <w:r>
+        <w:rPr>
+          <w:rFonts w:ascii="Arial" w:hAnsi="Arial" w:cs="Arial"/>
+          <w:bCs/>
+          <w:sz w:val="28"/>
+          <w:szCs w:val="28"/>
+        </w:rPr>
+        <w:t>який передається як параметр</w:t>
+      </w:r>
+      <w:r>
+        <w:rPr>
+          <w:rFonts w:ascii="Arial" w:hAnsi="Arial" w:cs="Arial"/>
+          <w:bCs/>
+          <w:sz w:val="28"/>
+          <w:szCs w:val="28"/>
+        </w:rPr>
+        <w:t>!</w:t>
+      </w:r>
+    </w:p>
+    <w:p>
+      <w:pPr>
+        <w:autoSpaceDE w:val="0"/>
+        <w:autoSpaceDN w:val="0"/>
+        <w:adjustRightInd w:val="0"/>
+        <w:spacing w:line="360" w:lineRule="auto"/>
+        <w:jc w:val="center"/>
+        <w:rPr>
+          <w:rFonts w:ascii="Arial" w:hAnsi="Arial" w:cs="Arial"/>
+          <w:bCs/>
+          <w:sz w:val="28"/>
+          <w:szCs w:val="28"/>
+          <w:lang w:val="en-US"/>
+        </w:rPr>
+      </w:pPr>
+      <w:r>
+        <w:rPr>
+          <w:rFonts w:ascii="Arial" w:hAnsi="Arial" w:cs="Arial"/>
+          <w:bCs/>
+          <w:sz w:val="28"/>
+          <w:szCs w:val="28"/>
+          <w:lang w:val="en-US"/>
+        </w:rPr>
+        <w:drawing>
+          <wp:inline distT="0" distB="0" distL="0" distR="0" wp14:anchorId="3EC7AC6B" wp14:editId="7416C32B">
+            <wp:extent cx="2908449" cy="381020"/>
+            <wp:effectExtent l="0" t="0" r="6350" b="0"/>
+            <wp:docPr id="46" name="Рисунок 46"/>
+            <wp:cNvGraphicFramePr>
+              <a:graphicFrameLocks xmlns:a="http://schemas.openxmlformats.org/drawingml/2006/main" noChangeAspect="1"/>
+            </wp:cNvGraphicFramePr>
+            <a:graphic xmlns:a="http://schemas.openxmlformats.org/drawingml/2006/main">
+              <a:graphicData uri="http://schemas.openxmlformats.org/drawingml/2006/picture">
+                <pic:pic xmlns:pic="http://schemas.openxmlformats.org/drawingml/2006/picture">
+                  <pic:nvPicPr>
+                    <pic:cNvPr id="1" name=""/>
+                    <pic:cNvPicPr/>
+                  </pic:nvPicPr>
+                  <pic:blipFill>
+                    <a:blip r:embed="rId50"/>
+                    <a:stretch>
+                      <a:fillRect/>
+                    </a:stretch>
+                  </pic:blipFill>
+                  <pic:spPr>
+                    <a:xfrm>
+                      <a:off x="0" y="0"/>
+                      <a:ext cx="2908449" cy="381020"/>
+                    </a:xfrm>
+                    <a:prstGeom prst="rect">
+                      <a:avLst/>
+                    </a:prstGeom>
+                  </pic:spPr>
+                </pic:pic>
+              </a:graphicData>
+            </a:graphic>
+          </wp:inline>
+        </w:drawing>
+      </w:r>
+    </w:p>
+    <w:p>
+      <w:pPr>
+        <w:autoSpaceDE w:val="0"/>
+        <w:autoSpaceDN w:val="0"/>
+        <w:adjustRightInd w:val="0"/>
+        <w:spacing w:line="360" w:lineRule="auto"/>
+        <w:rPr>
+          <w:rFonts w:ascii="Arial" w:hAnsi="Arial" w:cs="Arial"/>
+          <w:bCs/>
+          <w:sz w:val="28"/>
+          <w:szCs w:val="28"/>
+        </w:rPr>
+      </w:pPr>
+      <w:r>
+        <w:rPr>
+          <w:rFonts w:ascii="Arial" w:hAnsi="Arial" w:cs="Arial"/>
+          <w:bCs/>
+          <w:sz w:val="28"/>
+          <w:szCs w:val="28"/>
+          <w:lang w:val="en-US"/>
+        </w:rPr>
+        <w:tab/>
+      </w:r>
+      <w:r>
+        <w:rPr>
+          <w:rFonts w:ascii="Arial" w:hAnsi="Arial" w:cs="Arial"/>
+          <w:bCs/>
+          <w:sz w:val="28"/>
+          <w:szCs w:val="28"/>
+        </w:rPr>
+        <w:t>«А що Ти скажеш, якщо не буде директорії?»,- подумав я.</w:t>
+      </w:r>
+    </w:p>
+    <w:p>
+      <w:pPr>
+        <w:autoSpaceDE w:val="0"/>
+        <w:autoSpaceDN w:val="0"/>
+        <w:adjustRightInd w:val="0"/>
+        <w:spacing w:line="360" w:lineRule="auto"/>
+        <w:rPr>
+          <w:rFonts w:ascii="Arial" w:hAnsi="Arial" w:cs="Arial"/>
+          <w:bCs/>
+          <w:sz w:val="28"/>
+          <w:szCs w:val="28"/>
+          <w:lang w:val="en-US"/>
+        </w:rPr>
+      </w:pPr>
     </w:p>
     <w:p>
       <w:pPr>
@@ -8900,7 +9676,7 @@
 </file>
 
 <file path=customXml/itemProps1.xml><?xml version="1.0" encoding="utf-8"?>
-<ds:datastoreItem xmlns:ds="http://schemas.openxmlformats.org/officeDocument/2006/customXml" ds:itemID="{270F1128-04CD-4A25-A917-B235E69F997F}">
+<ds:datastoreItem xmlns:ds="http://schemas.openxmlformats.org/officeDocument/2006/customXml" ds:itemID="{99CFB5E9-DF78-4AAA-9318-5D557F01017B}">
   <ds:schemaRefs>
     <ds:schemaRef ds:uri="http://schemas.openxmlformats.org/officeDocument/2006/bibliography"/>
   </ds:schemaRefs>

</xml_diff>

<commit_message>
✨: try to break TryWrite 2
</commit_message>
<xml_diff>
--- a/Labs/Lab2/Lab2-Dominskyi-Valentyn-IP93.docx
+++ b/Labs/Lab2/Lab2-Dominskyi-Valentyn-IP93.docx
@@ -7377,8 +7377,6 @@
           </wp:inline>
         </w:drawing>
       </w:r>
-      <w:bookmarkStart w:id="0" w:name="_GoBack"/>
-      <w:bookmarkEnd w:id="0"/>
     </w:p>
     <w:p>
       <w:pPr>
@@ -7558,14 +7556,1062 @@
         <w:autoSpaceDN w:val="0"/>
         <w:adjustRightInd w:val="0"/>
         <w:spacing w:line="360" w:lineRule="auto"/>
-        <w:rPr>
-          <w:rFonts w:ascii="Arial" w:hAnsi="Arial" w:cs="Arial"/>
-          <w:bCs/>
-          <w:sz w:val="28"/>
-          <w:szCs w:val="28"/>
-          <w:lang w:val="en-US"/>
-        </w:rPr>
-      </w:pPr>
+        <w:jc w:val="center"/>
+        <w:rPr>
+          <w:rFonts w:ascii="Arial" w:hAnsi="Arial" w:cs="Arial"/>
+          <w:bCs/>
+          <w:sz w:val="28"/>
+          <w:szCs w:val="28"/>
+          <w:lang w:val="en-US"/>
+        </w:rPr>
+      </w:pPr>
+      <w:r>
+        <w:rPr>
+          <w:rFonts w:ascii="Arial" w:hAnsi="Arial" w:cs="Arial"/>
+          <w:bCs/>
+          <w:sz w:val="28"/>
+          <w:szCs w:val="28"/>
+          <w:lang w:val="en-US"/>
+        </w:rPr>
+        <w:drawing>
+          <wp:inline distT="0" distB="0" distL="0" distR="0" wp14:anchorId="54E31513" wp14:editId="2D0DD0AC">
+            <wp:extent cx="5855001" cy="622332"/>
+            <wp:effectExtent l="0" t="0" r="0" b="6350"/>
+            <wp:docPr id="48" name="Рисунок 48"/>
+            <wp:cNvGraphicFramePr>
+              <a:graphicFrameLocks xmlns:a="http://schemas.openxmlformats.org/drawingml/2006/main" noChangeAspect="1"/>
+            </wp:cNvGraphicFramePr>
+            <a:graphic xmlns:a="http://schemas.openxmlformats.org/drawingml/2006/main">
+              <a:graphicData uri="http://schemas.openxmlformats.org/drawingml/2006/picture">
+                <pic:pic xmlns:pic="http://schemas.openxmlformats.org/drawingml/2006/picture">
+                  <pic:nvPicPr>
+                    <pic:cNvPr id="1" name=""/>
+                    <pic:cNvPicPr/>
+                  </pic:nvPicPr>
+                  <pic:blipFill>
+                    <a:blip r:embed="rId51"/>
+                    <a:stretch>
+                      <a:fillRect/>
+                    </a:stretch>
+                  </pic:blipFill>
+                  <pic:spPr>
+                    <a:xfrm>
+                      <a:off x="0" y="0"/>
+                      <a:ext cx="5855001" cy="622332"/>
+                    </a:xfrm>
+                    <a:prstGeom prst="rect">
+                      <a:avLst/>
+                    </a:prstGeom>
+                  </pic:spPr>
+                </pic:pic>
+              </a:graphicData>
+            </a:graphic>
+          </wp:inline>
+        </w:drawing>
+      </w:r>
+    </w:p>
+    <w:p>
+      <w:pPr>
+        <w:autoSpaceDE w:val="0"/>
+        <w:autoSpaceDN w:val="0"/>
+        <w:adjustRightInd w:val="0"/>
+        <w:spacing w:line="360" w:lineRule="auto"/>
+        <w:rPr>
+          <w:rFonts w:ascii="Arial" w:hAnsi="Arial" w:cs="Arial"/>
+          <w:bCs/>
+          <w:sz w:val="28"/>
+          <w:szCs w:val="28"/>
+        </w:rPr>
+      </w:pPr>
+      <w:r>
+        <w:rPr>
+          <w:rFonts w:ascii="Arial" w:hAnsi="Arial" w:cs="Arial"/>
+          <w:bCs/>
+          <w:sz w:val="28"/>
+          <w:szCs w:val="28"/>
+        </w:rPr>
+        <w:tab/>
+        <w:t>Тут мене вже зупинив компілятор, який сказав, що шлях невірний.</w:t>
+      </w:r>
+    </w:p>
+    <w:p>
+      <w:pPr>
+        <w:autoSpaceDE w:val="0"/>
+        <w:autoSpaceDN w:val="0"/>
+        <w:adjustRightInd w:val="0"/>
+        <w:spacing w:line="360" w:lineRule="auto"/>
+        <w:rPr>
+          <w:rFonts w:ascii="Arial" w:hAnsi="Arial" w:cs="Arial"/>
+          <w:bCs/>
+          <w:sz w:val="28"/>
+          <w:szCs w:val="28"/>
+        </w:rPr>
+      </w:pPr>
+      <w:r>
+        <w:rPr>
+          <w:rFonts w:ascii="Arial" w:hAnsi="Arial" w:cs="Arial"/>
+          <w:bCs/>
+          <w:sz w:val="28"/>
+          <w:szCs w:val="28"/>
+        </w:rPr>
+        <w:tab/>
+        <w:t>«Добре, я якраз не тестував для цього методу виклик через клас».</w:t>
+      </w:r>
+    </w:p>
+    <w:p>
+      <w:pPr>
+        <w:autoSpaceDE w:val="0"/>
+        <w:autoSpaceDN w:val="0"/>
+        <w:adjustRightInd w:val="0"/>
+        <w:spacing w:line="360" w:lineRule="auto"/>
+        <w:rPr>
+          <w:rFonts w:ascii="Arial" w:hAnsi="Arial" w:cs="Arial"/>
+          <w:bCs/>
+          <w:sz w:val="28"/>
+          <w:szCs w:val="28"/>
+        </w:rPr>
+      </w:pPr>
+      <w:r>
+        <w:rPr>
+          <w:rFonts w:ascii="Arial" w:hAnsi="Arial" w:cs="Arial"/>
+          <w:bCs/>
+          <w:sz w:val="28"/>
+          <w:szCs w:val="28"/>
+        </w:rPr>
+        <w:tab/>
+      </w:r>
+      <w:r>
+        <w:rPr>
+          <w:rFonts w:ascii="Arial" w:hAnsi="Arial" w:cs="Arial"/>
+          <w:bCs/>
+          <w:sz w:val="28"/>
+          <w:szCs w:val="28"/>
+        </w:rPr>
+        <w:t>На жаль, даний варіант теж не пройшов, оскільки методу треба шлях, якого у нього нема і він ніяк не передається. Але у той же час</w:t>
+      </w:r>
+      <w:r>
+        <w:rPr>
+          <w:rFonts w:ascii="Arial" w:hAnsi="Arial" w:cs="Arial"/>
+          <w:bCs/>
+          <w:sz w:val="28"/>
+          <w:szCs w:val="28"/>
+          <w:lang w:val="en-US"/>
+        </w:rPr>
+        <w:t xml:space="preserve"> </w:t>
+      </w:r>
+      <w:r>
+        <w:rPr>
+          <w:rFonts w:ascii="Arial" w:hAnsi="Arial" w:cs="Arial"/>
+          <w:bCs/>
+          <w:sz w:val="28"/>
+          <w:szCs w:val="28"/>
+        </w:rPr>
+        <w:t>у</w:t>
+      </w:r>
+      <w:r>
+        <w:rPr>
+          <w:rFonts w:ascii="Arial" w:hAnsi="Arial" w:cs="Arial"/>
+          <w:bCs/>
+          <w:sz w:val="28"/>
+          <w:szCs w:val="28"/>
+          <w:lang w:val="en-US"/>
+        </w:rPr>
+        <w:t xml:space="preserve"> xml</w:t>
+      </w:r>
+      <w:r>
+        <w:rPr>
+          <w:rFonts w:ascii="Arial" w:hAnsi="Arial" w:cs="Arial"/>
+          <w:bCs/>
+          <w:sz w:val="28"/>
+          <w:szCs w:val="28"/>
+        </w:rPr>
+        <w:t xml:space="preserve"> документі для бібліотеки </w:t>
+      </w:r>
+      <w:r>
+        <w:rPr>
+          <w:rFonts w:ascii="Arial" w:hAnsi="Arial" w:cs="Arial"/>
+          <w:bCs/>
+          <w:sz w:val="28"/>
+          <w:szCs w:val="28"/>
+        </w:rPr>
+        <w:t>було одне перевантаження, яке могло приймати шлях до файлу як параметр:</w:t>
+      </w:r>
+    </w:p>
+    <w:p>
+      <w:pPr>
+        <w:autoSpaceDE w:val="0"/>
+        <w:autoSpaceDN w:val="0"/>
+        <w:adjustRightInd w:val="0"/>
+        <w:spacing w:line="360" w:lineRule="auto"/>
+        <w:jc w:val="center"/>
+        <w:rPr>
+          <w:rFonts w:ascii="Arial" w:hAnsi="Arial" w:cs="Arial"/>
+          <w:bCs/>
+          <w:sz w:val="28"/>
+          <w:szCs w:val="28"/>
+          <w:lang w:val="en-US"/>
+        </w:rPr>
+      </w:pPr>
+      <w:r>
+        <w:rPr>
+          <w:rFonts w:ascii="Arial" w:hAnsi="Arial" w:cs="Arial"/>
+          <w:bCs/>
+          <w:sz w:val="28"/>
+          <w:szCs w:val="28"/>
+          <w:lang w:val="en-US"/>
+        </w:rPr>
+        <w:drawing>
+          <wp:inline distT="0" distB="0" distL="0" distR="0" wp14:anchorId="5F08DE21" wp14:editId="647E7733">
+            <wp:extent cx="6159817" cy="425472"/>
+            <wp:effectExtent l="0" t="0" r="0" b="0"/>
+            <wp:docPr id="49" name="Рисунок 49"/>
+            <wp:cNvGraphicFramePr>
+              <a:graphicFrameLocks xmlns:a="http://schemas.openxmlformats.org/drawingml/2006/main" noChangeAspect="1"/>
+            </wp:cNvGraphicFramePr>
+            <a:graphic xmlns:a="http://schemas.openxmlformats.org/drawingml/2006/main">
+              <a:graphicData uri="http://schemas.openxmlformats.org/drawingml/2006/picture">
+                <pic:pic xmlns:pic="http://schemas.openxmlformats.org/drawingml/2006/picture">
+                  <pic:nvPicPr>
+                    <pic:cNvPr id="1" name=""/>
+                    <pic:cNvPicPr/>
+                  </pic:nvPicPr>
+                  <pic:blipFill>
+                    <a:blip r:embed="rId52"/>
+                    <a:stretch>
+                      <a:fillRect/>
+                    </a:stretch>
+                  </pic:blipFill>
+                  <pic:spPr>
+                    <a:xfrm>
+                      <a:off x="0" y="0"/>
+                      <a:ext cx="6159817" cy="425472"/>
+                    </a:xfrm>
+                    <a:prstGeom prst="rect">
+                      <a:avLst/>
+                    </a:prstGeom>
+                  </pic:spPr>
+                </pic:pic>
+              </a:graphicData>
+            </a:graphic>
+          </wp:inline>
+        </w:drawing>
+      </w:r>
+    </w:p>
+    <w:p>
+      <w:pPr>
+        <w:spacing w:after="200" w:line="276" w:lineRule="auto"/>
+        <w:rPr>
+          <w:rFonts w:ascii="Arial" w:hAnsi="Arial" w:cs="Arial"/>
+          <w:bCs/>
+          <w:sz w:val="28"/>
+          <w:szCs w:val="28"/>
+          <w:lang w:val="en-US"/>
+        </w:rPr>
+      </w:pPr>
+      <w:r>
+        <w:rPr>
+          <w:rFonts w:ascii="Arial" w:hAnsi="Arial" w:cs="Arial"/>
+          <w:bCs/>
+          <w:sz w:val="28"/>
+          <w:szCs w:val="28"/>
+          <w:lang w:val="en-US"/>
+        </w:rPr>
+        <w:br w:type="page"/>
+      </w:r>
+    </w:p>
+    <w:p>
+      <w:pPr>
+        <w:autoSpaceDE w:val="0"/>
+        <w:autoSpaceDN w:val="0"/>
+        <w:adjustRightInd w:val="0"/>
+        <w:spacing w:line="360" w:lineRule="auto"/>
+        <w:rPr>
+          <w:rFonts w:ascii="Arial" w:hAnsi="Arial" w:cs="Arial"/>
+          <w:bCs/>
+          <w:sz w:val="28"/>
+          <w:szCs w:val="28"/>
+        </w:rPr>
+      </w:pPr>
+      <w:r>
+        <w:rPr>
+          <w:rFonts w:ascii="Arial" w:hAnsi="Arial" w:cs="Arial"/>
+          <w:bCs/>
+          <w:sz w:val="28"/>
+          <w:szCs w:val="28"/>
+        </w:rPr>
+        <w:lastRenderedPageBreak/>
+        <w:tab/>
+        <w:t>І ось, що вийшло:</w:t>
+      </w:r>
+    </w:p>
+    <w:p>
+      <w:pPr>
+        <w:autoSpaceDE w:val="0"/>
+        <w:autoSpaceDN w:val="0"/>
+        <w:adjustRightInd w:val="0"/>
+        <w:spacing w:line="360" w:lineRule="auto"/>
+        <w:jc w:val="center"/>
+        <w:rPr>
+          <w:rFonts w:ascii="Arial" w:hAnsi="Arial" w:cs="Arial"/>
+          <w:bCs/>
+          <w:sz w:val="28"/>
+          <w:szCs w:val="28"/>
+        </w:rPr>
+      </w:pPr>
+      <w:r>
+        <w:rPr>
+          <w:rFonts w:ascii="Arial" w:hAnsi="Arial" w:cs="Arial"/>
+          <w:bCs/>
+          <w:sz w:val="28"/>
+          <w:szCs w:val="28"/>
+        </w:rPr>
+        <w:drawing>
+          <wp:inline distT="0" distB="0" distL="0" distR="0" wp14:anchorId="4A0CD33B" wp14:editId="0131ECB4">
+            <wp:extent cx="6840220" cy="1014730"/>
+            <wp:effectExtent l="0" t="0" r="0" b="0"/>
+            <wp:docPr id="50" name="Рисунок 50"/>
+            <wp:cNvGraphicFramePr>
+              <a:graphicFrameLocks xmlns:a="http://schemas.openxmlformats.org/drawingml/2006/main" noChangeAspect="1"/>
+            </wp:cNvGraphicFramePr>
+            <a:graphic xmlns:a="http://schemas.openxmlformats.org/drawingml/2006/main">
+              <a:graphicData uri="http://schemas.openxmlformats.org/drawingml/2006/picture">
+                <pic:pic xmlns:pic="http://schemas.openxmlformats.org/drawingml/2006/picture">
+                  <pic:nvPicPr>
+                    <pic:cNvPr id="1" name=""/>
+                    <pic:cNvPicPr/>
+                  </pic:nvPicPr>
+                  <pic:blipFill>
+                    <a:blip r:embed="rId53"/>
+                    <a:stretch>
+                      <a:fillRect/>
+                    </a:stretch>
+                  </pic:blipFill>
+                  <pic:spPr>
+                    <a:xfrm>
+                      <a:off x="0" y="0"/>
+                      <a:ext cx="6840220" cy="1014730"/>
+                    </a:xfrm>
+                    <a:prstGeom prst="rect">
+                      <a:avLst/>
+                    </a:prstGeom>
+                  </pic:spPr>
+                </pic:pic>
+              </a:graphicData>
+            </a:graphic>
+          </wp:inline>
+        </w:drawing>
+      </w:r>
+    </w:p>
+    <w:p>
+      <w:pPr>
+        <w:autoSpaceDE w:val="0"/>
+        <w:autoSpaceDN w:val="0"/>
+        <w:adjustRightInd w:val="0"/>
+        <w:spacing w:line="360" w:lineRule="auto"/>
+        <w:rPr>
+          <w:rFonts w:ascii="Arial" w:hAnsi="Arial" w:cs="Arial"/>
+          <w:bCs/>
+          <w:sz w:val="28"/>
+          <w:szCs w:val="28"/>
+          <w:lang w:val="en-US"/>
+        </w:rPr>
+      </w:pPr>
+      <w:r>
+        <w:rPr>
+          <w:rFonts w:ascii="Arial" w:hAnsi="Arial" w:cs="Arial"/>
+          <w:bCs/>
+          <w:sz w:val="28"/>
+          <w:szCs w:val="28"/>
+        </w:rPr>
+        <w:tab/>
+        <w:t>Мені це здалося трішки дивним, оскільки я точно бачив</w:t>
+      </w:r>
+      <w:r>
+        <w:rPr>
+          <w:rFonts w:ascii="Arial" w:hAnsi="Arial" w:cs="Arial"/>
+          <w:bCs/>
+          <w:sz w:val="28"/>
+          <w:szCs w:val="28"/>
+        </w:rPr>
+        <w:t xml:space="preserve"> метод </w:t>
+      </w:r>
+      <w:proofErr w:type="spellStart"/>
+      <w:r>
+        <w:rPr>
+          <w:rFonts w:ascii="Arial" w:hAnsi="Arial" w:cs="Arial"/>
+          <w:bCs/>
+          <w:sz w:val="28"/>
+          <w:szCs w:val="28"/>
+          <w:lang w:val="en-US"/>
+        </w:rPr>
+        <w:t>MkDir</w:t>
+      </w:r>
+      <w:proofErr w:type="spellEnd"/>
+      <w:r>
+        <w:rPr>
+          <w:rFonts w:ascii="Arial" w:hAnsi="Arial" w:cs="Arial"/>
+          <w:bCs/>
+          <w:sz w:val="28"/>
+          <w:szCs w:val="28"/>
+          <w:lang w:val="en-US"/>
+        </w:rPr>
+        <w:t xml:space="preserve"> </w:t>
+      </w:r>
+      <w:r>
+        <w:rPr>
+          <w:rFonts w:ascii="Arial" w:hAnsi="Arial" w:cs="Arial"/>
+          <w:bCs/>
+          <w:sz w:val="28"/>
+          <w:szCs w:val="28"/>
+        </w:rPr>
+        <w:t xml:space="preserve">з </w:t>
+      </w:r>
+      <w:r>
+        <w:rPr>
+          <w:rFonts w:ascii="Arial" w:hAnsi="Arial" w:cs="Arial"/>
+          <w:bCs/>
+          <w:sz w:val="28"/>
+          <w:szCs w:val="28"/>
+        </w:rPr>
+        <w:t>описом</w:t>
+      </w:r>
+      <w:r>
+        <w:rPr>
+          <w:rFonts w:ascii="Arial" w:hAnsi="Arial" w:cs="Arial"/>
+          <w:bCs/>
+          <w:sz w:val="28"/>
+          <w:szCs w:val="28"/>
+        </w:rPr>
+        <w:t xml:space="preserve"> «</w:t>
+      </w:r>
+      <w:proofErr w:type="spellStart"/>
+      <w:r>
+        <w:rPr>
+          <w:rFonts w:ascii="Arial" w:hAnsi="Arial" w:cs="Arial"/>
+          <w:bCs/>
+          <w:sz w:val="28"/>
+          <w:szCs w:val="28"/>
+        </w:rPr>
+        <w:t>Creates</w:t>
+      </w:r>
+      <w:proofErr w:type="spellEnd"/>
+      <w:r>
+        <w:rPr>
+          <w:rFonts w:ascii="Arial" w:hAnsi="Arial" w:cs="Arial"/>
+          <w:bCs/>
+          <w:sz w:val="28"/>
+          <w:szCs w:val="28"/>
+        </w:rPr>
+        <w:t xml:space="preserve"> </w:t>
+      </w:r>
+      <w:proofErr w:type="spellStart"/>
+      <w:r>
+        <w:rPr>
+          <w:rFonts w:ascii="Arial" w:hAnsi="Arial" w:cs="Arial"/>
+          <w:bCs/>
+          <w:sz w:val="28"/>
+          <w:szCs w:val="28"/>
+        </w:rPr>
+        <w:t>Directory</w:t>
+      </w:r>
+      <w:proofErr w:type="spellEnd"/>
+      <w:r>
+        <w:rPr>
+          <w:rFonts w:ascii="Arial" w:hAnsi="Arial" w:cs="Arial"/>
+          <w:bCs/>
+          <w:sz w:val="28"/>
+          <w:szCs w:val="28"/>
+        </w:rPr>
+        <w:t>»</w:t>
+      </w:r>
+      <w:r>
+        <w:rPr>
+          <w:rFonts w:ascii="Arial" w:hAnsi="Arial" w:cs="Arial"/>
+          <w:bCs/>
+          <w:sz w:val="28"/>
+          <w:szCs w:val="28"/>
+        </w:rPr>
+        <w:t xml:space="preserve">. </w:t>
+      </w:r>
+    </w:p>
+    <w:p>
+      <w:pPr>
+        <w:autoSpaceDE w:val="0"/>
+        <w:autoSpaceDN w:val="0"/>
+        <w:adjustRightInd w:val="0"/>
+        <w:spacing w:line="360" w:lineRule="auto"/>
+        <w:rPr>
+          <w:rFonts w:ascii="Arial" w:hAnsi="Arial" w:cs="Arial"/>
+          <w:bCs/>
+          <w:sz w:val="28"/>
+          <w:szCs w:val="28"/>
+        </w:rPr>
+      </w:pPr>
+      <w:r>
+        <w:rPr>
+          <w:rFonts w:ascii="Arial" w:hAnsi="Arial" w:cs="Arial"/>
+          <w:bCs/>
+          <w:sz w:val="28"/>
+          <w:szCs w:val="28"/>
+        </w:rPr>
+        <w:tab/>
+        <w:t>Далі я вирішив спро</w:t>
+      </w:r>
+      <w:r>
+        <w:rPr>
+          <w:rFonts w:ascii="Arial" w:hAnsi="Arial" w:cs="Arial"/>
+          <w:bCs/>
+          <w:sz w:val="28"/>
+          <w:szCs w:val="28"/>
+        </w:rPr>
+        <w:t>бувати змінити кількість спроб. У першу чергу мене цікавило, що буде при значенні 0:</w:t>
+      </w:r>
+    </w:p>
+    <w:p>
+      <w:pPr>
+        <w:autoSpaceDE w:val="0"/>
+        <w:autoSpaceDN w:val="0"/>
+        <w:adjustRightInd w:val="0"/>
+        <w:spacing w:line="360" w:lineRule="auto"/>
+        <w:jc w:val="center"/>
+        <w:rPr>
+          <w:rFonts w:ascii="Arial" w:hAnsi="Arial" w:cs="Arial"/>
+          <w:bCs/>
+          <w:sz w:val="28"/>
+          <w:szCs w:val="28"/>
+        </w:rPr>
+      </w:pPr>
+      <w:r>
+        <w:rPr>
+          <w:rFonts w:ascii="Arial" w:hAnsi="Arial" w:cs="Arial"/>
+          <w:bCs/>
+          <w:sz w:val="28"/>
+          <w:szCs w:val="28"/>
+        </w:rPr>
+        <w:drawing>
+          <wp:inline distT="0" distB="0" distL="0" distR="0" wp14:anchorId="73AA3FB3" wp14:editId="0778DA8B">
+            <wp:extent cx="6363027" cy="755689"/>
+            <wp:effectExtent l="0" t="0" r="0" b="6350"/>
+            <wp:docPr id="53" name="Рисунок 53"/>
+            <wp:cNvGraphicFramePr>
+              <a:graphicFrameLocks xmlns:a="http://schemas.openxmlformats.org/drawingml/2006/main" noChangeAspect="1"/>
+            </wp:cNvGraphicFramePr>
+            <a:graphic xmlns:a="http://schemas.openxmlformats.org/drawingml/2006/main">
+              <a:graphicData uri="http://schemas.openxmlformats.org/drawingml/2006/picture">
+                <pic:pic xmlns:pic="http://schemas.openxmlformats.org/drawingml/2006/picture">
+                  <pic:nvPicPr>
+                    <pic:cNvPr id="1" name=""/>
+                    <pic:cNvPicPr/>
+                  </pic:nvPicPr>
+                  <pic:blipFill>
+                    <a:blip r:embed="rId54"/>
+                    <a:stretch>
+                      <a:fillRect/>
+                    </a:stretch>
+                  </pic:blipFill>
+                  <pic:spPr>
+                    <a:xfrm>
+                      <a:off x="0" y="0"/>
+                      <a:ext cx="6363027" cy="755689"/>
+                    </a:xfrm>
+                    <a:prstGeom prst="rect">
+                      <a:avLst/>
+                    </a:prstGeom>
+                  </pic:spPr>
+                </pic:pic>
+              </a:graphicData>
+            </a:graphic>
+          </wp:inline>
+        </w:drawing>
+      </w:r>
+    </w:p>
+    <w:p>
+      <w:pPr>
+        <w:autoSpaceDE w:val="0"/>
+        <w:autoSpaceDN w:val="0"/>
+        <w:adjustRightInd w:val="0"/>
+        <w:spacing w:line="360" w:lineRule="auto"/>
+        <w:rPr>
+          <w:rFonts w:ascii="Arial" w:hAnsi="Arial" w:cs="Arial"/>
+          <w:bCs/>
+          <w:sz w:val="28"/>
+          <w:szCs w:val="28"/>
+        </w:rPr>
+      </w:pPr>
+      <w:r>
+        <w:rPr>
+          <w:rFonts w:ascii="Arial" w:hAnsi="Arial" w:cs="Arial"/>
+          <w:bCs/>
+          <w:sz w:val="28"/>
+          <w:szCs w:val="28"/>
+        </w:rPr>
+        <w:tab/>
+      </w:r>
+      <w:r>
+        <w:rPr>
+          <w:rFonts w:ascii="Arial" w:hAnsi="Arial" w:cs="Arial"/>
+          <w:bCs/>
+          <w:sz w:val="28"/>
+          <w:szCs w:val="28"/>
+          <w:lang w:val="ru-RU"/>
+        </w:rPr>
+        <w:t xml:space="preserve">Як </w:t>
+      </w:r>
+      <w:proofErr w:type="spellStart"/>
+      <w:r>
+        <w:rPr>
+          <w:rFonts w:ascii="Arial" w:hAnsi="Arial" w:cs="Arial"/>
+          <w:bCs/>
+          <w:sz w:val="28"/>
+          <w:szCs w:val="28"/>
+          <w:lang w:val="ru-RU"/>
+        </w:rPr>
+        <w:t>бачимо</w:t>
+      </w:r>
+      <w:proofErr w:type="spellEnd"/>
+      <w:r>
+        <w:rPr>
+          <w:rFonts w:ascii="Arial" w:hAnsi="Arial" w:cs="Arial"/>
+          <w:bCs/>
+          <w:sz w:val="28"/>
+          <w:szCs w:val="28"/>
+          <w:lang w:val="ru-RU"/>
+        </w:rPr>
+        <w:t xml:space="preserve">, метод </w:t>
+      </w:r>
+      <w:proofErr w:type="spellStart"/>
+      <w:r>
+        <w:rPr>
+          <w:rFonts w:ascii="Arial" w:hAnsi="Arial" w:cs="Arial"/>
+          <w:bCs/>
+          <w:sz w:val="28"/>
+          <w:szCs w:val="28"/>
+          <w:lang w:val="ru-RU"/>
+        </w:rPr>
+        <w:t>вичерпав</w:t>
+      </w:r>
+      <w:proofErr w:type="spellEnd"/>
+      <w:r>
+        <w:rPr>
+          <w:rFonts w:ascii="Arial" w:hAnsi="Arial" w:cs="Arial"/>
+          <w:bCs/>
+          <w:sz w:val="28"/>
+          <w:szCs w:val="28"/>
+          <w:lang w:val="ru-RU"/>
+        </w:rPr>
+        <w:t xml:space="preserve"> </w:t>
+      </w:r>
+      <w:proofErr w:type="spellStart"/>
+      <w:r>
+        <w:rPr>
+          <w:rFonts w:ascii="Arial" w:hAnsi="Arial" w:cs="Arial"/>
+          <w:bCs/>
+          <w:sz w:val="28"/>
+          <w:szCs w:val="28"/>
+          <w:lang w:val="ru-RU"/>
+        </w:rPr>
+        <w:t>усі</w:t>
+      </w:r>
+      <w:proofErr w:type="spellEnd"/>
+      <w:r>
+        <w:rPr>
+          <w:rFonts w:ascii="Arial" w:hAnsi="Arial" w:cs="Arial"/>
+          <w:bCs/>
+          <w:sz w:val="28"/>
+          <w:szCs w:val="28"/>
+          <w:lang w:val="ru-RU"/>
+        </w:rPr>
+        <w:t xml:space="preserve"> </w:t>
+      </w:r>
+      <w:proofErr w:type="spellStart"/>
+      <w:r>
+        <w:rPr>
+          <w:rFonts w:ascii="Arial" w:hAnsi="Arial" w:cs="Arial"/>
+          <w:bCs/>
+          <w:sz w:val="28"/>
+          <w:szCs w:val="28"/>
+          <w:lang w:val="ru-RU"/>
+        </w:rPr>
+        <w:t>Свої</w:t>
+      </w:r>
+      <w:proofErr w:type="spellEnd"/>
+      <w:r>
+        <w:rPr>
+          <w:rFonts w:ascii="Arial" w:hAnsi="Arial" w:cs="Arial"/>
+          <w:bCs/>
+          <w:sz w:val="28"/>
+          <w:szCs w:val="28"/>
+          <w:lang w:val="ru-RU"/>
+        </w:rPr>
+        <w:t xml:space="preserve"> </w:t>
+      </w:r>
+      <w:proofErr w:type="spellStart"/>
+      <w:r>
+        <w:rPr>
+          <w:rFonts w:ascii="Arial" w:hAnsi="Arial" w:cs="Arial"/>
+          <w:bCs/>
+          <w:sz w:val="28"/>
+          <w:szCs w:val="28"/>
+          <w:lang w:val="ru-RU"/>
+        </w:rPr>
+        <w:t>спроби</w:t>
+      </w:r>
+      <w:proofErr w:type="spellEnd"/>
+      <w:r>
+        <w:rPr>
+          <w:rFonts w:ascii="Arial" w:hAnsi="Arial" w:cs="Arial"/>
+          <w:bCs/>
+          <w:sz w:val="28"/>
+          <w:szCs w:val="28"/>
+          <w:lang w:val="ru-RU"/>
+        </w:rPr>
+        <w:t xml:space="preserve"> для </w:t>
+      </w:r>
+      <w:proofErr w:type="spellStart"/>
+      <w:r>
+        <w:rPr>
+          <w:rFonts w:ascii="Arial" w:hAnsi="Arial" w:cs="Arial"/>
+          <w:bCs/>
+          <w:sz w:val="28"/>
+          <w:szCs w:val="28"/>
+          <w:lang w:val="ru-RU"/>
+        </w:rPr>
+        <w:t>запису</w:t>
+      </w:r>
+      <w:proofErr w:type="spellEnd"/>
+      <w:r>
+        <w:rPr>
+          <w:rFonts w:ascii="Arial" w:hAnsi="Arial" w:cs="Arial"/>
+          <w:bCs/>
+          <w:sz w:val="28"/>
+          <w:szCs w:val="28"/>
+          <w:lang w:val="ru-RU"/>
+        </w:rPr>
+        <w:t xml:space="preserve"> тексту до файлу та/</w:t>
+      </w:r>
+      <w:proofErr w:type="spellStart"/>
+      <w:r>
+        <w:rPr>
+          <w:rFonts w:ascii="Arial" w:hAnsi="Arial" w:cs="Arial"/>
+          <w:bCs/>
+          <w:sz w:val="28"/>
+          <w:szCs w:val="28"/>
+          <w:lang w:val="ru-RU"/>
+        </w:rPr>
+        <w:t>або</w:t>
+      </w:r>
+      <w:proofErr w:type="spellEnd"/>
+      <w:r>
+        <w:rPr>
+          <w:rFonts w:ascii="Arial" w:hAnsi="Arial" w:cs="Arial"/>
+          <w:bCs/>
+          <w:sz w:val="28"/>
+          <w:szCs w:val="28"/>
+          <w:lang w:val="ru-RU"/>
+        </w:rPr>
+        <w:t xml:space="preserve"> </w:t>
+      </w:r>
+      <w:proofErr w:type="spellStart"/>
+      <w:r>
+        <w:rPr>
+          <w:rFonts w:ascii="Arial" w:hAnsi="Arial" w:cs="Arial"/>
+          <w:bCs/>
+          <w:sz w:val="28"/>
+          <w:szCs w:val="28"/>
+          <w:lang w:val="ru-RU"/>
+        </w:rPr>
+        <w:t>створення</w:t>
+      </w:r>
+      <w:proofErr w:type="spellEnd"/>
+      <w:r>
+        <w:rPr>
+          <w:rFonts w:ascii="Arial" w:hAnsi="Arial" w:cs="Arial"/>
+          <w:bCs/>
+          <w:sz w:val="28"/>
+          <w:szCs w:val="28"/>
+          <w:lang w:val="ru-RU"/>
+        </w:rPr>
+        <w:t xml:space="preserve"> самого документу, через </w:t>
+      </w:r>
+      <w:proofErr w:type="spellStart"/>
+      <w:r>
+        <w:rPr>
+          <w:rFonts w:ascii="Arial" w:hAnsi="Arial" w:cs="Arial"/>
+          <w:bCs/>
+          <w:sz w:val="28"/>
+          <w:szCs w:val="28"/>
+          <w:lang w:val="ru-RU"/>
+        </w:rPr>
+        <w:t>що</w:t>
+      </w:r>
+      <w:proofErr w:type="spellEnd"/>
+      <w:r>
+        <w:rPr>
+          <w:rFonts w:ascii="Arial" w:hAnsi="Arial" w:cs="Arial"/>
+          <w:bCs/>
+          <w:sz w:val="28"/>
+          <w:szCs w:val="28"/>
+          <w:lang w:val="ru-RU"/>
+        </w:rPr>
+        <w:t xml:space="preserve"> й </w:t>
+      </w:r>
+      <w:proofErr w:type="spellStart"/>
+      <w:r>
+        <w:rPr>
+          <w:rFonts w:ascii="Arial" w:hAnsi="Arial" w:cs="Arial"/>
+          <w:bCs/>
+          <w:sz w:val="28"/>
+          <w:szCs w:val="28"/>
+          <w:lang w:val="ru-RU"/>
+        </w:rPr>
+        <w:t>видав</w:t>
+      </w:r>
+      <w:proofErr w:type="spellEnd"/>
+      <w:r>
+        <w:rPr>
+          <w:rFonts w:ascii="Arial" w:hAnsi="Arial" w:cs="Arial"/>
+          <w:bCs/>
+          <w:sz w:val="28"/>
+          <w:szCs w:val="28"/>
+          <w:lang w:val="ru-RU"/>
+        </w:rPr>
+        <w:t xml:space="preserve"> </w:t>
+      </w:r>
+      <w:proofErr w:type="gramStart"/>
+      <w:r>
+        <w:rPr>
+          <w:rFonts w:ascii="Arial" w:hAnsi="Arial" w:cs="Arial"/>
+          <w:bCs/>
+          <w:sz w:val="28"/>
+          <w:szCs w:val="28"/>
+          <w:lang w:val="ru-RU"/>
+        </w:rPr>
+        <w:t>Нам</w:t>
+      </w:r>
+      <w:proofErr w:type="gramEnd"/>
+      <w:r>
+        <w:rPr>
+          <w:rFonts w:ascii="Arial" w:hAnsi="Arial" w:cs="Arial"/>
+          <w:bCs/>
+          <w:sz w:val="28"/>
+          <w:szCs w:val="28"/>
+          <w:lang w:val="ru-RU"/>
+        </w:rPr>
+        <w:t xml:space="preserve"> </w:t>
+      </w:r>
+      <w:r>
+        <w:rPr>
+          <w:rFonts w:ascii="Arial" w:hAnsi="Arial" w:cs="Arial"/>
+          <w:bCs/>
+          <w:sz w:val="28"/>
+          <w:szCs w:val="28"/>
+          <w:lang w:val="en-US"/>
+        </w:rPr>
+        <w:t>“False”</w:t>
+      </w:r>
+      <w:r>
+        <w:rPr>
+          <w:rFonts w:ascii="Arial" w:hAnsi="Arial" w:cs="Arial"/>
+          <w:bCs/>
+          <w:sz w:val="28"/>
+          <w:szCs w:val="28"/>
+          <w:lang w:val="en-US"/>
+        </w:rPr>
+        <w:t xml:space="preserve">. </w:t>
+      </w:r>
+      <w:r>
+        <w:rPr>
+          <w:rFonts w:ascii="Arial" w:hAnsi="Arial" w:cs="Arial"/>
+          <w:bCs/>
+          <w:sz w:val="28"/>
+          <w:szCs w:val="28"/>
+        </w:rPr>
+        <w:t>А як відреагує на від’ємне значення?</w:t>
+      </w:r>
+    </w:p>
+    <w:p>
+      <w:pPr>
+        <w:autoSpaceDE w:val="0"/>
+        <w:autoSpaceDN w:val="0"/>
+        <w:adjustRightInd w:val="0"/>
+        <w:spacing w:line="360" w:lineRule="auto"/>
+        <w:jc w:val="center"/>
+        <w:rPr>
+          <w:rFonts w:ascii="Arial" w:hAnsi="Arial" w:cs="Arial"/>
+          <w:bCs/>
+          <w:sz w:val="28"/>
+          <w:szCs w:val="28"/>
+        </w:rPr>
+      </w:pPr>
+      <w:r>
+        <w:rPr>
+          <w:rFonts w:ascii="Arial" w:hAnsi="Arial" w:cs="Arial"/>
+          <w:bCs/>
+          <w:sz w:val="28"/>
+          <w:szCs w:val="28"/>
+        </w:rPr>
+        <w:drawing>
+          <wp:inline distT="0" distB="0" distL="0" distR="0" wp14:anchorId="3B990012" wp14:editId="0AA7ADC8">
+            <wp:extent cx="6718645" cy="869995"/>
+            <wp:effectExtent l="0" t="0" r="6350" b="6350"/>
+            <wp:docPr id="54" name="Рисунок 54"/>
+            <wp:cNvGraphicFramePr>
+              <a:graphicFrameLocks xmlns:a="http://schemas.openxmlformats.org/drawingml/2006/main" noChangeAspect="1"/>
+            </wp:cNvGraphicFramePr>
+            <a:graphic xmlns:a="http://schemas.openxmlformats.org/drawingml/2006/main">
+              <a:graphicData uri="http://schemas.openxmlformats.org/drawingml/2006/picture">
+                <pic:pic xmlns:pic="http://schemas.openxmlformats.org/drawingml/2006/picture">
+                  <pic:nvPicPr>
+                    <pic:cNvPr id="1" name=""/>
+                    <pic:cNvPicPr/>
+                  </pic:nvPicPr>
+                  <pic:blipFill>
+                    <a:blip r:embed="rId55"/>
+                    <a:stretch>
+                      <a:fillRect/>
+                    </a:stretch>
+                  </pic:blipFill>
+                  <pic:spPr>
+                    <a:xfrm>
+                      <a:off x="0" y="0"/>
+                      <a:ext cx="6718645" cy="869995"/>
+                    </a:xfrm>
+                    <a:prstGeom prst="rect">
+                      <a:avLst/>
+                    </a:prstGeom>
+                  </pic:spPr>
+                </pic:pic>
+              </a:graphicData>
+            </a:graphic>
+          </wp:inline>
+        </w:drawing>
+      </w:r>
+    </w:p>
+    <w:p>
+      <w:pPr>
+        <w:autoSpaceDE w:val="0"/>
+        <w:autoSpaceDN w:val="0"/>
+        <w:adjustRightInd w:val="0"/>
+        <w:spacing w:line="360" w:lineRule="auto"/>
+        <w:rPr>
+          <w:rFonts w:ascii="Arial" w:hAnsi="Arial" w:cs="Arial"/>
+          <w:bCs/>
+          <w:sz w:val="28"/>
+          <w:szCs w:val="28"/>
+        </w:rPr>
+      </w:pPr>
+      <w:r>
+        <w:rPr>
+          <w:rFonts w:ascii="Arial" w:hAnsi="Arial" w:cs="Arial"/>
+          <w:bCs/>
+          <w:sz w:val="28"/>
+          <w:szCs w:val="28"/>
+        </w:rPr>
+        <w:tab/>
+        <w:t>Результат не змінився. Добре, тепер спробуємо записати щось більше:</w:t>
+      </w:r>
+    </w:p>
+    <w:p>
+      <w:pPr>
+        <w:autoSpaceDE w:val="0"/>
+        <w:autoSpaceDN w:val="0"/>
+        <w:adjustRightInd w:val="0"/>
+        <w:spacing w:line="360" w:lineRule="auto"/>
+        <w:jc w:val="center"/>
+        <w:rPr>
+          <w:rFonts w:ascii="Arial" w:hAnsi="Arial" w:cs="Arial"/>
+          <w:bCs/>
+          <w:sz w:val="28"/>
+          <w:szCs w:val="28"/>
+        </w:rPr>
+      </w:pPr>
+      <w:r>
+        <w:rPr>
+          <w:rFonts w:ascii="Arial" w:hAnsi="Arial" w:cs="Arial"/>
+          <w:bCs/>
+          <w:sz w:val="28"/>
+          <w:szCs w:val="28"/>
+        </w:rPr>
+        <w:drawing>
+          <wp:inline distT="0" distB="0" distL="0" distR="0" wp14:anchorId="3823E1FC" wp14:editId="6DD0B3C2">
+            <wp:extent cx="6693244" cy="1409772"/>
+            <wp:effectExtent l="0" t="0" r="0" b="0"/>
+            <wp:docPr id="55" name="Рисунок 55"/>
+            <wp:cNvGraphicFramePr>
+              <a:graphicFrameLocks xmlns:a="http://schemas.openxmlformats.org/drawingml/2006/main" noChangeAspect="1"/>
+            </wp:cNvGraphicFramePr>
+            <a:graphic xmlns:a="http://schemas.openxmlformats.org/drawingml/2006/main">
+              <a:graphicData uri="http://schemas.openxmlformats.org/drawingml/2006/picture">
+                <pic:pic xmlns:pic="http://schemas.openxmlformats.org/drawingml/2006/picture">
+                  <pic:nvPicPr>
+                    <pic:cNvPr id="1" name=""/>
+                    <pic:cNvPicPr/>
+                  </pic:nvPicPr>
+                  <pic:blipFill>
+                    <a:blip r:embed="rId56"/>
+                    <a:stretch>
+                      <a:fillRect/>
+                    </a:stretch>
+                  </pic:blipFill>
+                  <pic:spPr>
+                    <a:xfrm>
+                      <a:off x="0" y="0"/>
+                      <a:ext cx="6693244" cy="1409772"/>
+                    </a:xfrm>
+                    <a:prstGeom prst="rect">
+                      <a:avLst/>
+                    </a:prstGeom>
+                  </pic:spPr>
+                </pic:pic>
+              </a:graphicData>
+            </a:graphic>
+          </wp:inline>
+        </w:drawing>
+      </w:r>
+    </w:p>
+    <w:p>
+      <w:pPr>
+        <w:autoSpaceDE w:val="0"/>
+        <w:autoSpaceDN w:val="0"/>
+        <w:adjustRightInd w:val="0"/>
+        <w:spacing w:line="360" w:lineRule="auto"/>
+        <w:rPr>
+          <w:rFonts w:ascii="Arial" w:hAnsi="Arial" w:cs="Arial"/>
+          <w:bCs/>
+          <w:sz w:val="28"/>
+          <w:szCs w:val="28"/>
+        </w:rPr>
+      </w:pPr>
+      <w:r>
+        <w:rPr>
+          <w:rFonts w:ascii="Arial" w:hAnsi="Arial" w:cs="Arial"/>
+          <w:bCs/>
+          <w:sz w:val="28"/>
+          <w:szCs w:val="28"/>
+        </w:rPr>
+        <w:tab/>
+        <w:t xml:space="preserve">Результат показує, </w:t>
+      </w:r>
+      <w:r>
+        <w:rPr>
+          <w:rFonts w:ascii="Arial" w:hAnsi="Arial" w:cs="Arial"/>
+          <w:bCs/>
+          <w:sz w:val="28"/>
+          <w:szCs w:val="28"/>
+        </w:rPr>
+        <w:t xml:space="preserve">що </w:t>
+      </w:r>
+      <w:bookmarkStart w:id="0" w:name="_GoBack"/>
+      <w:bookmarkEnd w:id="0"/>
+      <w:r>
+        <w:rPr>
+          <w:rFonts w:ascii="Arial" w:hAnsi="Arial" w:cs="Arial"/>
+          <w:bCs/>
+          <w:sz w:val="28"/>
+          <w:szCs w:val="28"/>
+        </w:rPr>
+        <w:t>функція виконалася успішно</w:t>
+      </w:r>
     </w:p>
     <w:p>
       <w:pPr>
@@ -9676,7 +10722,7 @@
 </file>
 
 <file path=customXml/itemProps1.xml><?xml version="1.0" encoding="utf-8"?>
-<ds:datastoreItem xmlns:ds="http://schemas.openxmlformats.org/officeDocument/2006/customXml" ds:itemID="{99CFB5E9-DF78-4AAA-9318-5D557F01017B}">
+<ds:datastoreItem xmlns:ds="http://schemas.openxmlformats.org/officeDocument/2006/customXml" ds:itemID="{19162367-BF87-4D31-BD81-C914E9492B61}">
   <ds:schemaRefs>
     <ds:schemaRef ds:uri="http://schemas.openxmlformats.org/officeDocument/2006/bibliography"/>
   </ds:schemaRefs>

</xml_diff>

<commit_message>
✨: try to break TryWrite 3
</commit_message>
<xml_diff>
--- a/Labs/Lab2/Lab2-Dominskyi-Valentyn-IP93.docx
+++ b/Labs/Lab2/Lab2-Dominskyi-Valentyn-IP93.docx
@@ -7924,36 +7924,32 @@
           <w:szCs w:val="28"/>
         </w:rPr>
         <w:tab/>
-        <w:t>Мені це здалося трішки дивним, оскільки я точно бачив</w:t>
-      </w:r>
-      <w:r>
-        <w:rPr>
-          <w:rFonts w:ascii="Arial" w:hAnsi="Arial" w:cs="Arial"/>
-          <w:bCs/>
-          <w:sz w:val="28"/>
-          <w:szCs w:val="28"/>
-        </w:rPr>
-        <w:t xml:space="preserve"> метод </w:t>
-      </w:r>
-      <w:proofErr w:type="spellStart"/>
-      <w:r>
-        <w:rPr>
-          <w:rFonts w:ascii="Arial" w:hAnsi="Arial" w:cs="Arial"/>
-          <w:bCs/>
-          <w:sz w:val="28"/>
-          <w:szCs w:val="28"/>
-          <w:lang w:val="en-US"/>
-        </w:rPr>
-        <w:t>MkDir</w:t>
-      </w:r>
-      <w:proofErr w:type="spellEnd"/>
-      <w:r>
-        <w:rPr>
-          <w:rFonts w:ascii="Arial" w:hAnsi="Arial" w:cs="Arial"/>
-          <w:bCs/>
-          <w:sz w:val="28"/>
-          <w:szCs w:val="28"/>
-          <w:lang w:val="en-US"/>
+      </w:r>
+      <w:r>
+        <w:rPr>
+          <w:rFonts w:ascii="Arial" w:hAnsi="Arial" w:cs="Arial"/>
+          <w:bCs/>
+          <w:sz w:val="28"/>
+          <w:szCs w:val="28"/>
+        </w:rPr>
+        <w:t xml:space="preserve">Видно, що </w:t>
+      </w:r>
+      <w:r>
+        <w:rPr>
+          <w:rFonts w:ascii="Arial" w:hAnsi="Arial" w:cs="Arial"/>
+          <w:bCs/>
+          <w:sz w:val="28"/>
+          <w:szCs w:val="28"/>
+          <w:lang w:val="en-US"/>
+        </w:rPr>
+        <w:t>Visual Studio</w:t>
+      </w:r>
+      <w:r>
+        <w:rPr>
+          <w:rFonts w:ascii="Arial" w:hAnsi="Arial" w:cs="Arial"/>
+          <w:bCs/>
+          <w:sz w:val="28"/>
+          <w:szCs w:val="28"/>
         </w:rPr>
         <w:t xml:space="preserve"> </w:t>
       </w:r>
@@ -7964,37 +7960,8 @@
           <w:sz w:val="28"/>
           <w:szCs w:val="28"/>
         </w:rPr>
-        <w:t xml:space="preserve">з </w:t>
-      </w:r>
-      <w:r>
-        <w:rPr>
-          <w:rFonts w:ascii="Arial" w:hAnsi="Arial" w:cs="Arial"/>
-          <w:bCs/>
-          <w:sz w:val="28"/>
-          <w:szCs w:val="28"/>
-        </w:rPr>
-        <w:t>описом</w:t>
-      </w:r>
-      <w:r>
-        <w:rPr>
-          <w:rFonts w:ascii="Arial" w:hAnsi="Arial" w:cs="Arial"/>
-          <w:bCs/>
-          <w:sz w:val="28"/>
-          <w:szCs w:val="28"/>
-        </w:rPr>
-        <w:t xml:space="preserve"> «</w:t>
-      </w:r>
-      <w:proofErr w:type="spellStart"/>
-      <w:r>
-        <w:rPr>
-          <w:rFonts w:ascii="Arial" w:hAnsi="Arial" w:cs="Arial"/>
-          <w:bCs/>
-          <w:sz w:val="28"/>
-          <w:szCs w:val="28"/>
-        </w:rPr>
-        <w:t>Creates</w:t>
-      </w:r>
-      <w:proofErr w:type="spellEnd"/>
+        <w:t>скаржиться</w:t>
+      </w:r>
       <w:r>
         <w:rPr>
           <w:rFonts w:ascii="Arial" w:hAnsi="Arial" w:cs="Arial"/>
@@ -8004,34 +7971,33 @@
         </w:rPr>
         <w:t xml:space="preserve"> </w:t>
       </w:r>
-      <w:proofErr w:type="spellStart"/>
-      <w:r>
-        <w:rPr>
-          <w:rFonts w:ascii="Arial" w:hAnsi="Arial" w:cs="Arial"/>
-          <w:bCs/>
-          <w:sz w:val="28"/>
-          <w:szCs w:val="28"/>
-        </w:rPr>
-        <w:t>Directory</w:t>
-      </w:r>
-      <w:proofErr w:type="spellEnd"/>
-      <w:r>
-        <w:rPr>
-          <w:rFonts w:ascii="Arial" w:hAnsi="Arial" w:cs="Arial"/>
-          <w:bCs/>
-          <w:sz w:val="28"/>
-          <w:szCs w:val="28"/>
-        </w:rPr>
-        <w:t>»</w:t>
-      </w:r>
-      <w:r>
-        <w:rPr>
-          <w:rFonts w:ascii="Arial" w:hAnsi="Arial" w:cs="Arial"/>
-          <w:bCs/>
-          <w:sz w:val="28"/>
-          <w:szCs w:val="28"/>
-        </w:rPr>
-        <w:t xml:space="preserve">. </w:t>
+      <w:r>
+        <w:rPr>
+          <w:rFonts w:ascii="Arial" w:hAnsi="Arial" w:cs="Arial"/>
+          <w:bCs/>
+          <w:sz w:val="28"/>
+          <w:szCs w:val="28"/>
+        </w:rPr>
+        <w:t>на неправильний шлях</w:t>
+      </w:r>
+      <w:r>
+        <w:rPr>
+          <w:rFonts w:ascii="Arial" w:hAnsi="Arial" w:cs="Arial"/>
+          <w:bCs/>
+          <w:sz w:val="28"/>
+          <w:szCs w:val="28"/>
+          <w:lang w:val="en-US"/>
+        </w:rPr>
+        <w:t>.</w:t>
+      </w:r>
+      <w:r>
+        <w:rPr>
+          <w:rFonts w:ascii="Arial" w:hAnsi="Arial" w:cs="Arial"/>
+          <w:bCs/>
+          <w:sz w:val="28"/>
+          <w:szCs w:val="28"/>
+        </w:rPr>
+        <w:t xml:space="preserve"> </w:t>
       </w:r>
     </w:p>
     <w:p>
@@ -8601,17 +8567,826 @@
         </w:rPr>
         <w:t xml:space="preserve">що </w:t>
       </w:r>
+      <w:r>
+        <w:rPr>
+          <w:rFonts w:ascii="Arial" w:hAnsi="Arial" w:cs="Arial"/>
+          <w:bCs/>
+          <w:sz w:val="28"/>
+          <w:szCs w:val="28"/>
+        </w:rPr>
+        <w:t>функція виконалася успішно</w:t>
+      </w:r>
+      <w:r>
+        <w:rPr>
+          <w:rFonts w:ascii="Arial" w:hAnsi="Arial" w:cs="Arial"/>
+          <w:bCs/>
+          <w:sz w:val="28"/>
+          <w:szCs w:val="28"/>
+        </w:rPr>
+        <w:t>.</w:t>
+      </w:r>
+      <w:r>
+        <w:rPr>
+          <w:rFonts w:ascii="Arial" w:hAnsi="Arial" w:cs="Arial"/>
+          <w:bCs/>
+          <w:sz w:val="28"/>
+          <w:szCs w:val="28"/>
+          <w:lang w:val="en-US"/>
+        </w:rPr>
+        <w:t xml:space="preserve"> </w:t>
+      </w:r>
+      <w:r>
+        <w:rPr>
+          <w:rFonts w:ascii="Arial" w:hAnsi="Arial" w:cs="Arial"/>
+          <w:bCs/>
+          <w:sz w:val="28"/>
+          <w:szCs w:val="28"/>
+        </w:rPr>
+        <w:t>Тепер зробимо те саме, але без екземплярів</w:t>
+      </w:r>
+      <w:r>
+        <w:rPr>
+          <w:rFonts w:ascii="Arial" w:hAnsi="Arial" w:cs="Arial"/>
+          <w:bCs/>
+          <w:sz w:val="28"/>
+          <w:szCs w:val="28"/>
+        </w:rPr>
+        <w:t>:</w:t>
+      </w:r>
+    </w:p>
+    <w:p>
+      <w:pPr>
+        <w:autoSpaceDE w:val="0"/>
+        <w:autoSpaceDN w:val="0"/>
+        <w:adjustRightInd w:val="0"/>
+        <w:spacing w:line="360" w:lineRule="auto"/>
+        <w:jc w:val="center"/>
+        <w:rPr>
+          <w:rFonts w:ascii="Arial" w:hAnsi="Arial" w:cs="Arial"/>
+          <w:bCs/>
+          <w:sz w:val="28"/>
+          <w:szCs w:val="28"/>
+          <w:lang w:val="en-US"/>
+        </w:rPr>
+      </w:pPr>
+      <w:r>
+        <w:rPr>
+          <w:rFonts w:ascii="Arial" w:hAnsi="Arial" w:cs="Arial"/>
+          <w:bCs/>
+          <w:sz w:val="28"/>
+          <w:szCs w:val="28"/>
+          <w:lang w:val="en-US"/>
+        </w:rPr>
+        <w:drawing>
+          <wp:inline distT="0" distB="0" distL="0" distR="0" wp14:anchorId="5907D5E3" wp14:editId="2C0F3687">
+            <wp:extent cx="4775445" cy="990651"/>
+            <wp:effectExtent l="0" t="0" r="6350" b="0"/>
+            <wp:docPr id="56" name="Рисунок 56"/>
+            <wp:cNvGraphicFramePr>
+              <a:graphicFrameLocks xmlns:a="http://schemas.openxmlformats.org/drawingml/2006/main" noChangeAspect="1"/>
+            </wp:cNvGraphicFramePr>
+            <a:graphic xmlns:a="http://schemas.openxmlformats.org/drawingml/2006/main">
+              <a:graphicData uri="http://schemas.openxmlformats.org/drawingml/2006/picture">
+                <pic:pic xmlns:pic="http://schemas.openxmlformats.org/drawingml/2006/picture">
+                  <pic:nvPicPr>
+                    <pic:cNvPr id="1" name=""/>
+                    <pic:cNvPicPr/>
+                  </pic:nvPicPr>
+                  <pic:blipFill>
+                    <a:blip r:embed="rId57"/>
+                    <a:stretch>
+                      <a:fillRect/>
+                    </a:stretch>
+                  </pic:blipFill>
+                  <pic:spPr>
+                    <a:xfrm>
+                      <a:off x="0" y="0"/>
+                      <a:ext cx="4775445" cy="990651"/>
+                    </a:xfrm>
+                    <a:prstGeom prst="rect">
+                      <a:avLst/>
+                    </a:prstGeom>
+                  </pic:spPr>
+                </pic:pic>
+              </a:graphicData>
+            </a:graphic>
+          </wp:inline>
+        </w:drawing>
+      </w:r>
+    </w:p>
+    <w:p>
+      <w:pPr>
+        <w:spacing w:after="200" w:line="276" w:lineRule="auto"/>
+        <w:rPr>
+          <w:rFonts w:ascii="Arial" w:hAnsi="Arial" w:cs="Arial"/>
+          <w:bCs/>
+          <w:sz w:val="28"/>
+          <w:szCs w:val="28"/>
+          <w:lang w:val="en-US"/>
+        </w:rPr>
+      </w:pPr>
+      <w:r>
+        <w:rPr>
+          <w:rFonts w:ascii="Arial" w:hAnsi="Arial" w:cs="Arial"/>
+          <w:bCs/>
+          <w:sz w:val="28"/>
+          <w:szCs w:val="28"/>
+          <w:lang w:val="en-US"/>
+        </w:rPr>
+        <w:br w:type="page"/>
+      </w:r>
+    </w:p>
+    <w:p>
+      <w:pPr>
+        <w:autoSpaceDE w:val="0"/>
+        <w:autoSpaceDN w:val="0"/>
+        <w:adjustRightInd w:val="0"/>
+        <w:spacing w:line="360" w:lineRule="auto"/>
+        <w:jc w:val="center"/>
+        <w:rPr>
+          <w:rFonts w:ascii="Arial" w:hAnsi="Arial" w:cs="Arial"/>
+          <w:bCs/>
+          <w:sz w:val="28"/>
+          <w:szCs w:val="28"/>
+          <w:lang w:val="en-US"/>
+        </w:rPr>
+      </w:pPr>
+      <w:r>
+        <w:rPr>
+          <w:rFonts w:ascii="Arial" w:hAnsi="Arial" w:cs="Arial"/>
+          <w:bCs/>
+          <w:sz w:val="28"/>
+          <w:szCs w:val="28"/>
+          <w:lang w:val="en-US"/>
+        </w:rPr>
+        <w:lastRenderedPageBreak/>
+        <w:drawing>
+          <wp:inline distT="0" distB="0" distL="0" distR="0" wp14:anchorId="78531D59" wp14:editId="2997637E">
+            <wp:extent cx="4762745" cy="927148"/>
+            <wp:effectExtent l="0" t="0" r="0" b="6350"/>
+            <wp:docPr id="57" name="Рисунок 57"/>
+            <wp:cNvGraphicFramePr>
+              <a:graphicFrameLocks xmlns:a="http://schemas.openxmlformats.org/drawingml/2006/main" noChangeAspect="1"/>
+            </wp:cNvGraphicFramePr>
+            <a:graphic xmlns:a="http://schemas.openxmlformats.org/drawingml/2006/main">
+              <a:graphicData uri="http://schemas.openxmlformats.org/drawingml/2006/picture">
+                <pic:pic xmlns:pic="http://schemas.openxmlformats.org/drawingml/2006/picture">
+                  <pic:nvPicPr>
+                    <pic:cNvPr id="1" name=""/>
+                    <pic:cNvPicPr/>
+                  </pic:nvPicPr>
+                  <pic:blipFill>
+                    <a:blip r:embed="rId58"/>
+                    <a:stretch>
+                      <a:fillRect/>
+                    </a:stretch>
+                  </pic:blipFill>
+                  <pic:spPr>
+                    <a:xfrm>
+                      <a:off x="0" y="0"/>
+                      <a:ext cx="4762745" cy="927148"/>
+                    </a:xfrm>
+                    <a:prstGeom prst="rect">
+                      <a:avLst/>
+                    </a:prstGeom>
+                  </pic:spPr>
+                </pic:pic>
+              </a:graphicData>
+            </a:graphic>
+          </wp:inline>
+        </w:drawing>
+      </w:r>
+    </w:p>
+    <w:p>
+      <w:pPr>
+        <w:autoSpaceDE w:val="0"/>
+        <w:autoSpaceDN w:val="0"/>
+        <w:adjustRightInd w:val="0"/>
+        <w:spacing w:line="360" w:lineRule="auto"/>
+        <w:jc w:val="center"/>
+        <w:rPr>
+          <w:rFonts w:ascii="Arial" w:hAnsi="Arial" w:cs="Arial"/>
+          <w:bCs/>
+          <w:sz w:val="28"/>
+          <w:szCs w:val="28"/>
+          <w:lang w:val="en-US"/>
+        </w:rPr>
+      </w:pPr>
+      <w:r>
+        <w:rPr>
+          <w:rFonts w:ascii="Arial" w:hAnsi="Arial" w:cs="Arial"/>
+          <w:bCs/>
+          <w:sz w:val="28"/>
+          <w:szCs w:val="28"/>
+          <w:lang w:val="en-US"/>
+        </w:rPr>
+        <w:drawing>
+          <wp:inline distT="0" distB="0" distL="0" distR="0" wp14:anchorId="38DD4EDD" wp14:editId="0D40B3CA">
+            <wp:extent cx="4680191" cy="1562180"/>
+            <wp:effectExtent l="0" t="0" r="6350" b="0"/>
+            <wp:docPr id="58" name="Рисунок 58"/>
+            <wp:cNvGraphicFramePr>
+              <a:graphicFrameLocks xmlns:a="http://schemas.openxmlformats.org/drawingml/2006/main" noChangeAspect="1"/>
+            </wp:cNvGraphicFramePr>
+            <a:graphic xmlns:a="http://schemas.openxmlformats.org/drawingml/2006/main">
+              <a:graphicData uri="http://schemas.openxmlformats.org/drawingml/2006/picture">
+                <pic:pic xmlns:pic="http://schemas.openxmlformats.org/drawingml/2006/picture">
+                  <pic:nvPicPr>
+                    <pic:cNvPr id="1" name=""/>
+                    <pic:cNvPicPr/>
+                  </pic:nvPicPr>
+                  <pic:blipFill>
+                    <a:blip r:embed="rId59"/>
+                    <a:stretch>
+                      <a:fillRect/>
+                    </a:stretch>
+                  </pic:blipFill>
+                  <pic:spPr>
+                    <a:xfrm>
+                      <a:off x="0" y="0"/>
+                      <a:ext cx="4680191" cy="1562180"/>
+                    </a:xfrm>
+                    <a:prstGeom prst="rect">
+                      <a:avLst/>
+                    </a:prstGeom>
+                  </pic:spPr>
+                </pic:pic>
+              </a:graphicData>
+            </a:graphic>
+          </wp:inline>
+        </w:drawing>
+      </w:r>
+    </w:p>
+    <w:p>
+      <w:pPr>
+        <w:autoSpaceDE w:val="0"/>
+        <w:autoSpaceDN w:val="0"/>
+        <w:adjustRightInd w:val="0"/>
+        <w:spacing w:line="360" w:lineRule="auto"/>
+        <w:rPr>
+          <w:rFonts w:ascii="Arial" w:hAnsi="Arial" w:cs="Arial"/>
+          <w:bCs/>
+          <w:sz w:val="28"/>
+          <w:szCs w:val="28"/>
+        </w:rPr>
+      </w:pPr>
+      <w:r>
+        <w:rPr>
+          <w:rFonts w:ascii="Arial" w:hAnsi="Arial" w:cs="Arial"/>
+          <w:bCs/>
+          <w:sz w:val="28"/>
+          <w:szCs w:val="28"/>
+        </w:rPr>
+        <w:tab/>
+        <w:t>Результати виявилися ідентичними до минулих.</w:t>
+      </w:r>
+    </w:p>
+    <w:p>
+      <w:pPr>
+        <w:autoSpaceDE w:val="0"/>
+        <w:autoSpaceDN w:val="0"/>
+        <w:adjustRightInd w:val="0"/>
+        <w:spacing w:line="360" w:lineRule="auto"/>
+        <w:rPr>
+          <w:rFonts w:ascii="Arial" w:hAnsi="Arial" w:cs="Arial"/>
+          <w:bCs/>
+          <w:sz w:val="28"/>
+          <w:szCs w:val="28"/>
+        </w:rPr>
+      </w:pPr>
+      <w:r>
+        <w:rPr>
+          <w:rFonts w:ascii="Arial" w:hAnsi="Arial" w:cs="Arial"/>
+          <w:bCs/>
+          <w:sz w:val="28"/>
+          <w:szCs w:val="28"/>
+        </w:rPr>
+        <w:tab/>
+        <w:t xml:space="preserve">Тепер мене цікавить, які файли </w:t>
+      </w:r>
+      <w:r>
+        <w:rPr>
+          <w:rFonts w:ascii="Arial" w:hAnsi="Arial" w:cs="Arial"/>
+          <w:bCs/>
+          <w:sz w:val="28"/>
+          <w:szCs w:val="28"/>
+        </w:rPr>
+        <w:t>можна створювати за допомогою цього методу:</w:t>
+      </w:r>
+    </w:p>
+    <w:p>
+      <w:pPr>
+        <w:autoSpaceDE w:val="0"/>
+        <w:autoSpaceDN w:val="0"/>
+        <w:adjustRightInd w:val="0"/>
+        <w:spacing w:line="360" w:lineRule="auto"/>
+        <w:jc w:val="center"/>
+        <w:rPr>
+          <w:rFonts w:ascii="Arial" w:hAnsi="Arial" w:cs="Arial"/>
+          <w:bCs/>
+          <w:sz w:val="28"/>
+          <w:szCs w:val="28"/>
+          <w:lang w:val="en-US"/>
+        </w:rPr>
+      </w:pPr>
+      <w:r>
+        <w:rPr>
+          <w:rFonts w:ascii="Arial" w:hAnsi="Arial" w:cs="Arial"/>
+          <w:bCs/>
+          <w:sz w:val="28"/>
+          <w:szCs w:val="28"/>
+          <w:lang w:val="en-US"/>
+        </w:rPr>
+        <w:drawing>
+          <wp:inline distT="0" distB="0" distL="0" distR="0" wp14:anchorId="26083B88" wp14:editId="594C2BEE">
+            <wp:extent cx="6407479" cy="762039"/>
+            <wp:effectExtent l="0" t="0" r="0" b="0"/>
+            <wp:docPr id="59" name="Рисунок 59"/>
+            <wp:cNvGraphicFramePr>
+              <a:graphicFrameLocks xmlns:a="http://schemas.openxmlformats.org/drawingml/2006/main" noChangeAspect="1"/>
+            </wp:cNvGraphicFramePr>
+            <a:graphic xmlns:a="http://schemas.openxmlformats.org/drawingml/2006/main">
+              <a:graphicData uri="http://schemas.openxmlformats.org/drawingml/2006/picture">
+                <pic:pic xmlns:pic="http://schemas.openxmlformats.org/drawingml/2006/picture">
+                  <pic:nvPicPr>
+                    <pic:cNvPr id="1" name=""/>
+                    <pic:cNvPicPr/>
+                  </pic:nvPicPr>
+                  <pic:blipFill>
+                    <a:blip r:embed="rId60"/>
+                    <a:stretch>
+                      <a:fillRect/>
+                    </a:stretch>
+                  </pic:blipFill>
+                  <pic:spPr>
+                    <a:xfrm>
+                      <a:off x="0" y="0"/>
+                      <a:ext cx="6407479" cy="762039"/>
+                    </a:xfrm>
+                    <a:prstGeom prst="rect">
+                      <a:avLst/>
+                    </a:prstGeom>
+                  </pic:spPr>
+                </pic:pic>
+              </a:graphicData>
+            </a:graphic>
+          </wp:inline>
+        </w:drawing>
+      </w:r>
+    </w:p>
+    <w:p>
+      <w:pPr>
+        <w:autoSpaceDE w:val="0"/>
+        <w:autoSpaceDN w:val="0"/>
+        <w:adjustRightInd w:val="0"/>
+        <w:spacing w:line="360" w:lineRule="auto"/>
+        <w:ind w:firstLine="708"/>
+        <w:rPr>
+          <w:rFonts w:ascii="Arial" w:hAnsi="Arial" w:cs="Arial"/>
+          <w:bCs/>
+          <w:sz w:val="28"/>
+          <w:szCs w:val="28"/>
+          <w:lang w:val="en-US"/>
+        </w:rPr>
+      </w:pPr>
+      <w:r>
+        <w:rPr>
+          <w:rFonts w:ascii="Arial" w:hAnsi="Arial" w:cs="Arial"/>
+          <w:bCs/>
+          <w:sz w:val="28"/>
+          <w:szCs w:val="28"/>
+        </w:rPr>
+        <w:t xml:space="preserve">Файл </w:t>
+      </w:r>
+      <w:r>
+        <w:rPr>
+          <w:rFonts w:ascii="Arial" w:hAnsi="Arial" w:cs="Arial"/>
+          <w:bCs/>
+          <w:sz w:val="28"/>
+          <w:szCs w:val="28"/>
+          <w:lang w:val="en-US"/>
+        </w:rPr>
+        <w:t xml:space="preserve">*.md </w:t>
+      </w:r>
+      <w:proofErr w:type="spellStart"/>
+      <w:r>
+        <w:rPr>
+          <w:rFonts w:ascii="Arial" w:hAnsi="Arial" w:cs="Arial"/>
+          <w:bCs/>
+          <w:sz w:val="28"/>
+          <w:szCs w:val="28"/>
+          <w:lang w:val="en-US"/>
+        </w:rPr>
+        <w:t>пройшов</w:t>
+      </w:r>
+      <w:proofErr w:type="spellEnd"/>
+      <w:r>
+        <w:rPr>
+          <w:rFonts w:ascii="Arial" w:hAnsi="Arial" w:cs="Arial"/>
+          <w:bCs/>
+          <w:sz w:val="28"/>
+          <w:szCs w:val="28"/>
+          <w:lang w:val="en-US"/>
+        </w:rPr>
+        <w:t>.</w:t>
+      </w:r>
+    </w:p>
+    <w:p>
+      <w:pPr>
+        <w:autoSpaceDE w:val="0"/>
+        <w:autoSpaceDN w:val="0"/>
+        <w:adjustRightInd w:val="0"/>
+        <w:spacing w:line="360" w:lineRule="auto"/>
+        <w:jc w:val="center"/>
+        <w:rPr>
+          <w:rFonts w:ascii="Arial" w:hAnsi="Arial" w:cs="Arial"/>
+          <w:bCs/>
+          <w:sz w:val="28"/>
+          <w:szCs w:val="28"/>
+        </w:rPr>
+      </w:pPr>
+      <w:r>
+        <w:rPr>
+          <w:rFonts w:ascii="Arial" w:hAnsi="Arial" w:cs="Arial"/>
+          <w:bCs/>
+          <w:sz w:val="28"/>
+          <w:szCs w:val="28"/>
+        </w:rPr>
+        <w:drawing>
+          <wp:inline distT="0" distB="0" distL="0" distR="0" wp14:anchorId="156CEFAA" wp14:editId="01793D77">
+            <wp:extent cx="6528135" cy="1416123"/>
+            <wp:effectExtent l="0" t="0" r="6350" b="0"/>
+            <wp:docPr id="60" name="Рисунок 60"/>
+            <wp:cNvGraphicFramePr>
+              <a:graphicFrameLocks xmlns:a="http://schemas.openxmlformats.org/drawingml/2006/main" noChangeAspect="1"/>
+            </wp:cNvGraphicFramePr>
+            <a:graphic xmlns:a="http://schemas.openxmlformats.org/drawingml/2006/main">
+              <a:graphicData uri="http://schemas.openxmlformats.org/drawingml/2006/picture">
+                <pic:pic xmlns:pic="http://schemas.openxmlformats.org/drawingml/2006/picture">
+                  <pic:nvPicPr>
+                    <pic:cNvPr id="1" name=""/>
+                    <pic:cNvPicPr/>
+                  </pic:nvPicPr>
+                  <pic:blipFill>
+                    <a:blip r:embed="rId61"/>
+                    <a:stretch>
+                      <a:fillRect/>
+                    </a:stretch>
+                  </pic:blipFill>
+                  <pic:spPr>
+                    <a:xfrm>
+                      <a:off x="0" y="0"/>
+                      <a:ext cx="6528135" cy="1416123"/>
+                    </a:xfrm>
+                    <a:prstGeom prst="rect">
+                      <a:avLst/>
+                    </a:prstGeom>
+                  </pic:spPr>
+                </pic:pic>
+              </a:graphicData>
+            </a:graphic>
+          </wp:inline>
+        </w:drawing>
+      </w:r>
+    </w:p>
+    <w:p>
+      <w:pPr>
+        <w:autoSpaceDE w:val="0"/>
+        <w:autoSpaceDN w:val="0"/>
+        <w:adjustRightInd w:val="0"/>
+        <w:spacing w:line="360" w:lineRule="auto"/>
+        <w:rPr>
+          <w:rFonts w:ascii="Arial" w:hAnsi="Arial" w:cs="Arial"/>
+          <w:bCs/>
+          <w:sz w:val="28"/>
+          <w:szCs w:val="28"/>
+        </w:rPr>
+      </w:pPr>
+      <w:r>
+        <w:rPr>
+          <w:rFonts w:ascii="Arial" w:hAnsi="Arial" w:cs="Arial"/>
+          <w:bCs/>
+          <w:sz w:val="28"/>
+          <w:szCs w:val="28"/>
+        </w:rPr>
+        <w:tab/>
+      </w:r>
+      <w:r>
+        <w:rPr>
+          <w:rFonts w:ascii="Arial" w:hAnsi="Arial" w:cs="Arial"/>
+          <w:bCs/>
+          <w:sz w:val="28"/>
+          <w:szCs w:val="28"/>
+          <w:lang w:val="en-US"/>
+        </w:rPr>
+        <w:t>XML</w:t>
+      </w:r>
+      <w:r>
+        <w:rPr>
+          <w:rFonts w:ascii="Arial" w:hAnsi="Arial" w:cs="Arial"/>
+          <w:bCs/>
+          <w:sz w:val="28"/>
+          <w:szCs w:val="28"/>
+        </w:rPr>
+        <w:t xml:space="preserve"> теж.</w:t>
+      </w:r>
+    </w:p>
+    <w:p>
+      <w:pPr>
+        <w:autoSpaceDE w:val="0"/>
+        <w:autoSpaceDN w:val="0"/>
+        <w:adjustRightInd w:val="0"/>
+        <w:spacing w:line="360" w:lineRule="auto"/>
+        <w:jc w:val="center"/>
+        <w:rPr>
+          <w:rFonts w:ascii="Arial" w:hAnsi="Arial" w:cs="Arial"/>
+          <w:bCs/>
+          <w:sz w:val="28"/>
+          <w:szCs w:val="28"/>
+          <w:lang w:val="en-US"/>
+        </w:rPr>
+      </w:pPr>
+      <w:r>
+        <w:rPr>
+          <w:rFonts w:ascii="Arial" w:hAnsi="Arial" w:cs="Arial"/>
+          <w:bCs/>
+          <w:sz w:val="28"/>
+          <w:szCs w:val="28"/>
+          <w:lang w:val="en-US"/>
+        </w:rPr>
+        <w:drawing>
+          <wp:inline distT="0" distB="0" distL="0" distR="0" wp14:anchorId="7E0A14D9" wp14:editId="0C542EDB">
+            <wp:extent cx="6534486" cy="1511378"/>
+            <wp:effectExtent l="0" t="0" r="0" b="0"/>
+            <wp:docPr id="61" name="Рисунок 61"/>
+            <wp:cNvGraphicFramePr>
+              <a:graphicFrameLocks xmlns:a="http://schemas.openxmlformats.org/drawingml/2006/main" noChangeAspect="1"/>
+            </wp:cNvGraphicFramePr>
+            <a:graphic xmlns:a="http://schemas.openxmlformats.org/drawingml/2006/main">
+              <a:graphicData uri="http://schemas.openxmlformats.org/drawingml/2006/picture">
+                <pic:pic xmlns:pic="http://schemas.openxmlformats.org/drawingml/2006/picture">
+                  <pic:nvPicPr>
+                    <pic:cNvPr id="1" name=""/>
+                    <pic:cNvPicPr/>
+                  </pic:nvPicPr>
+                  <pic:blipFill>
+                    <a:blip r:embed="rId62"/>
+                    <a:stretch>
+                      <a:fillRect/>
+                    </a:stretch>
+                  </pic:blipFill>
+                  <pic:spPr>
+                    <a:xfrm>
+                      <a:off x="0" y="0"/>
+                      <a:ext cx="6534486" cy="1511378"/>
+                    </a:xfrm>
+                    <a:prstGeom prst="rect">
+                      <a:avLst/>
+                    </a:prstGeom>
+                  </pic:spPr>
+                </pic:pic>
+              </a:graphicData>
+            </a:graphic>
+          </wp:inline>
+        </w:drawing>
+      </w:r>
+    </w:p>
+    <w:p>
+      <w:pPr>
+        <w:autoSpaceDE w:val="0"/>
+        <w:autoSpaceDN w:val="0"/>
+        <w:adjustRightInd w:val="0"/>
+        <w:spacing w:line="360" w:lineRule="auto"/>
+        <w:rPr>
+          <w:rFonts w:ascii="Arial" w:hAnsi="Arial" w:cs="Arial"/>
+          <w:bCs/>
+          <w:sz w:val="28"/>
+          <w:szCs w:val="28"/>
+        </w:rPr>
+      </w:pPr>
+      <w:r>
+        <w:rPr>
+          <w:rFonts w:ascii="Arial" w:hAnsi="Arial" w:cs="Arial"/>
+          <w:bCs/>
+          <w:sz w:val="28"/>
+          <w:szCs w:val="28"/>
+        </w:rPr>
+        <w:tab/>
+        <w:t xml:space="preserve">З </w:t>
+      </w:r>
+      <w:r>
+        <w:rPr>
+          <w:rFonts w:ascii="Arial" w:hAnsi="Arial" w:cs="Arial"/>
+          <w:bCs/>
+          <w:sz w:val="28"/>
+          <w:szCs w:val="28"/>
+          <w:lang w:val="en-US"/>
+        </w:rPr>
+        <w:t xml:space="preserve">CSV </w:t>
+      </w:r>
+      <w:r>
+        <w:rPr>
+          <w:rFonts w:ascii="Arial" w:hAnsi="Arial" w:cs="Arial"/>
+          <w:bCs/>
+          <w:sz w:val="28"/>
+          <w:szCs w:val="28"/>
+        </w:rPr>
+        <w:t>теж все успішно.</w:t>
+      </w:r>
+    </w:p>
+    <w:p>
+      <w:pPr>
+        <w:spacing w:after="200" w:line="276" w:lineRule="auto"/>
+        <w:rPr>
+          <w:rFonts w:ascii="Arial" w:hAnsi="Arial" w:cs="Arial"/>
+          <w:bCs/>
+          <w:sz w:val="28"/>
+          <w:szCs w:val="28"/>
+        </w:rPr>
+      </w:pPr>
+      <w:r>
+        <w:rPr>
+          <w:rFonts w:ascii="Arial" w:hAnsi="Arial" w:cs="Arial"/>
+          <w:bCs/>
+          <w:sz w:val="28"/>
+          <w:szCs w:val="28"/>
+        </w:rPr>
+        <w:br w:type="page"/>
+      </w:r>
+    </w:p>
+    <w:p>
+      <w:pPr>
+        <w:autoSpaceDE w:val="0"/>
+        <w:autoSpaceDN w:val="0"/>
+        <w:adjustRightInd w:val="0"/>
+        <w:spacing w:line="360" w:lineRule="auto"/>
+        <w:rPr>
+          <w:rFonts w:ascii="Arial" w:hAnsi="Arial" w:cs="Arial"/>
+          <w:bCs/>
+          <w:sz w:val="28"/>
+          <w:szCs w:val="28"/>
+        </w:rPr>
+      </w:pPr>
+    </w:p>
+    <w:p>
+      <w:pPr>
+        <w:autoSpaceDE w:val="0"/>
+        <w:autoSpaceDN w:val="0"/>
+        <w:adjustRightInd w:val="0"/>
+        <w:spacing w:line="360" w:lineRule="auto"/>
+        <w:jc w:val="center"/>
+        <w:rPr>
+          <w:rFonts w:ascii="Arial" w:hAnsi="Arial" w:cs="Arial"/>
+          <w:bCs/>
+          <w:sz w:val="28"/>
+          <w:szCs w:val="28"/>
+          <w:lang w:val="en-US"/>
+        </w:rPr>
+      </w:pPr>
+      <w:r>
+        <w:rPr>
+          <w:rFonts w:ascii="Arial" w:hAnsi="Arial" w:cs="Arial"/>
+          <w:bCs/>
+          <w:sz w:val="28"/>
+          <w:szCs w:val="28"/>
+          <w:lang w:val="en-US"/>
+        </w:rPr>
+        <w:drawing>
+          <wp:inline distT="0" distB="0" distL="0" distR="0" wp14:anchorId="751437B2" wp14:editId="7EEFC43A">
+            <wp:extent cx="6840220" cy="1407160"/>
+            <wp:effectExtent l="0" t="0" r="0" b="2540"/>
+            <wp:docPr id="62" name="Рисунок 62"/>
+            <wp:cNvGraphicFramePr>
+              <a:graphicFrameLocks xmlns:a="http://schemas.openxmlformats.org/drawingml/2006/main" noChangeAspect="1"/>
+            </wp:cNvGraphicFramePr>
+            <a:graphic xmlns:a="http://schemas.openxmlformats.org/drawingml/2006/main">
+              <a:graphicData uri="http://schemas.openxmlformats.org/drawingml/2006/picture">
+                <pic:pic xmlns:pic="http://schemas.openxmlformats.org/drawingml/2006/picture">
+                  <pic:nvPicPr>
+                    <pic:cNvPr id="1" name=""/>
+                    <pic:cNvPicPr/>
+                  </pic:nvPicPr>
+                  <pic:blipFill>
+                    <a:blip r:embed="rId63"/>
+                    <a:stretch>
+                      <a:fillRect/>
+                    </a:stretch>
+                  </pic:blipFill>
+                  <pic:spPr>
+                    <a:xfrm>
+                      <a:off x="0" y="0"/>
+                      <a:ext cx="6840220" cy="1407160"/>
+                    </a:xfrm>
+                    <a:prstGeom prst="rect">
+                      <a:avLst/>
+                    </a:prstGeom>
+                  </pic:spPr>
+                </pic:pic>
+              </a:graphicData>
+            </a:graphic>
+          </wp:inline>
+        </w:drawing>
+      </w:r>
+    </w:p>
+    <w:p>
+      <w:pPr>
+        <w:autoSpaceDE w:val="0"/>
+        <w:autoSpaceDN w:val="0"/>
+        <w:adjustRightInd w:val="0"/>
+        <w:spacing w:line="360" w:lineRule="auto"/>
+        <w:rPr>
+          <w:rFonts w:ascii="Arial" w:hAnsi="Arial" w:cs="Arial"/>
+          <w:bCs/>
+          <w:sz w:val="28"/>
+          <w:szCs w:val="28"/>
+        </w:rPr>
+      </w:pPr>
+      <w:r>
+        <w:rPr>
+          <w:rFonts w:ascii="Arial" w:hAnsi="Arial" w:cs="Arial"/>
+          <w:bCs/>
+          <w:sz w:val="28"/>
+          <w:szCs w:val="28"/>
+        </w:rPr>
+        <w:tab/>
+        <w:t xml:space="preserve">Як бачимо, файл </w:t>
+      </w:r>
+      <w:r>
+        <w:rPr>
+          <w:rFonts w:ascii="Arial" w:hAnsi="Arial" w:cs="Arial"/>
+          <w:bCs/>
+          <w:sz w:val="28"/>
+          <w:szCs w:val="28"/>
+          <w:lang w:val="en-US"/>
+        </w:rPr>
+        <w:t>*.</w:t>
+      </w:r>
+      <w:proofErr w:type="spellStart"/>
+      <w:r>
+        <w:rPr>
+          <w:rFonts w:ascii="Arial" w:hAnsi="Arial" w:cs="Arial"/>
+          <w:bCs/>
+          <w:sz w:val="28"/>
+          <w:szCs w:val="28"/>
+          <w:lang w:val="en-US"/>
+        </w:rPr>
+        <w:t>xlsx</w:t>
+      </w:r>
+      <w:proofErr w:type="spellEnd"/>
+      <w:r>
+        <w:rPr>
+          <w:rFonts w:ascii="Arial" w:hAnsi="Arial" w:cs="Arial"/>
+          <w:bCs/>
+          <w:sz w:val="28"/>
+          <w:szCs w:val="28"/>
+          <w:lang w:val="en-US"/>
+        </w:rPr>
+        <w:t xml:space="preserve"> </w:t>
+      </w:r>
+      <w:r>
+        <w:rPr>
+          <w:rFonts w:ascii="Arial" w:hAnsi="Arial" w:cs="Arial"/>
+          <w:bCs/>
+          <w:sz w:val="28"/>
+          <w:szCs w:val="28"/>
+        </w:rPr>
+        <w:t>теж створився, але відкритися не може.</w:t>
+      </w:r>
+    </w:p>
+    <w:p>
+      <w:pPr>
+        <w:autoSpaceDE w:val="0"/>
+        <w:autoSpaceDN w:val="0"/>
+        <w:adjustRightInd w:val="0"/>
+        <w:spacing w:line="360" w:lineRule="auto"/>
+        <w:rPr>
+          <w:rFonts w:ascii="Arial" w:hAnsi="Arial" w:cs="Arial"/>
+          <w:bCs/>
+          <w:sz w:val="28"/>
+          <w:szCs w:val="28"/>
+        </w:rPr>
+      </w:pPr>
+      <w:r>
+        <w:rPr>
+          <w:rFonts w:ascii="Arial" w:hAnsi="Arial" w:cs="Arial"/>
+          <w:bCs/>
+          <w:sz w:val="28"/>
+          <w:szCs w:val="28"/>
+        </w:rPr>
+        <w:tab/>
+        <w:t>Отже, можемо дійти до висновку, що метод створює будь-який файл з заданим розширенням</w:t>
+      </w:r>
+      <w:r>
+        <w:rPr>
+          <w:rFonts w:ascii="Arial" w:hAnsi="Arial" w:cs="Arial"/>
+          <w:bCs/>
+          <w:sz w:val="28"/>
+          <w:szCs w:val="28"/>
+        </w:rPr>
+        <w:t>.</w:t>
+      </w:r>
       <w:bookmarkStart w:id="0" w:name="_GoBack"/>
       <w:bookmarkEnd w:id="0"/>
-      <w:r>
-        <w:rPr>
-          <w:rFonts w:ascii="Arial" w:hAnsi="Arial" w:cs="Arial"/>
-          <w:bCs/>
-          <w:sz w:val="28"/>
-          <w:szCs w:val="28"/>
-        </w:rPr>
-        <w:t>функція виконалася успішно</w:t>
-      </w:r>
     </w:p>
     <w:p>
       <w:pPr>
@@ -10722,7 +11497,7 @@
 </file>
 
 <file path=customXml/itemProps1.xml><?xml version="1.0" encoding="utf-8"?>
-<ds:datastoreItem xmlns:ds="http://schemas.openxmlformats.org/officeDocument/2006/customXml" ds:itemID="{19162367-BF87-4D31-BD81-C914E9492B61}">
+<ds:datastoreItem xmlns:ds="http://schemas.openxmlformats.org/officeDocument/2006/customXml" ds:itemID="{A03DCE78-3E61-4285-81F6-1C50F3853237}">
   <ds:schemaRefs>
     <ds:schemaRef ds:uri="http://schemas.openxmlformats.org/officeDocument/2006/bibliography"/>
   </ds:schemaRefs>

</xml_diff>

<commit_message>
✨: add some testing in program
</commit_message>
<xml_diff>
--- a/Labs/Lab2/Lab2-Dominskyi-Valentyn-IP93.docx
+++ b/Labs/Lab2/Lab2-Dominskyi-Valentyn-IP93.docx
@@ -9539,7 +9539,6 @@
           <w:szCs w:val="28"/>
         </w:rPr>
       </w:pPr>
-      <w:bookmarkStart w:id="0" w:name="_GoBack"/>
       <w:r>
         <w:rPr>
           <w:rFonts w:ascii="Arial" w:hAnsi="Arial" w:cs="Arial"/>
@@ -9583,6 +9582,341 @@
           </wp:inline>
         </w:drawing>
       </w:r>
+    </w:p>
+    <w:p>
+      <w:pPr>
+        <w:autoSpaceDE w:val="0"/>
+        <w:autoSpaceDN w:val="0"/>
+        <w:adjustRightInd w:val="0"/>
+        <w:spacing w:line="360" w:lineRule="auto"/>
+        <w:rPr>
+          <w:rFonts w:ascii="Arial" w:hAnsi="Arial" w:cs="Arial"/>
+          <w:bCs/>
+          <w:sz w:val="28"/>
+          <w:szCs w:val="28"/>
+          <w:lang w:val="en-US"/>
+        </w:rPr>
+      </w:pPr>
+      <w:r>
+        <w:rPr>
+          <w:rFonts w:ascii="Arial" w:hAnsi="Arial" w:cs="Arial"/>
+          <w:bCs/>
+          <w:sz w:val="28"/>
+          <w:szCs w:val="28"/>
+        </w:rPr>
+        <w:tab/>
+        <w:t xml:space="preserve">Давайте протестуємо цю команду так само, як і </w:t>
+      </w:r>
+      <w:proofErr w:type="spellStart"/>
+      <w:r>
+        <w:rPr>
+          <w:rFonts w:ascii="Arial" w:hAnsi="Arial" w:cs="Arial"/>
+          <w:bCs/>
+          <w:sz w:val="28"/>
+          <w:szCs w:val="28"/>
+          <w:lang w:val="en-US"/>
+        </w:rPr>
+        <w:t>TryWrite</w:t>
+      </w:r>
+      <w:proofErr w:type="spellEnd"/>
+      <w:r>
+        <w:rPr>
+          <w:rFonts w:ascii="Arial" w:hAnsi="Arial" w:cs="Arial"/>
+          <w:bCs/>
+          <w:sz w:val="28"/>
+          <w:szCs w:val="28"/>
+          <w:lang w:val="en-US"/>
+        </w:rPr>
+        <w:t>():</w:t>
+      </w:r>
+    </w:p>
+    <w:p>
+      <w:pPr>
+        <w:autoSpaceDE w:val="0"/>
+        <w:autoSpaceDN w:val="0"/>
+        <w:adjustRightInd w:val="0"/>
+        <w:spacing w:line="360" w:lineRule="auto"/>
+        <w:jc w:val="center"/>
+        <w:rPr>
+          <w:rFonts w:ascii="Arial" w:hAnsi="Arial" w:cs="Arial"/>
+          <w:bCs/>
+          <w:sz w:val="28"/>
+          <w:szCs w:val="28"/>
+          <w:lang w:val="en-US"/>
+        </w:rPr>
+      </w:pPr>
+      <w:r>
+        <w:rPr>
+          <w:rFonts w:ascii="Arial" w:hAnsi="Arial" w:cs="Arial"/>
+          <w:bCs/>
+          <w:sz w:val="28"/>
+          <w:szCs w:val="28"/>
+          <w:lang w:val="en-US"/>
+        </w:rPr>
+        <w:drawing>
+          <wp:inline distT="0" distB="0" distL="0" distR="0" wp14:anchorId="7CCD66EC" wp14:editId="2FD42912">
+            <wp:extent cx="6623390" cy="1378021"/>
+            <wp:effectExtent l="0" t="0" r="6350" b="0"/>
+            <wp:docPr id="65" name="Рисунок 65"/>
+            <wp:cNvGraphicFramePr>
+              <a:graphicFrameLocks xmlns:a="http://schemas.openxmlformats.org/drawingml/2006/main" noChangeAspect="1"/>
+            </wp:cNvGraphicFramePr>
+            <a:graphic xmlns:a="http://schemas.openxmlformats.org/drawingml/2006/main">
+              <a:graphicData uri="http://schemas.openxmlformats.org/drawingml/2006/picture">
+                <pic:pic xmlns:pic="http://schemas.openxmlformats.org/drawingml/2006/picture">
+                  <pic:nvPicPr>
+                    <pic:cNvPr id="1" name=""/>
+                    <pic:cNvPicPr/>
+                  </pic:nvPicPr>
+                  <pic:blipFill>
+                    <a:blip r:embed="rId66"/>
+                    <a:stretch>
+                      <a:fillRect/>
+                    </a:stretch>
+                  </pic:blipFill>
+                  <pic:spPr>
+                    <a:xfrm>
+                      <a:off x="0" y="0"/>
+                      <a:ext cx="6623390" cy="1378021"/>
+                    </a:xfrm>
+                    <a:prstGeom prst="rect">
+                      <a:avLst/>
+                    </a:prstGeom>
+                  </pic:spPr>
+                </pic:pic>
+              </a:graphicData>
+            </a:graphic>
+          </wp:inline>
+        </w:drawing>
+      </w:r>
+    </w:p>
+    <w:p>
+      <w:pPr>
+        <w:spacing w:after="200" w:line="276" w:lineRule="auto"/>
+        <w:rPr>
+          <w:rFonts w:ascii="Arial" w:hAnsi="Arial" w:cs="Arial"/>
+          <w:bCs/>
+          <w:sz w:val="28"/>
+          <w:szCs w:val="28"/>
+          <w:lang w:val="en-US"/>
+        </w:rPr>
+      </w:pPr>
+      <w:r>
+        <w:rPr>
+          <w:rFonts w:ascii="Arial" w:hAnsi="Arial" w:cs="Arial"/>
+          <w:bCs/>
+          <w:sz w:val="28"/>
+          <w:szCs w:val="28"/>
+          <w:lang w:val="en-US"/>
+        </w:rPr>
+        <w:br w:type="page"/>
+      </w:r>
+    </w:p>
+    <w:p>
+      <w:pPr>
+        <w:autoSpaceDE w:val="0"/>
+        <w:autoSpaceDN w:val="0"/>
+        <w:adjustRightInd w:val="0"/>
+        <w:spacing w:line="360" w:lineRule="auto"/>
+        <w:jc w:val="center"/>
+        <w:rPr>
+          <w:rFonts w:ascii="Arial" w:hAnsi="Arial" w:cs="Arial"/>
+          <w:bCs/>
+          <w:sz w:val="28"/>
+          <w:szCs w:val="28"/>
+          <w:lang w:val="en-US"/>
+        </w:rPr>
+      </w:pPr>
+      <w:r>
+        <w:rPr>
+          <w:rFonts w:ascii="Arial" w:hAnsi="Arial" w:cs="Arial"/>
+          <w:bCs/>
+          <w:sz w:val="28"/>
+          <w:szCs w:val="28"/>
+          <w:lang w:val="en-US"/>
+        </w:rPr>
+        <w:lastRenderedPageBreak/>
+        <w:drawing>
+          <wp:inline distT="0" distB="0" distL="0" distR="0" wp14:anchorId="745B8608" wp14:editId="713589B8">
+            <wp:extent cx="6597989" cy="1505027"/>
+            <wp:effectExtent l="0" t="0" r="0" b="0"/>
+            <wp:docPr id="66" name="Рисунок 66"/>
+            <wp:cNvGraphicFramePr>
+              <a:graphicFrameLocks xmlns:a="http://schemas.openxmlformats.org/drawingml/2006/main" noChangeAspect="1"/>
+            </wp:cNvGraphicFramePr>
+            <a:graphic xmlns:a="http://schemas.openxmlformats.org/drawingml/2006/main">
+              <a:graphicData uri="http://schemas.openxmlformats.org/drawingml/2006/picture">
+                <pic:pic xmlns:pic="http://schemas.openxmlformats.org/drawingml/2006/picture">
+                  <pic:nvPicPr>
+                    <pic:cNvPr id="1" name=""/>
+                    <pic:cNvPicPr/>
+                  </pic:nvPicPr>
+                  <pic:blipFill>
+                    <a:blip r:embed="rId67"/>
+                    <a:stretch>
+                      <a:fillRect/>
+                    </a:stretch>
+                  </pic:blipFill>
+                  <pic:spPr>
+                    <a:xfrm>
+                      <a:off x="0" y="0"/>
+                      <a:ext cx="6597989" cy="1505027"/>
+                    </a:xfrm>
+                    <a:prstGeom prst="rect">
+                      <a:avLst/>
+                    </a:prstGeom>
+                  </pic:spPr>
+                </pic:pic>
+              </a:graphicData>
+            </a:graphic>
+          </wp:inline>
+        </w:drawing>
+      </w:r>
+    </w:p>
+    <w:p>
+      <w:pPr>
+        <w:autoSpaceDE w:val="0"/>
+        <w:autoSpaceDN w:val="0"/>
+        <w:adjustRightInd w:val="0"/>
+        <w:spacing w:line="360" w:lineRule="auto"/>
+        <w:jc w:val="center"/>
+        <w:rPr>
+          <w:rFonts w:ascii="Arial" w:hAnsi="Arial" w:cs="Arial"/>
+          <w:bCs/>
+          <w:sz w:val="28"/>
+          <w:szCs w:val="28"/>
+          <w:lang w:val="en-US"/>
+        </w:rPr>
+      </w:pPr>
+      <w:r>
+        <w:rPr>
+          <w:rFonts w:ascii="Arial" w:hAnsi="Arial" w:cs="Arial"/>
+          <w:bCs/>
+          <w:sz w:val="28"/>
+          <w:szCs w:val="28"/>
+          <w:lang w:val="en-US"/>
+        </w:rPr>
+        <w:drawing>
+          <wp:inline distT="0" distB="0" distL="0" distR="0" wp14:anchorId="64F3C762" wp14:editId="422E148F">
+            <wp:extent cx="6826601" cy="1358970"/>
+            <wp:effectExtent l="0" t="0" r="0" b="0"/>
+            <wp:docPr id="67" name="Рисунок 67"/>
+            <wp:cNvGraphicFramePr>
+              <a:graphicFrameLocks xmlns:a="http://schemas.openxmlformats.org/drawingml/2006/main" noChangeAspect="1"/>
+            </wp:cNvGraphicFramePr>
+            <a:graphic xmlns:a="http://schemas.openxmlformats.org/drawingml/2006/main">
+              <a:graphicData uri="http://schemas.openxmlformats.org/drawingml/2006/picture">
+                <pic:pic xmlns:pic="http://schemas.openxmlformats.org/drawingml/2006/picture">
+                  <pic:nvPicPr>
+                    <pic:cNvPr id="1" name=""/>
+                    <pic:cNvPicPr/>
+                  </pic:nvPicPr>
+                  <pic:blipFill>
+                    <a:blip r:embed="rId68"/>
+                    <a:stretch>
+                      <a:fillRect/>
+                    </a:stretch>
+                  </pic:blipFill>
+                  <pic:spPr>
+                    <a:xfrm>
+                      <a:off x="0" y="0"/>
+                      <a:ext cx="6826601" cy="1358970"/>
+                    </a:xfrm>
+                    <a:prstGeom prst="rect">
+                      <a:avLst/>
+                    </a:prstGeom>
+                  </pic:spPr>
+                </pic:pic>
+              </a:graphicData>
+            </a:graphic>
+          </wp:inline>
+        </w:drawing>
+      </w:r>
+    </w:p>
+    <w:p>
+      <w:pPr>
+        <w:autoSpaceDE w:val="0"/>
+        <w:autoSpaceDN w:val="0"/>
+        <w:adjustRightInd w:val="0"/>
+        <w:spacing w:line="360" w:lineRule="auto"/>
+        <w:jc w:val="center"/>
+        <w:rPr>
+          <w:rFonts w:ascii="Arial" w:hAnsi="Arial" w:cs="Arial"/>
+          <w:bCs/>
+          <w:sz w:val="28"/>
+          <w:szCs w:val="28"/>
+          <w:lang w:val="en-US"/>
+        </w:rPr>
+      </w:pPr>
+      <w:r>
+        <w:rPr>
+          <w:rFonts w:ascii="Arial" w:hAnsi="Arial" w:cs="Arial"/>
+          <w:bCs/>
+          <w:sz w:val="28"/>
+          <w:szCs w:val="28"/>
+          <w:lang w:val="en-US"/>
+        </w:rPr>
+        <w:drawing>
+          <wp:inline distT="0" distB="0" distL="0" distR="0" wp14:anchorId="2441366B" wp14:editId="2104DD2B">
+            <wp:extent cx="6667843" cy="1492327"/>
+            <wp:effectExtent l="0" t="0" r="0" b="0"/>
+            <wp:docPr id="68" name="Рисунок 68"/>
+            <wp:cNvGraphicFramePr>
+              <a:graphicFrameLocks xmlns:a="http://schemas.openxmlformats.org/drawingml/2006/main" noChangeAspect="1"/>
+            </wp:cNvGraphicFramePr>
+            <a:graphic xmlns:a="http://schemas.openxmlformats.org/drawingml/2006/main">
+              <a:graphicData uri="http://schemas.openxmlformats.org/drawingml/2006/picture">
+                <pic:pic xmlns:pic="http://schemas.openxmlformats.org/drawingml/2006/picture">
+                  <pic:nvPicPr>
+                    <pic:cNvPr id="1" name=""/>
+                    <pic:cNvPicPr/>
+                  </pic:nvPicPr>
+                  <pic:blipFill>
+                    <a:blip r:embed="rId69"/>
+                    <a:stretch>
+                      <a:fillRect/>
+                    </a:stretch>
+                  </pic:blipFill>
+                  <pic:spPr>
+                    <a:xfrm>
+                      <a:off x="0" y="0"/>
+                      <a:ext cx="6667843" cy="1492327"/>
+                    </a:xfrm>
+                    <a:prstGeom prst="rect">
+                      <a:avLst/>
+                    </a:prstGeom>
+                  </pic:spPr>
+                </pic:pic>
+              </a:graphicData>
+            </a:graphic>
+          </wp:inline>
+        </w:drawing>
+      </w:r>
+    </w:p>
+    <w:p>
+      <w:pPr>
+        <w:autoSpaceDE w:val="0"/>
+        <w:autoSpaceDN w:val="0"/>
+        <w:adjustRightInd w:val="0"/>
+        <w:spacing w:line="360" w:lineRule="auto"/>
+        <w:rPr>
+          <w:rFonts w:ascii="Arial" w:hAnsi="Arial" w:cs="Arial"/>
+          <w:bCs/>
+          <w:sz w:val="28"/>
+          <w:szCs w:val="28"/>
+        </w:rPr>
+      </w:pPr>
+      <w:r>
+        <w:rPr>
+          <w:rFonts w:ascii="Arial" w:hAnsi="Arial" w:cs="Arial"/>
+          <w:bCs/>
+          <w:sz w:val="28"/>
+          <w:szCs w:val="28"/>
+        </w:rPr>
+        <w:tab/>
+        <w:t>Дійсно, усе ідентично до минулої команди.</w:t>
+      </w:r>
+      <w:bookmarkStart w:id="0" w:name="_GoBack"/>
       <w:bookmarkEnd w:id="0"/>
     </w:p>
     <w:p>
@@ -11694,7 +12028,7 @@
 </file>
 
 <file path=customXml/itemProps1.xml><?xml version="1.0" encoding="utf-8"?>
-<ds:datastoreItem xmlns:ds="http://schemas.openxmlformats.org/officeDocument/2006/customXml" ds:itemID="{36630E55-F078-46C2-A6F4-B9161DDCE14D}">
+<ds:datastoreItem xmlns:ds="http://schemas.openxmlformats.org/officeDocument/2006/customXml" ds:itemID="{7D3F52F5-F528-49EF-A2F6-5E678FB7F1AF}">
   <ds:schemaRefs>
     <ds:schemaRef ds:uri="http://schemas.openxmlformats.org/officeDocument/2006/bibliography"/>
   </ds:schemaRefs>

</xml_diff>

<commit_message>
✨: add some test CopyFile
</commit_message>
<xml_diff>
--- a/Labs/Lab2/Lab2-Dominskyi-Valentyn-IP93.docx
+++ b/Labs/Lab2/Lab2-Dominskyi-Valentyn-IP93.docx
@@ -10871,13 +10871,588 @@
         <w:autoSpaceDN w:val="0"/>
         <w:adjustRightInd w:val="0"/>
         <w:spacing w:line="360" w:lineRule="auto"/>
-        <w:rPr>
-          <w:rFonts w:ascii="Arial" w:hAnsi="Arial" w:cs="Arial"/>
-          <w:bCs/>
-          <w:sz w:val="28"/>
-          <w:szCs w:val="28"/>
-        </w:rPr>
-      </w:pPr>
+        <w:jc w:val="center"/>
+        <w:rPr>
+          <w:rFonts w:ascii="Arial" w:hAnsi="Arial" w:cs="Arial"/>
+          <w:b/>
+          <w:bCs/>
+          <w:sz w:val="32"/>
+          <w:szCs w:val="28"/>
+          <w:lang w:val="en-US"/>
+        </w:rPr>
+      </w:pPr>
+      <w:proofErr w:type="spellStart"/>
+      <w:r>
+        <w:rPr>
+          <w:rFonts w:ascii="Arial" w:hAnsi="Arial" w:cs="Arial"/>
+          <w:b/>
+          <w:bCs/>
+          <w:sz w:val="32"/>
+          <w:szCs w:val="28"/>
+          <w:lang w:val="en-US"/>
+        </w:rPr>
+        <w:t>TryCopy</w:t>
+      </w:r>
+      <w:proofErr w:type="spellEnd"/>
+    </w:p>
+    <w:p>
+      <w:pPr>
+        <w:autoSpaceDE w:val="0"/>
+        <w:autoSpaceDN w:val="0"/>
+        <w:adjustRightInd w:val="0"/>
+        <w:spacing w:line="360" w:lineRule="auto"/>
+        <w:jc w:val="center"/>
+        <w:rPr>
+          <w:rFonts w:ascii="Arial" w:hAnsi="Arial" w:cs="Arial"/>
+          <w:b/>
+          <w:bCs/>
+          <w:sz w:val="32"/>
+          <w:szCs w:val="28"/>
+          <w:lang w:val="en-US"/>
+        </w:rPr>
+      </w:pPr>
+      <w:r>
+        <w:rPr>
+          <w:rFonts w:ascii="Arial" w:hAnsi="Arial" w:cs="Arial"/>
+          <w:b/>
+          <w:bCs/>
+          <w:sz w:val="32"/>
+          <w:szCs w:val="28"/>
+          <w:lang w:val="en-US"/>
+        </w:rPr>
+        <w:drawing>
+          <wp:inline distT="0" distB="0" distL="0" distR="0" wp14:anchorId="4BBBA490" wp14:editId="6B1E6D15">
+            <wp:extent cx="6045511" cy="1759040"/>
+            <wp:effectExtent l="0" t="0" r="0" b="0"/>
+            <wp:docPr id="79" name="Рисунок 79"/>
+            <wp:cNvGraphicFramePr>
+              <a:graphicFrameLocks xmlns:a="http://schemas.openxmlformats.org/drawingml/2006/main" noChangeAspect="1"/>
+            </wp:cNvGraphicFramePr>
+            <a:graphic xmlns:a="http://schemas.openxmlformats.org/drawingml/2006/main">
+              <a:graphicData uri="http://schemas.openxmlformats.org/drawingml/2006/picture">
+                <pic:pic xmlns:pic="http://schemas.openxmlformats.org/drawingml/2006/picture">
+                  <pic:nvPicPr>
+                    <pic:cNvPr id="1" name=""/>
+                    <pic:cNvPicPr/>
+                  </pic:nvPicPr>
+                  <pic:blipFill>
+                    <a:blip r:embed="rId79"/>
+                    <a:stretch>
+                      <a:fillRect/>
+                    </a:stretch>
+                  </pic:blipFill>
+                  <pic:spPr>
+                    <a:xfrm>
+                      <a:off x="0" y="0"/>
+                      <a:ext cx="6045511" cy="1759040"/>
+                    </a:xfrm>
+                    <a:prstGeom prst="rect">
+                      <a:avLst/>
+                    </a:prstGeom>
+                  </pic:spPr>
+                </pic:pic>
+              </a:graphicData>
+            </a:graphic>
+          </wp:inline>
+        </w:drawing>
+      </w:r>
+    </w:p>
+    <w:p>
+      <w:pPr>
+        <w:autoSpaceDE w:val="0"/>
+        <w:autoSpaceDN w:val="0"/>
+        <w:adjustRightInd w:val="0"/>
+        <w:spacing w:line="360" w:lineRule="auto"/>
+        <w:rPr>
+          <w:rFonts w:ascii="Arial" w:hAnsi="Arial" w:cs="Arial"/>
+          <w:bCs/>
+          <w:sz w:val="28"/>
+          <w:szCs w:val="28"/>
+        </w:rPr>
+      </w:pPr>
+      <w:r>
+        <w:rPr>
+          <w:rFonts w:ascii="Arial" w:hAnsi="Arial" w:cs="Arial"/>
+          <w:b/>
+          <w:bCs/>
+          <w:sz w:val="32"/>
+          <w:szCs w:val="28"/>
+        </w:rPr>
+        <w:tab/>
+      </w:r>
+      <w:r>
+        <w:rPr>
+          <w:rFonts w:ascii="Arial" w:hAnsi="Arial" w:cs="Arial"/>
+          <w:bCs/>
+          <w:sz w:val="28"/>
+          <w:szCs w:val="28"/>
+        </w:rPr>
+        <w:t>Як видно</w:t>
+      </w:r>
+      <w:r>
+        <w:rPr>
+          <w:rFonts w:ascii="Arial" w:hAnsi="Arial" w:cs="Arial"/>
+          <w:bCs/>
+          <w:sz w:val="28"/>
+          <w:szCs w:val="28"/>
+        </w:rPr>
+        <w:t xml:space="preserve"> зі </w:t>
+      </w:r>
+      <w:proofErr w:type="spellStart"/>
+      <w:r>
+        <w:rPr>
+          <w:rFonts w:ascii="Arial" w:hAnsi="Arial" w:cs="Arial"/>
+          <w:bCs/>
+          <w:sz w:val="28"/>
+          <w:szCs w:val="28"/>
+        </w:rPr>
+        <w:t>скріншоту</w:t>
+      </w:r>
+      <w:proofErr w:type="spellEnd"/>
+      <w:r>
+        <w:rPr>
+          <w:rFonts w:ascii="Arial" w:hAnsi="Arial" w:cs="Arial"/>
+          <w:bCs/>
+          <w:sz w:val="28"/>
+          <w:szCs w:val="28"/>
+        </w:rPr>
+        <w:t xml:space="preserve">, даний метод копіює З певного місця В іншу директорію з можливим (але не обов’язковим перезаписом). </w:t>
+      </w:r>
+    </w:p>
+    <w:p>
+      <w:pPr>
+        <w:spacing w:after="200" w:line="276" w:lineRule="auto"/>
+        <w:rPr>
+          <w:rFonts w:ascii="Arial" w:hAnsi="Arial" w:cs="Arial"/>
+          <w:bCs/>
+          <w:sz w:val="28"/>
+          <w:szCs w:val="28"/>
+        </w:rPr>
+      </w:pPr>
+      <w:r>
+        <w:rPr>
+          <w:rFonts w:ascii="Arial" w:hAnsi="Arial" w:cs="Arial"/>
+          <w:bCs/>
+          <w:sz w:val="28"/>
+          <w:szCs w:val="28"/>
+        </w:rPr>
+        <w:br w:type="page"/>
+      </w:r>
+    </w:p>
+    <w:p>
+      <w:pPr>
+        <w:autoSpaceDE w:val="0"/>
+        <w:autoSpaceDN w:val="0"/>
+        <w:adjustRightInd w:val="0"/>
+        <w:spacing w:line="360" w:lineRule="auto"/>
+        <w:rPr>
+          <w:rFonts w:ascii="Arial" w:hAnsi="Arial" w:cs="Arial"/>
+          <w:bCs/>
+          <w:sz w:val="32"/>
+          <w:szCs w:val="28"/>
+        </w:rPr>
+      </w:pPr>
+    </w:p>
+    <w:p>
+      <w:pPr>
+        <w:autoSpaceDE w:val="0"/>
+        <w:autoSpaceDN w:val="0"/>
+        <w:adjustRightInd w:val="0"/>
+        <w:spacing w:line="360" w:lineRule="auto"/>
+        <w:jc w:val="center"/>
+        <w:rPr>
+          <w:rFonts w:ascii="Arial" w:hAnsi="Arial" w:cs="Arial"/>
+          <w:bCs/>
+          <w:sz w:val="28"/>
+          <w:szCs w:val="28"/>
+          <w:lang w:val="en-US"/>
+        </w:rPr>
+      </w:pPr>
+      <w:r>
+        <w:rPr>
+          <w:rFonts w:ascii="Arial" w:hAnsi="Arial" w:cs="Arial"/>
+          <w:bCs/>
+          <w:sz w:val="28"/>
+          <w:szCs w:val="28"/>
+          <w:lang w:val="en-US"/>
+        </w:rPr>
+        <w:drawing>
+          <wp:inline distT="0" distB="0" distL="0" distR="0" wp14:anchorId="05931192" wp14:editId="5D364C4B">
+            <wp:extent cx="5785147" cy="2444876"/>
+            <wp:effectExtent l="0" t="0" r="6350" b="0"/>
+            <wp:docPr id="78" name="Рисунок 78"/>
+            <wp:cNvGraphicFramePr>
+              <a:graphicFrameLocks xmlns:a="http://schemas.openxmlformats.org/drawingml/2006/main" noChangeAspect="1"/>
+            </wp:cNvGraphicFramePr>
+            <a:graphic xmlns:a="http://schemas.openxmlformats.org/drawingml/2006/main">
+              <a:graphicData uri="http://schemas.openxmlformats.org/drawingml/2006/picture">
+                <pic:pic xmlns:pic="http://schemas.openxmlformats.org/drawingml/2006/picture">
+                  <pic:nvPicPr>
+                    <pic:cNvPr id="1" name=""/>
+                    <pic:cNvPicPr/>
+                  </pic:nvPicPr>
+                  <pic:blipFill>
+                    <a:blip r:embed="rId80"/>
+                    <a:stretch>
+                      <a:fillRect/>
+                    </a:stretch>
+                  </pic:blipFill>
+                  <pic:spPr>
+                    <a:xfrm>
+                      <a:off x="0" y="0"/>
+                      <a:ext cx="5785147" cy="2444876"/>
+                    </a:xfrm>
+                    <a:prstGeom prst="rect">
+                      <a:avLst/>
+                    </a:prstGeom>
+                  </pic:spPr>
+                </pic:pic>
+              </a:graphicData>
+            </a:graphic>
+          </wp:inline>
+        </w:drawing>
+      </w:r>
+    </w:p>
+    <w:p>
+      <w:pPr>
+        <w:autoSpaceDE w:val="0"/>
+        <w:autoSpaceDN w:val="0"/>
+        <w:adjustRightInd w:val="0"/>
+        <w:spacing w:line="360" w:lineRule="auto"/>
+        <w:rPr>
+          <w:rFonts w:ascii="Arial" w:hAnsi="Arial" w:cs="Arial"/>
+          <w:bCs/>
+          <w:sz w:val="28"/>
+          <w:szCs w:val="28"/>
+        </w:rPr>
+      </w:pPr>
+      <w:r>
+        <w:rPr>
+          <w:rFonts w:ascii="Arial" w:hAnsi="Arial" w:cs="Arial"/>
+          <w:bCs/>
+          <w:sz w:val="28"/>
+          <w:szCs w:val="28"/>
+          <w:lang w:val="en-US"/>
+        </w:rPr>
+        <w:tab/>
+      </w:r>
+      <w:r>
+        <w:rPr>
+          <w:rFonts w:ascii="Arial" w:hAnsi="Arial" w:cs="Arial"/>
+          <w:bCs/>
+          <w:sz w:val="28"/>
+          <w:szCs w:val="28"/>
+        </w:rPr>
+        <w:t>Метод вдало виконав Свою роботу. А якщо одного з шляхів не буде існувати?</w:t>
+      </w:r>
+    </w:p>
+    <w:p>
+      <w:pPr>
+        <w:autoSpaceDE w:val="0"/>
+        <w:autoSpaceDN w:val="0"/>
+        <w:adjustRightInd w:val="0"/>
+        <w:spacing w:line="360" w:lineRule="auto"/>
+        <w:jc w:val="center"/>
+        <w:rPr>
+          <w:rFonts w:ascii="Arial" w:hAnsi="Arial" w:cs="Arial"/>
+          <w:bCs/>
+          <w:sz w:val="28"/>
+          <w:szCs w:val="28"/>
+        </w:rPr>
+      </w:pPr>
+      <w:r>
+        <w:rPr>
+          <w:rFonts w:ascii="Arial" w:hAnsi="Arial" w:cs="Arial"/>
+          <w:bCs/>
+          <w:sz w:val="28"/>
+          <w:szCs w:val="28"/>
+        </w:rPr>
+        <w:drawing>
+          <wp:inline distT="0" distB="0" distL="0" distR="0" wp14:anchorId="54779825" wp14:editId="013EA0E0">
+            <wp:extent cx="6840220" cy="1225550"/>
+            <wp:effectExtent l="0" t="0" r="0" b="0"/>
+            <wp:docPr id="81" name="Рисунок 81"/>
+            <wp:cNvGraphicFramePr>
+              <a:graphicFrameLocks xmlns:a="http://schemas.openxmlformats.org/drawingml/2006/main" noChangeAspect="1"/>
+            </wp:cNvGraphicFramePr>
+            <a:graphic xmlns:a="http://schemas.openxmlformats.org/drawingml/2006/main">
+              <a:graphicData uri="http://schemas.openxmlformats.org/drawingml/2006/picture">
+                <pic:pic xmlns:pic="http://schemas.openxmlformats.org/drawingml/2006/picture">
+                  <pic:nvPicPr>
+                    <pic:cNvPr id="1" name=""/>
+                    <pic:cNvPicPr/>
+                  </pic:nvPicPr>
+                  <pic:blipFill>
+                    <a:blip r:embed="rId81"/>
+                    <a:stretch>
+                      <a:fillRect/>
+                    </a:stretch>
+                  </pic:blipFill>
+                  <pic:spPr>
+                    <a:xfrm>
+                      <a:off x="0" y="0"/>
+                      <a:ext cx="6840220" cy="1225550"/>
+                    </a:xfrm>
+                    <a:prstGeom prst="rect">
+                      <a:avLst/>
+                    </a:prstGeom>
+                  </pic:spPr>
+                </pic:pic>
+              </a:graphicData>
+            </a:graphic>
+          </wp:inline>
+        </w:drawing>
+      </w:r>
+    </w:p>
+    <w:p>
+      <w:pPr>
+        <w:autoSpaceDE w:val="0"/>
+        <w:autoSpaceDN w:val="0"/>
+        <w:adjustRightInd w:val="0"/>
+        <w:spacing w:line="360" w:lineRule="auto"/>
+        <w:jc w:val="center"/>
+        <w:rPr>
+          <w:rFonts w:ascii="Arial" w:hAnsi="Arial" w:cs="Arial"/>
+          <w:bCs/>
+          <w:sz w:val="28"/>
+          <w:szCs w:val="28"/>
+        </w:rPr>
+      </w:pPr>
+      <w:r>
+        <w:rPr>
+          <w:rFonts w:ascii="Arial" w:hAnsi="Arial" w:cs="Arial"/>
+          <w:bCs/>
+          <w:sz w:val="28"/>
+          <w:szCs w:val="28"/>
+        </w:rPr>
+        <w:drawing>
+          <wp:inline distT="0" distB="0" distL="0" distR="0" wp14:anchorId="5A18A2B0" wp14:editId="174A1A07">
+            <wp:extent cx="6401129" cy="1378021"/>
+            <wp:effectExtent l="0" t="0" r="0" b="0"/>
+            <wp:docPr id="82" name="Рисунок 82"/>
+            <wp:cNvGraphicFramePr>
+              <a:graphicFrameLocks xmlns:a="http://schemas.openxmlformats.org/drawingml/2006/main" noChangeAspect="1"/>
+            </wp:cNvGraphicFramePr>
+            <a:graphic xmlns:a="http://schemas.openxmlformats.org/drawingml/2006/main">
+              <a:graphicData uri="http://schemas.openxmlformats.org/drawingml/2006/picture">
+                <pic:pic xmlns:pic="http://schemas.openxmlformats.org/drawingml/2006/picture">
+                  <pic:nvPicPr>
+                    <pic:cNvPr id="1" name=""/>
+                    <pic:cNvPicPr/>
+                  </pic:nvPicPr>
+                  <pic:blipFill>
+                    <a:blip r:embed="rId82"/>
+                    <a:stretch>
+                      <a:fillRect/>
+                    </a:stretch>
+                  </pic:blipFill>
+                  <pic:spPr>
+                    <a:xfrm>
+                      <a:off x="0" y="0"/>
+                      <a:ext cx="6401129" cy="1378021"/>
+                    </a:xfrm>
+                    <a:prstGeom prst="rect">
+                      <a:avLst/>
+                    </a:prstGeom>
+                  </pic:spPr>
+                </pic:pic>
+              </a:graphicData>
+            </a:graphic>
+          </wp:inline>
+        </w:drawing>
+      </w:r>
+    </w:p>
+    <w:p>
+      <w:pPr>
+        <w:autoSpaceDE w:val="0"/>
+        <w:autoSpaceDN w:val="0"/>
+        <w:adjustRightInd w:val="0"/>
+        <w:spacing w:line="360" w:lineRule="auto"/>
+        <w:rPr>
+          <w:rFonts w:ascii="Arial" w:hAnsi="Arial" w:cs="Arial"/>
+          <w:bCs/>
+          <w:sz w:val="28"/>
+          <w:szCs w:val="28"/>
+        </w:rPr>
+      </w:pPr>
+      <w:r>
+        <w:rPr>
+          <w:rFonts w:ascii="Arial" w:hAnsi="Arial" w:cs="Arial"/>
+          <w:bCs/>
+          <w:sz w:val="28"/>
+          <w:szCs w:val="28"/>
+        </w:rPr>
+        <w:tab/>
+        <w:t xml:space="preserve">Як видно, </w:t>
+      </w:r>
+      <w:r>
+        <w:rPr>
+          <w:rFonts w:ascii="Arial" w:hAnsi="Arial" w:cs="Arial"/>
+          <w:bCs/>
+          <w:sz w:val="28"/>
+          <w:szCs w:val="28"/>
+          <w:lang w:val="en-US"/>
+        </w:rPr>
+        <w:t xml:space="preserve">visual studio </w:t>
+      </w:r>
+      <w:r>
+        <w:rPr>
+          <w:rFonts w:ascii="Arial" w:hAnsi="Arial" w:cs="Arial"/>
+          <w:bCs/>
+          <w:sz w:val="28"/>
+          <w:szCs w:val="28"/>
+        </w:rPr>
+        <w:t>не дає це зробити.</w:t>
+      </w:r>
+    </w:p>
+    <w:p>
+      <w:pPr>
+        <w:autoSpaceDE w:val="0"/>
+        <w:autoSpaceDN w:val="0"/>
+        <w:adjustRightInd w:val="0"/>
+        <w:spacing w:line="360" w:lineRule="auto"/>
+        <w:jc w:val="center"/>
+        <w:rPr>
+          <w:rFonts w:ascii="Arial" w:hAnsi="Arial" w:cs="Arial"/>
+          <w:b/>
+          <w:bCs/>
+          <w:sz w:val="36"/>
+          <w:szCs w:val="28"/>
+        </w:rPr>
+      </w:pPr>
+      <w:r>
+        <w:rPr>
+          <w:rFonts w:ascii="Arial" w:hAnsi="Arial" w:cs="Arial"/>
+          <w:b/>
+          <w:bCs/>
+          <w:sz w:val="36"/>
+          <w:szCs w:val="28"/>
+        </w:rPr>
+        <w:t>Тестування:</w:t>
+      </w:r>
+    </w:p>
+    <w:p>
+      <w:pPr>
+        <w:autoSpaceDE w:val="0"/>
+        <w:autoSpaceDN w:val="0"/>
+        <w:adjustRightInd w:val="0"/>
+        <w:spacing w:line="360" w:lineRule="auto"/>
+        <w:ind w:left="708"/>
+        <w:rPr>
+          <w:rFonts w:ascii="Arial" w:hAnsi="Arial" w:cs="Arial"/>
+          <w:bCs/>
+          <w:sz w:val="28"/>
+          <w:szCs w:val="28"/>
+        </w:rPr>
+      </w:pPr>
+      <w:r>
+        <w:rPr>
+          <w:rFonts w:ascii="Arial" w:hAnsi="Arial" w:cs="Arial"/>
+          <w:bCs/>
+          <w:sz w:val="28"/>
+          <w:szCs w:val="28"/>
+        </w:rPr>
+        <w:t>Тут хочу розказати деякі речі з якими я стикнувся під час тестування:</w:t>
+      </w:r>
+    </w:p>
+    <w:p>
+      <w:pPr>
+        <w:spacing w:after="200" w:line="276" w:lineRule="auto"/>
+        <w:rPr>
+          <w:rFonts w:ascii="Arial" w:hAnsi="Arial" w:cs="Arial"/>
+          <w:b/>
+          <w:bCs/>
+          <w:sz w:val="32"/>
+          <w:szCs w:val="28"/>
+          <w:lang w:val="en-US"/>
+        </w:rPr>
+      </w:pPr>
+      <w:r>
+        <w:rPr>
+          <w:rFonts w:ascii="Arial" w:hAnsi="Arial" w:cs="Arial"/>
+          <w:b/>
+          <w:bCs/>
+          <w:sz w:val="32"/>
+          <w:szCs w:val="28"/>
+          <w:lang w:val="en-US"/>
+        </w:rPr>
+        <w:br w:type="page"/>
+      </w:r>
+    </w:p>
+    <w:p>
+      <w:pPr>
+        <w:autoSpaceDE w:val="0"/>
+        <w:autoSpaceDN w:val="0"/>
+        <w:adjustRightInd w:val="0"/>
+        <w:spacing w:line="360" w:lineRule="auto"/>
+        <w:ind w:left="708"/>
+        <w:jc w:val="center"/>
+        <w:rPr>
+          <w:rFonts w:ascii="Arial" w:hAnsi="Arial" w:cs="Arial"/>
+          <w:b/>
+          <w:bCs/>
+          <w:sz w:val="32"/>
+          <w:szCs w:val="28"/>
+          <w:lang w:val="en-US"/>
+        </w:rPr>
+      </w:pPr>
+      <w:proofErr w:type="spellStart"/>
+      <w:r>
+        <w:rPr>
+          <w:rFonts w:ascii="Arial" w:hAnsi="Arial" w:cs="Arial"/>
+          <w:b/>
+          <w:bCs/>
+          <w:sz w:val="32"/>
+          <w:szCs w:val="28"/>
+          <w:lang w:val="en-US"/>
+        </w:rPr>
+        <w:lastRenderedPageBreak/>
+        <w:t>TryCopy</w:t>
+      </w:r>
+      <w:proofErr w:type="spellEnd"/>
+    </w:p>
+    <w:p>
+      <w:pPr>
+        <w:autoSpaceDE w:val="0"/>
+        <w:autoSpaceDN w:val="0"/>
+        <w:adjustRightInd w:val="0"/>
+        <w:spacing w:line="360" w:lineRule="auto"/>
+        <w:ind w:left="708"/>
+        <w:rPr>
+          <w:rFonts w:ascii="Arial" w:hAnsi="Arial" w:cs="Arial"/>
+          <w:bCs/>
+          <w:sz w:val="28"/>
+          <w:szCs w:val="28"/>
+        </w:rPr>
+      </w:pPr>
+      <w:r>
+        <w:rPr>
+          <w:rFonts w:ascii="Arial" w:hAnsi="Arial" w:cs="Arial"/>
+          <w:bCs/>
+          <w:sz w:val="28"/>
+          <w:szCs w:val="28"/>
+          <w:lang w:val="en-US"/>
+        </w:rPr>
+        <w:tab/>
+      </w:r>
+      <w:r>
+        <w:rPr>
+          <w:rFonts w:ascii="Arial" w:hAnsi="Arial" w:cs="Arial"/>
+          <w:bCs/>
+          <w:sz w:val="28"/>
+          <w:szCs w:val="28"/>
+        </w:rPr>
+        <w:t>Я стикнувся з проблемою, коли при копіюванні файлу до директорії, де він уже є, виникає помилка</w:t>
+      </w:r>
+      <w:r>
+        <w:rPr>
+          <w:rFonts w:ascii="Arial" w:hAnsi="Arial" w:cs="Arial"/>
+          <w:bCs/>
+          <w:sz w:val="28"/>
+          <w:szCs w:val="28"/>
+        </w:rPr>
+        <w:t>, яку вдалося виправити лише видаленням файлу після проходження тесту.</w:t>
+      </w:r>
       <w:bookmarkStart w:id="0" w:name="_GoBack"/>
       <w:bookmarkEnd w:id="0"/>
     </w:p>
@@ -10887,24 +11462,59 @@
         <w:autoSpaceDN w:val="0"/>
         <w:adjustRightInd w:val="0"/>
         <w:spacing w:line="360" w:lineRule="auto"/>
+        <w:ind w:left="708"/>
         <w:jc w:val="center"/>
         <w:rPr>
           <w:rFonts w:ascii="Arial" w:hAnsi="Arial" w:cs="Arial"/>
-          <w:b/>
-          <w:bCs/>
-          <w:sz w:val="36"/>
-          <w:szCs w:val="28"/>
-        </w:rPr>
-      </w:pPr>
-      <w:r>
-        <w:rPr>
-          <w:rFonts w:ascii="Arial" w:hAnsi="Arial" w:cs="Arial"/>
-          <w:b/>
-          <w:bCs/>
-          <w:sz w:val="36"/>
-          <w:szCs w:val="28"/>
-        </w:rPr>
-        <w:t>Тестування:</w:t>
+          <w:bCs/>
+          <w:sz w:val="28"/>
+          <w:szCs w:val="28"/>
+          <w:lang w:val="en-US"/>
+        </w:rPr>
+      </w:pPr>
+      <w:r>
+        <w:rPr>
+          <w:rFonts w:ascii="Arial" w:hAnsi="Arial" w:cs="Arial"/>
+          <w:bCs/>
+          <w:sz w:val="28"/>
+          <w:szCs w:val="28"/>
+          <w:lang w:val="en-US"/>
+        </w:rPr>
+        <w:drawing>
+          <wp:inline distT="0" distB="0" distL="0" distR="0" wp14:anchorId="04CA740D" wp14:editId="60D22D26">
+            <wp:extent cx="6077262" cy="1847945"/>
+            <wp:effectExtent l="0" t="0" r="0" b="0"/>
+            <wp:docPr id="83" name="Рисунок 83"/>
+            <wp:cNvGraphicFramePr>
+              <a:graphicFrameLocks xmlns:a="http://schemas.openxmlformats.org/drawingml/2006/main" noChangeAspect="1"/>
+            </wp:cNvGraphicFramePr>
+            <a:graphic xmlns:a="http://schemas.openxmlformats.org/drawingml/2006/main">
+              <a:graphicData uri="http://schemas.openxmlformats.org/drawingml/2006/picture">
+                <pic:pic xmlns:pic="http://schemas.openxmlformats.org/drawingml/2006/picture">
+                  <pic:nvPicPr>
+                    <pic:cNvPr id="1" name=""/>
+                    <pic:cNvPicPr/>
+                  </pic:nvPicPr>
+                  <pic:blipFill>
+                    <a:blip r:embed="rId83"/>
+                    <a:stretch>
+                      <a:fillRect/>
+                    </a:stretch>
+                  </pic:blipFill>
+                  <pic:spPr>
+                    <a:xfrm>
+                      <a:off x="0" y="0"/>
+                      <a:ext cx="6077262" cy="1847945"/>
+                    </a:xfrm>
+                    <a:prstGeom prst="rect">
+                      <a:avLst/>
+                    </a:prstGeom>
+                  </pic:spPr>
+                </pic:pic>
+              </a:graphicData>
+            </a:graphic>
+          </wp:inline>
+        </w:drawing>
       </w:r>
     </w:p>
     <w:p>
@@ -10919,6 +11529,7 @@
           <w:bCs/>
           <w:sz w:val="28"/>
           <w:szCs w:val="28"/>
+          <w:lang w:val="en-US"/>
         </w:rPr>
       </w:pPr>
     </w:p>
@@ -12990,7 +13601,7 @@
 </file>
 
 <file path=customXml/itemProps1.xml><?xml version="1.0" encoding="utf-8"?>
-<ds:datastoreItem xmlns:ds="http://schemas.openxmlformats.org/officeDocument/2006/customXml" ds:itemID="{EC1B4827-E48E-4FF3-B36C-92FDB9CE43EE}">
+<ds:datastoreItem xmlns:ds="http://schemas.openxmlformats.org/officeDocument/2006/customXml" ds:itemID="{4A137E0E-6485-45A7-8C27-DE6960FD463C}">
   <ds:schemaRefs>
     <ds:schemaRef ds:uri="http://schemas.openxmlformats.org/officeDocument/2006/bibliography"/>
   </ds:schemaRefs>

</xml_diff>